<commit_message>
fix: report: new pictures and group info
</commit_message>
<xml_diff>
--- a/report/report.docx
+++ b/report/report.docx
@@ -1,9 +1,459 @@
 
 <file path=word/document.xml><?xml version="1.0" encoding="utf-8"?>
-<w:document xmlns:wpc="http://schemas.microsoft.com/office/word/2010/wordprocessingCanvas" xmlns:cx="http://schemas.microsoft.com/office/drawing/2014/chartex" xmlns:cx1="http://schemas.microsoft.com/office/drawing/2015/9/8/chartex" xmlns:cx2="http://schemas.microsoft.com/office/drawing/2015/10/21/chartex" xmlns:cx3="http://schemas.microsoft.com/office/drawing/2016/5/9/chartex" xmlns:cx4="http://schemas.microsoft.com/office/drawing/2016/5/10/chartex" xmlns:cx5="http://schemas.microsoft.com/office/drawing/2016/5/11/chartex" xmlns:cx6="http://schemas.microsoft.com/office/drawing/2016/5/12/chartex" xmlns:cx7="http://schemas.microsoft.com/office/drawing/2016/5/13/chartex" xmlns:cx8="http://schemas.microsoft.com/office/drawing/2016/5/14/chartex" xmlns:mc="http://schemas.openxmlformats.org/markup-compatibility/2006" xmlns:aink="http://schemas.microsoft.com/office/drawing/2016/ink" xmlns:am3d="http://schemas.microsoft.com/office/drawing/2017/model3d" xmlns:o="urn:schemas-microsoft-com:office:office" xmlns:r="http://schemas.openxmlformats.org/officeDocument/2006/relationships" xmlns:m="http://schemas.openxmlformats.org/officeDocument/2006/math" xmlns:v="urn:schemas-microsoft-com:vml" xmlns:wp14="http://schemas.microsoft.com/office/word/2010/wordprocessingDrawing" xmlns:wp="http://schemas.openxmlformats.org/drawingml/2006/wordprocessingDrawing" xmlns:w10="urn:schemas-microsoft-com:office:word" xmlns:w="http://schemas.openxmlformats.org/wordprocessingml/2006/main" xmlns:w14="http://schemas.microsoft.com/office/word/2010/wordml" xmlns:w15="http://schemas.microsoft.com/office/word/2012/wordml" xmlns:w16cex="http://schemas.microsoft.com/office/word/2018/wordml/cex" xmlns:w16cid="http://schemas.microsoft.com/office/word/2016/wordml/cid" xmlns:w16="http://schemas.microsoft.com/office/word/2018/wordml" xmlns:w16sdtdh="http://schemas.microsoft.com/office/word/2020/wordml/sdtdatahash" xmlns:w16se="http://schemas.microsoft.com/office/word/2015/wordml/symex" xmlns:wpg="http://schemas.microsoft.com/office/word/2010/wordprocessingGroup" xmlns:wpi="http://schemas.microsoft.com/office/word/2010/wordprocessingInk" xmlns:wne="http://schemas.microsoft.com/office/word/2006/wordml" xmlns:wps="http://schemas.microsoft.com/office/word/2010/wordprocessingShape" mc:Ignorable="w14 w15 w16se w16cid w16 w16cex w16sdtdh wp14">
+<w:document xmlns:wpc="http://schemas.microsoft.com/office/word/2010/wordprocessingCanvas" xmlns:cx="http://schemas.microsoft.com/office/drawing/2014/chartex" xmlns:cx1="http://schemas.microsoft.com/office/drawing/2015/9/8/chartex" xmlns:cx2="http://schemas.microsoft.com/office/drawing/2015/10/21/chartex" xmlns:cx3="http://schemas.microsoft.com/office/drawing/2016/5/9/chartex" xmlns:cx4="http://schemas.microsoft.com/office/drawing/2016/5/10/chartex" xmlns:cx5="http://schemas.microsoft.com/office/drawing/2016/5/11/chartex" xmlns:cx6="http://schemas.microsoft.com/office/drawing/2016/5/12/chartex" xmlns:cx7="http://schemas.microsoft.com/office/drawing/2016/5/13/chartex" xmlns:cx8="http://schemas.microsoft.com/office/drawing/2016/5/14/chartex" xmlns:mc="http://schemas.openxmlformats.org/markup-compatibility/2006" xmlns:aink="http://schemas.microsoft.com/office/drawing/2016/ink" xmlns:am3d="http://schemas.microsoft.com/office/drawing/2017/model3d" xmlns:o="urn:schemas-microsoft-com:office:office" xmlns:r="http://schemas.openxmlformats.org/officeDocument/2006/relationships" xmlns:m="http://schemas.openxmlformats.org/officeDocument/2006/math" xmlns:v="urn:schemas-microsoft-com:vml" xmlns:wp14="http://schemas.microsoft.com/office/word/2010/wordprocessingDrawing" xmlns:wp="http://schemas.openxmlformats.org/drawingml/2006/wordprocessingDrawing" xmlns:w10="urn:schemas-microsoft-com:office:word" xmlns:w="http://schemas.openxmlformats.org/wordprocessingml/2006/main" xmlns:w14="http://schemas.microsoft.com/office/word/2010/wordml" xmlns:w15="http://schemas.microsoft.com/office/word/2012/wordml" xmlns:w16cex="http://schemas.microsoft.com/office/word/2018/wordml/cex" xmlns:w16cid="http://schemas.microsoft.com/office/word/2016/wordml/cid" xmlns:w16="http://schemas.microsoft.com/office/word/2018/wordml" xmlns:w16se="http://schemas.microsoft.com/office/word/2015/wordml/symex" xmlns:wpg="http://schemas.microsoft.com/office/word/2010/wordprocessingGroup" xmlns:wpi="http://schemas.microsoft.com/office/word/2010/wordprocessingInk" xmlns:wne="http://schemas.microsoft.com/office/word/2006/wordml" xmlns:wps="http://schemas.microsoft.com/office/word/2010/wordprocessingShape" mc:Ignorable="w14 w15 w16se w16cid w16 w16cex wp14">
   <w:body>
     <w:p>
       <w:pPr>
+        <w:pStyle w:val="Nagwek1"/>
+        <w:rPr>
+          <w:rFonts w:eastAsia="Times New Roman"/>
+          <w:lang w:val="en-US" w:eastAsia="pl-PL"/>
+        </w:rPr>
+      </w:pPr>
+      <w:r>
+        <w:rPr>
+          <w:rFonts w:eastAsia="Times New Roman"/>
+          <w:lang w:val="en-US" w:eastAsia="pl-PL"/>
+        </w:rPr>
+        <w:t>Group information:</w:t>
+      </w:r>
+    </w:p>
+    <w:p>
+      <w:pPr>
+        <w:spacing w:after="0" w:line="240" w:lineRule="auto"/>
+        <w:rPr>
+          <w:rFonts w:eastAsia="Times New Roman" w:cstheme="minorHAnsi"/>
+          <w:sz w:val="24"/>
+          <w:szCs w:val="24"/>
+          <w:lang w:eastAsia="pl-PL"/>
+        </w:rPr>
+      </w:pPr>
+      <w:r>
+        <w:rPr>
+          <w:rFonts w:eastAsia="Times New Roman" w:cstheme="minorHAnsi"/>
+          <w:sz w:val="24"/>
+          <w:szCs w:val="24"/>
+          <w:lang w:val="en-US" w:eastAsia="pl-PL"/>
+        </w:rPr>
+        <w:t>Matias</w:t>
+      </w:r>
+      <w:r>
+        <w:rPr>
+          <w:rFonts w:eastAsia="Times New Roman" w:cstheme="minorHAnsi"/>
+          <w:sz w:val="24"/>
+          <w:szCs w:val="24"/>
+          <w:lang w:val="en-US" w:eastAsia="pl-PL"/>
+        </w:rPr>
+        <w:t xml:space="preserve"> R</w:t>
+      </w:r>
+      <w:proofErr w:type="spellStart"/>
+      <w:r>
+        <w:rPr>
+          <w:rFonts w:eastAsia="Times New Roman" w:cstheme="minorHAnsi"/>
+          <w:sz w:val="24"/>
+          <w:szCs w:val="24"/>
+          <w:lang w:val="en-US" w:eastAsia="pl-PL"/>
+        </w:rPr>
+        <w:t>amsland</w:t>
+      </w:r>
+      <w:proofErr w:type="spellEnd"/>
+      <w:r>
+        <w:rPr>
+          <w:rFonts w:eastAsia="Times New Roman" w:cstheme="minorHAnsi"/>
+          <w:sz w:val="24"/>
+          <w:szCs w:val="24"/>
+          <w:lang w:val="en-US" w:eastAsia="pl-PL"/>
+        </w:rPr>
+        <w:t xml:space="preserve">, </w:t>
+      </w:r>
+      <w:proofErr w:type="spellStart"/>
+      <w:r>
+        <w:rPr>
+          <w:rFonts w:eastAsia="Times New Roman" w:cstheme="minorHAnsi"/>
+          <w:sz w:val="24"/>
+          <w:szCs w:val="24"/>
+          <w:lang w:val="en-US" w:eastAsia="pl-PL"/>
+        </w:rPr>
+        <w:t>StudID</w:t>
+      </w:r>
+      <w:proofErr w:type="spellEnd"/>
+      <w:r>
+        <w:rPr>
+          <w:rFonts w:eastAsia="Times New Roman" w:cstheme="minorHAnsi"/>
+          <w:sz w:val="24"/>
+          <w:szCs w:val="24"/>
+          <w:lang w:eastAsia="pl-PL"/>
+        </w:rPr>
+        <w:t>:</w:t>
+      </w:r>
+      <w:r>
+        <w:rPr>
+          <w:rFonts w:eastAsia="Times New Roman" w:cstheme="minorHAnsi"/>
+          <w:sz w:val="24"/>
+          <w:szCs w:val="24"/>
+          <w:lang w:eastAsia="pl-PL"/>
+        </w:rPr>
+        <w:t xml:space="preserve"> </w:t>
+      </w:r>
+      <w:r>
+        <w:rPr>
+          <w:rFonts w:eastAsia="Times New Roman" w:cstheme="minorHAnsi"/>
+          <w:sz w:val="24"/>
+          <w:szCs w:val="24"/>
+          <w:lang w:eastAsia="pl-PL"/>
+        </w:rPr>
+        <w:t>259150</w:t>
+      </w:r>
+    </w:p>
+    <w:p>
+      <w:pPr>
+        <w:spacing w:after="0" w:line="240" w:lineRule="auto"/>
+        <w:rPr>
+          <w:rFonts w:eastAsia="Times New Roman" w:cstheme="minorHAnsi"/>
+          <w:sz w:val="24"/>
+          <w:szCs w:val="24"/>
+          <w:lang w:eastAsia="pl-PL"/>
+        </w:rPr>
+      </w:pPr>
+      <w:r>
+        <w:rPr>
+          <w:rFonts w:eastAsia="Times New Roman" w:cstheme="minorHAnsi"/>
+          <w:sz w:val="24"/>
+          <w:szCs w:val="24"/>
+          <w:lang w:val="en-US" w:eastAsia="pl-PL"/>
+        </w:rPr>
+        <w:t>Lukasz Pietkiewicz</w:t>
+      </w:r>
+      <w:r>
+        <w:rPr>
+          <w:rFonts w:eastAsia="Times New Roman" w:cstheme="minorHAnsi"/>
+          <w:sz w:val="24"/>
+          <w:szCs w:val="24"/>
+          <w:lang w:val="en-US" w:eastAsia="pl-PL"/>
+        </w:rPr>
+        <w:t xml:space="preserve">, </w:t>
+      </w:r>
+      <w:proofErr w:type="spellStart"/>
+      <w:r>
+        <w:rPr>
+          <w:rFonts w:eastAsia="Times New Roman" w:cstheme="minorHAnsi"/>
+          <w:sz w:val="24"/>
+          <w:szCs w:val="24"/>
+          <w:lang w:val="en-US" w:eastAsia="pl-PL"/>
+        </w:rPr>
+        <w:t>Stud</w:t>
+      </w:r>
+      <w:r>
+        <w:rPr>
+          <w:rFonts w:eastAsia="Times New Roman" w:cstheme="minorHAnsi"/>
+          <w:sz w:val="24"/>
+          <w:szCs w:val="24"/>
+          <w:lang w:val="en-US" w:eastAsia="pl-PL"/>
+        </w:rPr>
+        <w:t>ID</w:t>
+      </w:r>
+      <w:proofErr w:type="spellEnd"/>
+      <w:r>
+        <w:rPr>
+          <w:rFonts w:eastAsia="Times New Roman" w:cstheme="minorHAnsi"/>
+          <w:sz w:val="24"/>
+          <w:szCs w:val="24"/>
+          <w:lang w:eastAsia="pl-PL"/>
+        </w:rPr>
+        <w:t>:</w:t>
+      </w:r>
+      <w:r>
+        <w:rPr>
+          <w:rFonts w:eastAsia="Times New Roman" w:cstheme="minorHAnsi"/>
+          <w:sz w:val="24"/>
+          <w:szCs w:val="24"/>
+          <w:lang w:eastAsia="pl-PL"/>
+        </w:rPr>
+        <w:t xml:space="preserve"> </w:t>
+      </w:r>
+      <w:r>
+        <w:rPr>
+          <w:rFonts w:eastAsia="Times New Roman" w:cstheme="minorHAnsi"/>
+          <w:sz w:val="24"/>
+          <w:szCs w:val="24"/>
+          <w:lang w:eastAsia="pl-PL"/>
+        </w:rPr>
+        <w:t>253469</w:t>
+      </w:r>
+    </w:p>
+    <w:p>
+      <w:pPr>
+        <w:spacing w:after="0" w:line="240" w:lineRule="auto"/>
+        <w:rPr>
+          <w:rFonts w:eastAsia="Times New Roman" w:cstheme="minorHAnsi"/>
+          <w:sz w:val="24"/>
+          <w:szCs w:val="24"/>
+          <w:lang w:eastAsia="pl-PL"/>
+        </w:rPr>
+      </w:pPr>
+      <w:proofErr w:type="spellStart"/>
+      <w:r>
+        <w:rPr>
+          <w:rFonts w:eastAsia="Times New Roman" w:cstheme="minorHAnsi"/>
+          <w:sz w:val="24"/>
+          <w:szCs w:val="24"/>
+          <w:lang w:val="en-US" w:eastAsia="pl-PL"/>
+        </w:rPr>
+        <w:t>Chiran</w:t>
+      </w:r>
+      <w:proofErr w:type="spellEnd"/>
+      <w:r>
+        <w:rPr>
+          <w:rFonts w:eastAsia="Times New Roman" w:cstheme="minorHAnsi"/>
+          <w:sz w:val="24"/>
+          <w:szCs w:val="24"/>
+          <w:lang w:val="en-US" w:eastAsia="pl-PL"/>
+        </w:rPr>
+        <w:t xml:space="preserve"> </w:t>
+      </w:r>
+      <w:proofErr w:type="spellStart"/>
+      <w:r>
+        <w:rPr>
+          <w:rFonts w:eastAsia="Times New Roman" w:cstheme="minorHAnsi"/>
+          <w:sz w:val="24"/>
+          <w:szCs w:val="24"/>
+          <w:lang w:val="en-US" w:eastAsia="pl-PL"/>
+        </w:rPr>
+        <w:t>Pokhrel</w:t>
+      </w:r>
+      <w:proofErr w:type="spellEnd"/>
+      <w:r>
+        <w:rPr>
+          <w:rFonts w:eastAsia="Times New Roman" w:cstheme="minorHAnsi"/>
+          <w:sz w:val="24"/>
+          <w:szCs w:val="24"/>
+          <w:lang w:val="en-US" w:eastAsia="pl-PL"/>
+        </w:rPr>
+        <w:t xml:space="preserve">, </w:t>
+      </w:r>
+      <w:proofErr w:type="spellStart"/>
+      <w:r>
+        <w:rPr>
+          <w:rFonts w:eastAsia="Times New Roman" w:cstheme="minorHAnsi"/>
+          <w:sz w:val="24"/>
+          <w:szCs w:val="24"/>
+          <w:lang w:val="en-US" w:eastAsia="pl-PL"/>
+        </w:rPr>
+        <w:t>Stud</w:t>
+      </w:r>
+      <w:r>
+        <w:rPr>
+          <w:rFonts w:eastAsia="Times New Roman" w:cstheme="minorHAnsi"/>
+          <w:sz w:val="24"/>
+          <w:szCs w:val="24"/>
+          <w:lang w:val="en-US" w:eastAsia="pl-PL"/>
+        </w:rPr>
+        <w:t>ID</w:t>
+      </w:r>
+      <w:proofErr w:type="spellEnd"/>
+      <w:r>
+        <w:rPr>
+          <w:rFonts w:eastAsia="Times New Roman" w:cstheme="minorHAnsi"/>
+          <w:sz w:val="24"/>
+          <w:szCs w:val="24"/>
+          <w:lang w:eastAsia="pl-PL"/>
+        </w:rPr>
+        <w:t>:</w:t>
+      </w:r>
+      <w:r>
+        <w:rPr>
+          <w:rFonts w:eastAsia="Times New Roman" w:cstheme="minorHAnsi"/>
+          <w:sz w:val="24"/>
+          <w:szCs w:val="24"/>
+          <w:lang w:eastAsia="pl-PL"/>
+        </w:rPr>
+        <w:t xml:space="preserve"> </w:t>
+      </w:r>
+      <w:r>
+        <w:rPr>
+          <w:rFonts w:eastAsia="Times New Roman" w:cstheme="minorHAnsi"/>
+          <w:sz w:val="24"/>
+          <w:szCs w:val="24"/>
+          <w:lang w:eastAsia="pl-PL"/>
+        </w:rPr>
+        <w:t>259205</w:t>
+      </w:r>
+    </w:p>
+    <w:p>
+      <w:pPr>
+        <w:spacing w:after="0" w:line="240" w:lineRule="auto"/>
+        <w:rPr>
+          <w:rFonts w:eastAsia="Times New Roman" w:cstheme="minorHAnsi"/>
+          <w:sz w:val="24"/>
+          <w:szCs w:val="24"/>
+          <w:lang w:val="nb-NO" w:eastAsia="pl-PL"/>
+        </w:rPr>
+      </w:pPr>
+      <w:r>
+        <w:rPr>
+          <w:rFonts w:eastAsia="Times New Roman" w:cstheme="minorHAnsi"/>
+          <w:sz w:val="24"/>
+          <w:szCs w:val="24"/>
+          <w:lang w:val="en-US" w:eastAsia="pl-PL"/>
+        </w:rPr>
+        <w:t>Jakub Mroz</w:t>
+      </w:r>
+      <w:r>
+        <w:rPr>
+          <w:rFonts w:eastAsia="Times New Roman" w:cstheme="minorHAnsi"/>
+          <w:sz w:val="24"/>
+          <w:szCs w:val="24"/>
+          <w:lang w:val="en-US" w:eastAsia="pl-PL"/>
+        </w:rPr>
+        <w:t xml:space="preserve">, </w:t>
+      </w:r>
+      <w:proofErr w:type="spellStart"/>
+      <w:r>
+        <w:rPr>
+          <w:rFonts w:eastAsia="Times New Roman" w:cstheme="minorHAnsi"/>
+          <w:sz w:val="24"/>
+          <w:szCs w:val="24"/>
+          <w:lang w:val="en-US" w:eastAsia="pl-PL"/>
+        </w:rPr>
+        <w:t>Stud</w:t>
+      </w:r>
+      <w:r>
+        <w:rPr>
+          <w:rFonts w:eastAsia="Times New Roman" w:cstheme="minorHAnsi"/>
+          <w:sz w:val="24"/>
+          <w:szCs w:val="24"/>
+          <w:lang w:val="en-US" w:eastAsia="pl-PL"/>
+        </w:rPr>
+        <w:t>ID</w:t>
+      </w:r>
+      <w:proofErr w:type="spellEnd"/>
+      <w:r>
+        <w:rPr>
+          <w:rFonts w:eastAsia="Times New Roman" w:cstheme="minorHAnsi"/>
+          <w:sz w:val="24"/>
+          <w:szCs w:val="24"/>
+          <w:lang w:val="nb-NO" w:eastAsia="pl-PL"/>
+        </w:rPr>
+        <w:t>:</w:t>
+      </w:r>
+      <w:r>
+        <w:rPr>
+          <w:rFonts w:eastAsia="Times New Roman" w:cstheme="minorHAnsi"/>
+          <w:sz w:val="24"/>
+          <w:szCs w:val="24"/>
+          <w:lang w:val="nb-NO" w:eastAsia="pl-PL"/>
+        </w:rPr>
+        <w:t xml:space="preserve"> </w:t>
+      </w:r>
+      <w:r>
+        <w:rPr>
+          <w:rFonts w:ascii="Calibri" w:hAnsi="Calibri" w:cs="Calibri"/>
+          <w:color w:val="000000"/>
+          <w:sz w:val="24"/>
+          <w:szCs w:val="24"/>
+          <w:shd w:val="clear" w:color="auto" w:fill="FFFFFF"/>
+        </w:rPr>
+        <w:t>260703</w:t>
+      </w:r>
+    </w:p>
+    <w:p>
+      <w:pPr>
+        <w:spacing w:after="0" w:line="240" w:lineRule="auto"/>
+        <w:rPr>
+          <w:rFonts w:eastAsia="Times New Roman" w:cstheme="minorHAnsi"/>
+          <w:sz w:val="24"/>
+          <w:szCs w:val="24"/>
+          <w:lang w:val="nb-NO" w:eastAsia="pl-PL"/>
+        </w:rPr>
+      </w:pPr>
+      <w:r>
+        <w:rPr>
+          <w:rFonts w:eastAsia="Times New Roman" w:cstheme="minorHAnsi"/>
+          <w:sz w:val="24"/>
+          <w:szCs w:val="24"/>
+          <w:lang w:val="en-US" w:eastAsia="pl-PL"/>
+        </w:rPr>
+        <w:t xml:space="preserve">Konrad </w:t>
+      </w:r>
+      <w:proofErr w:type="spellStart"/>
+      <w:r>
+        <w:rPr>
+          <w:rFonts w:eastAsia="Times New Roman" w:cstheme="minorHAnsi"/>
+          <w:sz w:val="24"/>
+          <w:szCs w:val="24"/>
+          <w:lang w:val="en-US" w:eastAsia="pl-PL"/>
+        </w:rPr>
+        <w:t>Jarczyk</w:t>
+      </w:r>
+      <w:proofErr w:type="spellEnd"/>
+      <w:r>
+        <w:rPr>
+          <w:rFonts w:eastAsia="Times New Roman" w:cstheme="minorHAnsi"/>
+          <w:sz w:val="24"/>
+          <w:szCs w:val="24"/>
+          <w:lang w:val="en-US" w:eastAsia="pl-PL"/>
+        </w:rPr>
+        <w:t xml:space="preserve"> </w:t>
+      </w:r>
+      <w:r>
+        <w:rPr>
+          <w:rFonts w:eastAsia="Times New Roman" w:cstheme="minorHAnsi"/>
+          <w:sz w:val="24"/>
+          <w:szCs w:val="24"/>
+          <w:lang w:val="en-US" w:eastAsia="pl-PL"/>
+        </w:rPr>
+        <w:t xml:space="preserve">, </w:t>
+      </w:r>
+      <w:proofErr w:type="spellStart"/>
+      <w:r>
+        <w:rPr>
+          <w:rFonts w:eastAsia="Times New Roman" w:cstheme="minorHAnsi"/>
+          <w:sz w:val="24"/>
+          <w:szCs w:val="24"/>
+          <w:lang w:val="en-US" w:eastAsia="pl-PL"/>
+        </w:rPr>
+        <w:t>Stud</w:t>
+      </w:r>
+      <w:r>
+        <w:rPr>
+          <w:rFonts w:eastAsia="Times New Roman" w:cstheme="minorHAnsi"/>
+          <w:sz w:val="24"/>
+          <w:szCs w:val="24"/>
+          <w:lang w:val="en-US" w:eastAsia="pl-PL"/>
+        </w:rPr>
+        <w:t>ID</w:t>
+      </w:r>
+      <w:proofErr w:type="spellEnd"/>
+      <w:r>
+        <w:rPr>
+          <w:rFonts w:eastAsia="Times New Roman" w:cstheme="minorHAnsi"/>
+          <w:sz w:val="24"/>
+          <w:szCs w:val="24"/>
+          <w:lang w:val="nb-NO" w:eastAsia="pl-PL"/>
+        </w:rPr>
+        <w:t>:</w:t>
+      </w:r>
+      <w:r>
+        <w:rPr>
+          <w:rFonts w:eastAsia="Times New Roman" w:cstheme="minorHAnsi"/>
+          <w:sz w:val="24"/>
+          <w:szCs w:val="24"/>
+          <w:lang w:val="nb-NO" w:eastAsia="pl-PL"/>
+        </w:rPr>
+        <w:t xml:space="preserve"> </w:t>
+      </w:r>
+      <w:r>
+        <w:rPr>
+          <w:rFonts w:eastAsia="Times New Roman" w:cstheme="minorHAnsi"/>
+          <w:sz w:val="24"/>
+          <w:szCs w:val="24"/>
+          <w:lang w:val="nb-NO" w:eastAsia="pl-PL"/>
+        </w:rPr>
+        <w:t>242615</w:t>
+      </w:r>
+    </w:p>
+    <w:p>
+      <w:pPr>
         <w:spacing w:after="0" w:line="240" w:lineRule="auto"/>
         <w:rPr>
           <w:rFonts w:ascii="Times New Roman" w:eastAsia="Times New Roman" w:hAnsi="Times New Roman" w:cs="Times New Roman"/>
@@ -12,69 +462,6 @@
           <w:lang w:val="en-US" w:eastAsia="pl-PL"/>
         </w:rPr>
       </w:pPr>
-      <w:r>
-        <w:rPr>
-          <w:rFonts w:eastAsia="Times New Roman" w:cstheme="minorHAnsi"/>
-          <w:color w:val="000000"/>
-          <w:sz w:val="24"/>
-          <w:szCs w:val="24"/>
-          <w:lang w:val="en-US" w:eastAsia="pl-PL"/>
-        </w:rPr>
-        <w:t xml:space="preserve">[[group info, names </w:t>
-      </w:r>
-      <w:proofErr w:type="spellStart"/>
-      <w:r>
-        <w:rPr>
-          <w:rFonts w:eastAsia="Times New Roman" w:cstheme="minorHAnsi"/>
-          <w:color w:val="000000"/>
-          <w:sz w:val="24"/>
-          <w:szCs w:val="24"/>
-          <w:lang w:val="en-US" w:eastAsia="pl-PL"/>
-        </w:rPr>
-        <w:t>etc</w:t>
-      </w:r>
-      <w:proofErr w:type="spellEnd"/>
-      <w:r>
-        <w:rPr>
-          <w:rFonts w:eastAsia="Times New Roman" w:cstheme="minorHAnsi"/>
-          <w:color w:val="000000"/>
-          <w:sz w:val="24"/>
-          <w:szCs w:val="24"/>
-          <w:lang w:val="en-US" w:eastAsia="pl-PL"/>
-        </w:rPr>
-        <w:t xml:space="preserve">]] </w:t>
-      </w:r>
-      <w:r>
-        <w:rPr>
-          <w:rFonts w:eastAsia="Times New Roman" w:cstheme="minorHAnsi"/>
-          <w:color w:val="980000"/>
-          <w:sz w:val="24"/>
-          <w:szCs w:val="24"/>
-          <w:lang w:val="en-US" w:eastAsia="pl-PL"/>
-        </w:rPr>
-        <w:t>//</w:t>
-      </w:r>
-      <w:proofErr w:type="spellStart"/>
-      <w:r>
-        <w:rPr>
-          <w:rFonts w:eastAsia="Times New Roman" w:cstheme="minorHAnsi"/>
-          <w:color w:val="980000"/>
-          <w:sz w:val="24"/>
-          <w:szCs w:val="24"/>
-          <w:lang w:val="en-US" w:eastAsia="pl-PL"/>
-        </w:rPr>
-        <w:t>TODO</w:t>
-      </w:r>
-      <w:proofErr w:type="spellEnd"/>
-      <w:r>
-        <w:rPr>
-          <w:rFonts w:ascii="Times New Roman" w:eastAsia="Times New Roman" w:hAnsi="Times New Roman" w:cs="Times New Roman"/>
-          <w:sz w:val="24"/>
-          <w:szCs w:val="24"/>
-          <w:lang w:val="en-US" w:eastAsia="pl-PL"/>
-        </w:rPr>
-        <w:t xml:space="preserve"> </w:t>
-      </w:r>
       <w:r>
         <w:rPr>
           <w:rFonts w:ascii="Times New Roman" w:eastAsia="Times New Roman" w:hAnsi="Times New Roman" w:cs="Times New Roman"/>
@@ -103,7 +490,6 @@
           <w:lang w:eastAsia="pl-PL"/>
         </w:rPr>
       </w:pPr>
-      <w:proofErr w:type="spellStart"/>
       <w:r>
         <w:rPr>
           <w:rFonts w:ascii="Arial" w:eastAsia="Times New Roman" w:hAnsi="Arial" w:cs="Arial"/>
@@ -112,11 +498,10 @@
           <w:color w:val="000000"/>
           <w:sz w:val="28"/>
           <w:szCs w:val="28"/>
-          <w:lang w:eastAsia="pl-PL"/>
+          <w:lang w:val="en-US" w:eastAsia="pl-PL"/>
         </w:rPr>
         <w:t>Introduction</w:t>
       </w:r>
-      <w:proofErr w:type="spellEnd"/>
     </w:p>
     <w:p>
       <w:pPr>
@@ -361,6 +746,7 @@
           <w:szCs w:val="24"/>
           <w:lang w:eastAsia="pl-PL"/>
         </w:rPr>
+        <w:lastRenderedPageBreak/>
         <w:drawing>
           <wp:inline distT="0" distB="0" distL="0" distR="0" wp14:anchorId="112E5123" wp14:editId="75569ADE">
             <wp:extent cx="5153025" cy="5153025"/>
@@ -434,108 +820,108 @@
           <w:szCs w:val="24"/>
           <w:lang w:val="en-US" w:eastAsia="pl-PL"/>
         </w:rPr>
+        <w:t>A visitor can only see login and signup pages from the homepage. When an unlogged user tries to visit the URL of any other page, he gets redirected back to the homepage.</w:t>
+      </w:r>
+    </w:p>
+    <w:p>
+      <w:pPr>
+        <w:spacing w:after="0" w:line="240" w:lineRule="auto"/>
+        <w:rPr>
+          <w:rFonts w:eastAsia="Times New Roman" w:cstheme="minorHAnsi"/>
+          <w:sz w:val="28"/>
+          <w:szCs w:val="28"/>
+          <w:lang w:val="en-US" w:eastAsia="pl-PL"/>
+        </w:rPr>
+      </w:pPr>
+    </w:p>
+    <w:p>
+      <w:pPr>
+        <w:spacing w:after="0" w:line="240" w:lineRule="auto"/>
+        <w:rPr>
+          <w:rFonts w:eastAsia="Times New Roman" w:cstheme="minorHAnsi"/>
+          <w:color w:val="000000"/>
+          <w:sz w:val="24"/>
+          <w:szCs w:val="24"/>
+          <w:lang w:val="en-US" w:eastAsia="pl-PL"/>
+        </w:rPr>
+      </w:pPr>
+      <w:r>
+        <w:rPr>
+          <w:rFonts w:eastAsia="Times New Roman" w:cstheme="minorHAnsi"/>
+          <w:color w:val="000000"/>
+          <w:sz w:val="24"/>
+          <w:szCs w:val="24"/>
+          <w:lang w:val="en-US" w:eastAsia="pl-PL"/>
+        </w:rPr>
+        <w:t>[[pic2 what visitor sees on homepage]]</w:t>
+      </w:r>
+      <w:r>
+        <w:rPr>
+          <w:rFonts w:eastAsia="Times New Roman" w:cstheme="minorHAnsi"/>
+          <w:color w:val="000000"/>
+          <w:sz w:val="24"/>
+          <w:szCs w:val="24"/>
+          <w:lang w:val="en-US" w:eastAsia="pl-PL"/>
+        </w:rPr>
+        <w:t xml:space="preserve"> </w:t>
+      </w:r>
+      <w:r>
+        <w:rPr>
+          <w:rFonts w:eastAsia="Times New Roman" w:cstheme="minorHAnsi"/>
+          <w:color w:val="C00000"/>
+          <w:sz w:val="24"/>
+          <w:szCs w:val="24"/>
+          <w:lang w:val="en-US" w:eastAsia="pl-PL"/>
+        </w:rPr>
+        <w:t>//</w:t>
+      </w:r>
+      <w:proofErr w:type="spellStart"/>
+      <w:r>
+        <w:rPr>
+          <w:rFonts w:eastAsia="Times New Roman" w:cstheme="minorHAnsi"/>
+          <w:color w:val="C00000"/>
+          <w:sz w:val="24"/>
+          <w:szCs w:val="24"/>
+          <w:lang w:val="en-US" w:eastAsia="pl-PL"/>
+        </w:rPr>
+        <w:t>todo</w:t>
+      </w:r>
+      <w:proofErr w:type="spellEnd"/>
+      <w:r>
+        <w:rPr>
+          <w:rFonts w:eastAsia="Times New Roman" w:cstheme="minorHAnsi"/>
+          <w:color w:val="C00000"/>
+          <w:sz w:val="24"/>
+          <w:szCs w:val="24"/>
+          <w:lang w:val="en-US" w:eastAsia="pl-PL"/>
+        </w:rPr>
+        <w:t xml:space="preserve"> pic close to navigation bar</w:t>
+      </w:r>
+    </w:p>
+    <w:p>
+      <w:pPr>
+        <w:spacing w:after="0" w:line="240" w:lineRule="auto"/>
+        <w:rPr>
+          <w:rFonts w:eastAsia="Times New Roman" w:cstheme="minorHAnsi"/>
+          <w:sz w:val="28"/>
+          <w:szCs w:val="28"/>
+          <w:lang w:val="en-US" w:eastAsia="pl-PL"/>
+        </w:rPr>
+      </w:pPr>
+      <w:r>
+        <w:rPr>
+          <w:rFonts w:eastAsia="Times New Roman" w:cstheme="minorHAnsi"/>
+          <w:noProof/>
+          <w:sz w:val="28"/>
+          <w:szCs w:val="28"/>
+          <w:lang w:val="en-US" w:eastAsia="pl-PL"/>
+        </w:rPr>
         <w:lastRenderedPageBreak/>
-        <w:t>A visitor can only see login and signup pages from the homepage. When an unlogged user tries to visit the URL of any other page, he gets redirected back to the homepage.</w:t>
-      </w:r>
-    </w:p>
-    <w:p>
-      <w:pPr>
-        <w:spacing w:after="0" w:line="240" w:lineRule="auto"/>
-        <w:rPr>
-          <w:rFonts w:eastAsia="Times New Roman" w:cstheme="minorHAnsi"/>
-          <w:sz w:val="28"/>
-          <w:szCs w:val="28"/>
-          <w:lang w:val="en-US" w:eastAsia="pl-PL"/>
-        </w:rPr>
-      </w:pPr>
-    </w:p>
-    <w:p>
-      <w:pPr>
-        <w:spacing w:after="0" w:line="240" w:lineRule="auto"/>
-        <w:rPr>
-          <w:rFonts w:eastAsia="Times New Roman" w:cstheme="minorHAnsi"/>
-          <w:color w:val="000000"/>
-          <w:sz w:val="24"/>
-          <w:szCs w:val="24"/>
-          <w:lang w:val="en-US" w:eastAsia="pl-PL"/>
-        </w:rPr>
-      </w:pPr>
-      <w:r>
-        <w:rPr>
-          <w:rFonts w:eastAsia="Times New Roman" w:cstheme="minorHAnsi"/>
-          <w:color w:val="000000"/>
-          <w:sz w:val="24"/>
-          <w:szCs w:val="24"/>
-          <w:lang w:val="en-US" w:eastAsia="pl-PL"/>
-        </w:rPr>
-        <w:t>[[pic2 what visitor sees on homepage]]</w:t>
-      </w:r>
-      <w:r>
-        <w:rPr>
-          <w:rFonts w:eastAsia="Times New Roman" w:cstheme="minorHAnsi"/>
-          <w:color w:val="000000"/>
-          <w:sz w:val="24"/>
-          <w:szCs w:val="24"/>
-          <w:lang w:val="en-US" w:eastAsia="pl-PL"/>
-        </w:rPr>
-        <w:t xml:space="preserve"> </w:t>
-      </w:r>
-      <w:r>
-        <w:rPr>
-          <w:rFonts w:eastAsia="Times New Roman" w:cstheme="minorHAnsi"/>
-          <w:color w:val="C00000"/>
-          <w:sz w:val="24"/>
-          <w:szCs w:val="24"/>
-          <w:lang w:val="en-US" w:eastAsia="pl-PL"/>
-        </w:rPr>
-        <w:t>//</w:t>
-      </w:r>
-      <w:proofErr w:type="spellStart"/>
-      <w:r>
-        <w:rPr>
-          <w:rFonts w:eastAsia="Times New Roman" w:cstheme="minorHAnsi"/>
-          <w:color w:val="C00000"/>
-          <w:sz w:val="24"/>
-          <w:szCs w:val="24"/>
-          <w:lang w:val="en-US" w:eastAsia="pl-PL"/>
-        </w:rPr>
-        <w:t>todo</w:t>
-      </w:r>
-      <w:proofErr w:type="spellEnd"/>
-      <w:r>
-        <w:rPr>
-          <w:rFonts w:eastAsia="Times New Roman" w:cstheme="minorHAnsi"/>
-          <w:color w:val="C00000"/>
-          <w:sz w:val="24"/>
-          <w:szCs w:val="24"/>
-          <w:lang w:val="en-US" w:eastAsia="pl-PL"/>
-        </w:rPr>
-        <w:t xml:space="preserve"> pic close to navigation bar</w:t>
-      </w:r>
-    </w:p>
-    <w:p>
-      <w:pPr>
-        <w:spacing w:after="0" w:line="240" w:lineRule="auto"/>
-        <w:rPr>
-          <w:rFonts w:eastAsia="Times New Roman" w:cstheme="minorHAnsi"/>
-          <w:sz w:val="28"/>
-          <w:szCs w:val="28"/>
-          <w:lang w:val="en-US" w:eastAsia="pl-PL"/>
-        </w:rPr>
-      </w:pPr>
-      <w:r>
-        <w:rPr>
-          <w:rFonts w:eastAsia="Times New Roman" w:cstheme="minorHAnsi"/>
-          <w:noProof/>
-          <w:sz w:val="28"/>
-          <w:szCs w:val="28"/>
-          <w:lang w:val="en-US" w:eastAsia="pl-PL"/>
-        </w:rPr>
         <w:drawing>
-          <wp:inline distT="0" distB="0" distL="0" distR="0" wp14:anchorId="302273D3" wp14:editId="38C5AEBD">
-            <wp:extent cx="5760720" cy="2927350"/>
-            <wp:effectExtent l="0" t="0" r="0" b="6350"/>
-            <wp:docPr id="2" name="Obraz 2"/>
+          <wp:inline distT="0" distB="0" distL="0" distR="0" wp14:anchorId="130A7549" wp14:editId="110E4915">
+            <wp:extent cx="5760720" cy="3423920"/>
+            <wp:effectExtent l="0" t="0" r="0" b="5080"/>
+            <wp:docPr id="14" name="Obraz 14" descr="Obraz zawierający tekst&#10;&#10;Opis wygenerowany automatycznie"/>
             <wp:cNvGraphicFramePr>
               <a:graphicFrameLocks xmlns:a="http://schemas.openxmlformats.org/drawingml/2006/main" noChangeAspect="1"/>
             </wp:cNvGraphicFramePr>
@@ -543,11 +929,11 @@
               <a:graphicData uri="http://schemas.openxmlformats.org/drawingml/2006/picture">
                 <pic:pic xmlns:pic="http://schemas.openxmlformats.org/drawingml/2006/picture">
                   <pic:nvPicPr>
-                    <pic:cNvPr id="2" name="Obraz 2"/>
+                    <pic:cNvPr id="14" name="Obraz 14" descr="Obraz zawierający tekst&#10;&#10;Opis wygenerowany automatycznie"/>
                     <pic:cNvPicPr/>
                   </pic:nvPicPr>
                   <pic:blipFill>
-                    <a:blip r:embed="rId7" cstate="print">
+                    <a:blip r:embed="rId7">
                       <a:extLst>
                         <a:ext uri="{28A0092B-C50C-407E-A947-70E740481C1C}">
                           <a14:useLocalDpi xmlns:a14="http://schemas.microsoft.com/office/drawing/2010/main" val="0"/>
@@ -561,7 +947,7 @@
                   <pic:spPr>
                     <a:xfrm>
                       <a:off x="0" y="0"/>
-                      <a:ext cx="5760720" cy="2927350"/>
+                      <a:ext cx="5760720" cy="3423920"/>
                     </a:xfrm>
                     <a:prstGeom prst="rect">
                       <a:avLst/>
@@ -653,7 +1039,7 @@
       </w:pPr>
       <w:r>
         <w:rPr>
-          <w:rStyle w:val="UndertittelTegn"/>
+          <w:rStyle w:val="PodtytuZnak"/>
           <w:lang w:val="en-US"/>
         </w:rPr>
         <w:t>[[pic3 what user sees on homepage</w:t>
@@ -765,29 +1151,28 @@
       </w:pPr>
       <w:r>
         <w:rPr>
-          <w:rStyle w:val="UndertittelTegn"/>
+          <w:rStyle w:val="PodtytuZnak"/>
           <w:lang w:val="nb-NO"/>
         </w:rPr>
-        <w:lastRenderedPageBreak/>
         <w:t>[[pic3</w:t>
       </w:r>
       <w:r>
         <w:rPr>
-          <w:rStyle w:val="UndertittelTegn"/>
+          <w:rStyle w:val="PodtytuZnak"/>
           <w:lang w:val="nb-NO"/>
         </w:rPr>
         <w:t>.1</w:t>
       </w:r>
       <w:r>
         <w:rPr>
-          <w:rStyle w:val="UndertittelTegn"/>
+          <w:rStyle w:val="PodtytuZnak"/>
           <w:lang w:val="nb-NO"/>
         </w:rPr>
         <w:t xml:space="preserve"> </w:t>
       </w:r>
       <w:r>
         <w:rPr>
-          <w:rStyle w:val="UndertittelTegn"/>
+          <w:rStyle w:val="PodtytuZnak"/>
           <w:lang w:val="nb-NO"/>
         </w:rPr>
         <w:t>transfer</w:t>
@@ -821,6 +1206,7 @@
           <w:szCs w:val="24"/>
           <w:lang w:val="en-US" w:eastAsia="pl-PL"/>
         </w:rPr>
+        <w:lastRenderedPageBreak/>
         <w:drawing>
           <wp:inline distT="0" distB="0" distL="0" distR="0" wp14:anchorId="66B45F50" wp14:editId="623781A2">
             <wp:extent cx="5760720" cy="3702685"/>
@@ -1203,7 +1589,6 @@
           <w:szCs w:val="28"/>
           <w:lang w:eastAsia="pl-PL"/>
         </w:rPr>
-        <w:lastRenderedPageBreak/>
         <w:t>Security/Design</w:t>
       </w:r>
     </w:p>
@@ -1247,21 +1632,21 @@
           <w:color w:val="000000"/>
           <w:sz w:val="24"/>
           <w:szCs w:val="24"/>
-          <w:lang w:eastAsia="pl-PL"/>
+          <w:lang w:val="en-US" w:eastAsia="pl-PL"/>
         </w:rPr>
         <w:drawing>
-          <wp:anchor distT="0" distB="0" distL="114300" distR="114300" simplePos="0" relativeHeight="251658240" behindDoc="0" locked="0" layoutInCell="1" allowOverlap="1" wp14:anchorId="2F325954" wp14:editId="7E3CB622">
+          <wp:anchor distT="0" distB="0" distL="114300" distR="114300" simplePos="0" relativeHeight="251658240" behindDoc="0" locked="0" layoutInCell="1" allowOverlap="0" wp14:anchorId="36F9C117" wp14:editId="645E1144">
             <wp:simplePos x="0" y="0"/>
-            <wp:positionH relativeFrom="page">
-              <wp:align>left</wp:align>
+            <wp:positionH relativeFrom="column">
+              <wp:posOffset>-883285</wp:posOffset>
             </wp:positionH>
             <wp:positionV relativeFrom="paragraph">
               <wp:posOffset>187325</wp:posOffset>
             </wp:positionV>
-            <wp:extent cx="7527925" cy="3486150"/>
-            <wp:effectExtent l="0" t="0" r="0" b="0"/>
-            <wp:wrapTopAndBottom/>
-            <wp:docPr id="4" name="Obraz 4"/>
+            <wp:extent cx="7534275" cy="4524375"/>
+            <wp:effectExtent l="0" t="0" r="9525" b="9525"/>
+            <wp:wrapSquare wrapText="bothSides"/>
+            <wp:docPr id="17" name="Obraz 17"/>
             <wp:cNvGraphicFramePr>
               <a:graphicFrameLocks xmlns:a="http://schemas.openxmlformats.org/drawingml/2006/main" noChangeAspect="1"/>
             </wp:cNvGraphicFramePr>
@@ -1269,7 +1654,7 @@
               <a:graphicData uri="http://schemas.openxmlformats.org/drawingml/2006/picture">
                 <pic:pic xmlns:pic="http://schemas.openxmlformats.org/drawingml/2006/picture">
                   <pic:nvPicPr>
-                    <pic:cNvPr id="4" name="Obraz 4"/>
+                    <pic:cNvPr id="17" name="Obraz 17"/>
                     <pic:cNvPicPr/>
                   </pic:nvPicPr>
                   <pic:blipFill>
@@ -1287,7 +1672,7 @@
                   <pic:spPr>
                     <a:xfrm>
                       <a:off x="0" y="0"/>
-                      <a:ext cx="7527925" cy="3486150"/>
+                      <a:ext cx="7534275" cy="4524375"/>
                     </a:xfrm>
                     <a:prstGeom prst="rect">
                       <a:avLst/>
@@ -1315,36 +1700,6 @@
         </w:rPr>
         <w:t>[[pic4 Data Flow model]]</w:t>
       </w:r>
-      <w:r>
-        <w:rPr>
-          <w:rFonts w:eastAsia="Times New Roman" w:cstheme="minorHAnsi"/>
-          <w:color w:val="000000"/>
-          <w:sz w:val="24"/>
-          <w:szCs w:val="24"/>
-          <w:lang w:val="en-US" w:eastAsia="pl-PL"/>
-        </w:rPr>
-        <w:t xml:space="preserve"> </w:t>
-      </w:r>
-      <w:r>
-        <w:rPr>
-          <w:rFonts w:eastAsia="Times New Roman" w:cstheme="minorHAnsi"/>
-          <w:color w:val="C00000"/>
-          <w:sz w:val="24"/>
-          <w:szCs w:val="24"/>
-          <w:lang w:val="en-US" w:eastAsia="pl-PL"/>
-        </w:rPr>
-        <w:t xml:space="preserve">//TODO </w:t>
-      </w:r>
-      <w:r>
-        <w:rPr>
-          <w:rFonts w:eastAsia="Times New Roman" w:cstheme="minorHAnsi"/>
-          <w:color w:val="C00000"/>
-          <w:sz w:val="24"/>
-          <w:szCs w:val="24"/>
-          <w:lang w:val="en-US" w:eastAsia="pl-PL"/>
-        </w:rPr>
-        <w:t>make new with less width</w:t>
-      </w:r>
     </w:p>
     <w:p>
       <w:pPr>
@@ -1697,9 +2052,8 @@
           <w:szCs w:val="28"/>
           <w:lang w:val="en-US" w:eastAsia="pl-PL"/>
         </w:rPr>
-        <w:t xml:space="preserve">3.1 How </w:t>
-      </w:r>
-      <w:proofErr w:type="spellStart"/>
+        <w:t>3.1 How it</w:t>
+      </w:r>
       <w:r>
         <w:rPr>
           <w:rFonts w:ascii="Arial" w:eastAsia="Times New Roman" w:hAnsi="Arial" w:cs="Arial"/>
@@ -1710,9 +2064,8 @@
           <w:szCs w:val="28"/>
           <w:lang w:val="en-US" w:eastAsia="pl-PL"/>
         </w:rPr>
-        <w:t>its</w:t>
-      </w:r>
-      <w:proofErr w:type="spellEnd"/>
+        <w:t>’</w:t>
+      </w:r>
       <w:r>
         <w:rPr>
           <w:rFonts w:ascii="Arial" w:eastAsia="Times New Roman" w:hAnsi="Arial" w:cs="Arial"/>
@@ -1723,7 +2076,7 @@
           <w:szCs w:val="28"/>
           <w:lang w:val="en-US" w:eastAsia="pl-PL"/>
         </w:rPr>
-        <w:t xml:space="preserve"> done/ with pics of code</w:t>
+        <w:t>s done/ with pics of code</w:t>
       </w:r>
     </w:p>
     <w:p>
@@ -1739,7 +2092,7 @@
     </w:p>
     <w:p>
       <w:pPr>
-        <w:pStyle w:val="Overskrift1"/>
+        <w:pStyle w:val="Nagwek1"/>
         <w:rPr>
           <w:rFonts w:eastAsia="Times New Roman"/>
           <w:sz w:val="28"/>
@@ -1801,15 +2154,16 @@
       </w:pPr>
       <w:r>
         <w:rPr>
-          <w:rStyle w:val="UndertittelTegn"/>
-          <w:lang w:val="en-US" w:eastAsia="pl-PL"/>
-        </w:rPr>
+          <w:rStyle w:val="PodtytuZnak"/>
+          <w:lang w:val="en-US" w:eastAsia="pl-PL"/>
+        </w:rPr>
+        <w:lastRenderedPageBreak/>
         <w:t xml:space="preserve">[[pic6 </w:t>
       </w:r>
       <w:proofErr w:type="spellStart"/>
       <w:r>
         <w:rPr>
-          <w:rStyle w:val="UndertittelTegn"/>
+          <w:rStyle w:val="PodtytuZnak"/>
           <w:lang w:val="en-US" w:eastAsia="pl-PL"/>
         </w:rPr>
         <w:t>wtforms</w:t>
@@ -1817,7 +2171,7 @@
       <w:proofErr w:type="spellEnd"/>
       <w:r>
         <w:rPr>
-          <w:rStyle w:val="UndertittelTegn"/>
+          <w:rStyle w:val="PodtytuZnak"/>
           <w:lang w:val="en-US" w:eastAsia="pl-PL"/>
         </w:rPr>
         <w:t>]]</w:t>
@@ -1906,7 +2260,7 @@
     </w:p>
     <w:p>
       <w:pPr>
-        <w:pStyle w:val="Overskrift1"/>
+        <w:pStyle w:val="Nagwek1"/>
         <w:rPr>
           <w:rFonts w:eastAsia="Times New Roman"/>
           <w:sz w:val="28"/>
@@ -1919,7 +2273,6 @@
           <w:rFonts w:eastAsia="Times New Roman"/>
           <w:lang w:val="en-US" w:eastAsia="pl-PL"/>
         </w:rPr>
-        <w:lastRenderedPageBreak/>
         <w:t>&gt;Creating user</w:t>
       </w:r>
     </w:p>
@@ -1969,7 +2322,7 @@
       </w:pPr>
       <w:r>
         <w:rPr>
-          <w:rStyle w:val="UndertittelTegn"/>
+          <w:rStyle w:val="PodtytuZnak"/>
           <w:lang w:val="en-US" w:eastAsia="pl-PL"/>
         </w:rPr>
         <w:t>[[pic7 auth.py signup]</w:t>
@@ -2156,7 +2509,7 @@
     </w:p>
     <w:p>
       <w:pPr>
-        <w:pStyle w:val="Overskrift1"/>
+        <w:pStyle w:val="Nagwek1"/>
         <w:rPr>
           <w:rFonts w:eastAsia="Times New Roman"/>
           <w:sz w:val="28"/>
@@ -2169,7 +2522,6 @@
           <w:rFonts w:eastAsia="Times New Roman"/>
           <w:lang w:val="en-US" w:eastAsia="pl-PL"/>
         </w:rPr>
-        <w:lastRenderedPageBreak/>
         <w:t>&gt;Login process/ Session management</w:t>
       </w:r>
     </w:p>
@@ -2219,7 +2571,7 @@
       </w:pPr>
       <w:r>
         <w:rPr>
-          <w:rStyle w:val="UndertittelTegn"/>
+          <w:rStyle w:val="PodtytuZnak"/>
           <w:lang w:val="en-US" w:eastAsia="pl-PL"/>
         </w:rPr>
         <w:t>[[pic8 auth.py login]</w:t>
@@ -2386,7 +2738,7 @@
     </w:p>
     <w:p>
       <w:pPr>
-        <w:pStyle w:val="Undertittel"/>
+        <w:pStyle w:val="Podtytu"/>
         <w:rPr>
           <w:rFonts w:eastAsia="Times New Roman"/>
           <w:lang w:val="en-US" w:eastAsia="pl-PL"/>
@@ -2474,7 +2826,7 @@
     </w:p>
     <w:p>
       <w:pPr>
-        <w:pStyle w:val="Undertittel"/>
+        <w:pStyle w:val="Podtytu"/>
         <w:rPr>
           <w:rFonts w:eastAsia="Times New Roman"/>
           <w:lang w:val="en-US" w:eastAsia="pl-PL"/>
@@ -2487,21 +2839,19 @@
         </w:rPr>
         <w:t xml:space="preserve">[[pic9.2 </w:t>
       </w:r>
-      <w:proofErr w:type="spellStart"/>
       <w:r>
         <w:rPr>
           <w:rFonts w:eastAsia="Times New Roman"/>
           <w:lang w:val="en-US" w:eastAsia="pl-PL"/>
         </w:rPr>
-        <w:t>cant</w:t>
-      </w:r>
-      <w:proofErr w:type="spellEnd"/>
+        <w:t>no access</w:t>
+      </w:r>
       <w:r>
         <w:rPr>
           <w:rFonts w:eastAsia="Times New Roman"/>
           <w:lang w:val="en-US" w:eastAsia="pl-PL"/>
         </w:rPr>
-        <w:t xml:space="preserve"> see this page]</w:t>
+        <w:t>]</w:t>
       </w:r>
     </w:p>
     <w:p>
@@ -2638,7 +2988,6 @@
           <w:szCs w:val="24"/>
           <w:lang w:val="en-US" w:eastAsia="pl-PL"/>
         </w:rPr>
-        <w:lastRenderedPageBreak/>
         <w:t>When user becomes inactive for 5 minutes he gets logged out automatically</w:t>
       </w:r>
     </w:p>
@@ -2655,7 +3004,7 @@
       </w:pPr>
       <w:r>
         <w:rPr>
-          <w:rStyle w:val="UndertittelTegn"/>
+          <w:rStyle w:val="PodtytuZnak"/>
           <w:lang w:val="en-US" w:eastAsia="pl-PL"/>
         </w:rPr>
         <w:t>[[pic10 auth.py before request]]</w:t>
@@ -2755,7 +3104,7 @@
     </w:p>
     <w:p>
       <w:pPr>
-        <w:pStyle w:val="Overskrift1"/>
+        <w:pStyle w:val="Nagwek1"/>
         <w:rPr>
           <w:rFonts w:eastAsia="Times New Roman"/>
           <w:sz w:val="28"/>
@@ -2825,7 +3174,7 @@
     </w:p>
     <w:p>
       <w:pPr>
-        <w:pStyle w:val="Overskrift1"/>
+        <w:pStyle w:val="Nagwek1"/>
         <w:rPr>
           <w:rFonts w:eastAsia="Times New Roman"/>
           <w:sz w:val="28"/>
@@ -2921,27 +3270,27 @@
       <w:pPr>
         <w:spacing w:after="0" w:line="240" w:lineRule="auto"/>
         <w:rPr>
-          <w:rStyle w:val="UndertittelTegn"/>
-          <w:lang w:val="en-US" w:eastAsia="pl-PL"/>
-        </w:rPr>
-      </w:pPr>
-      <w:r>
-        <w:rPr>
-          <w:rStyle w:val="UndertittelTegn"/>
+          <w:rStyle w:val="PodtytuZnak"/>
+          <w:lang w:val="en-US" w:eastAsia="pl-PL"/>
+        </w:rPr>
+      </w:pPr>
+      <w:r>
+        <w:rPr>
+          <w:rStyle w:val="PodtytuZnak"/>
           <w:lang w:val="en-US" w:eastAsia="pl-PL"/>
         </w:rPr>
         <w:t>[[pic1</w:t>
       </w:r>
       <w:r>
         <w:rPr>
-          <w:rStyle w:val="UndertittelTegn"/>
+          <w:rStyle w:val="PodtytuZnak"/>
           <w:lang w:val="en-US" w:eastAsia="pl-PL"/>
         </w:rPr>
         <w:t>1</w:t>
       </w:r>
       <w:r>
         <w:rPr>
-          <w:rStyle w:val="UndertittelTegn"/>
+          <w:rStyle w:val="PodtytuZnak"/>
           <w:lang w:val="en-US" w:eastAsia="pl-PL"/>
         </w:rPr>
         <w:t xml:space="preserve"> </w:t>
@@ -2949,7 +3298,7 @@
       <w:proofErr w:type="spellStart"/>
       <w:r>
         <w:rPr>
-          <w:rStyle w:val="UndertittelTegn"/>
+          <w:rStyle w:val="PodtytuZnak"/>
           <w:lang w:val="en-US" w:eastAsia="pl-PL"/>
         </w:rPr>
         <w:t>db</w:t>
@@ -2957,14 +3306,14 @@
       <w:proofErr w:type="spellEnd"/>
       <w:r>
         <w:rPr>
-          <w:rStyle w:val="UndertittelTegn"/>
+          <w:rStyle w:val="PodtytuZnak"/>
           <w:lang w:val="en-US" w:eastAsia="pl-PL"/>
         </w:rPr>
         <w:t xml:space="preserve"> model</w:t>
       </w:r>
       <w:r>
         <w:rPr>
-          <w:rStyle w:val="UndertittelTegn"/>
+          <w:rStyle w:val="PodtytuZnak"/>
           <w:lang w:val="en-US" w:eastAsia="pl-PL"/>
         </w:rPr>
         <w:t>]]</w:t>
@@ -3251,7 +3600,6 @@
           <w:szCs w:val="28"/>
           <w:lang w:val="en-US" w:eastAsia="pl-PL"/>
         </w:rPr>
-        <w:lastRenderedPageBreak/>
         <w:t>3.2 OWASP TOP 10</w:t>
       </w:r>
     </w:p>
@@ -3672,6 +4020,7 @@
       <w:r>
         <w:rPr>
           <w:rFonts w:eastAsia="Times New Roman" w:cstheme="minorHAnsi"/>
+          <w:noProof/>
           <w:color w:val="000000"/>
           <w:sz w:val="24"/>
           <w:szCs w:val="24"/>
@@ -3806,29 +4155,7 @@
           <w:szCs w:val="24"/>
           <w:lang w:val="en-US" w:eastAsia="pl-PL"/>
         </w:rPr>
-        <w:t>//</w:t>
-      </w:r>
-      <w:proofErr w:type="spellStart"/>
-      <w:r>
-        <w:rPr>
-          <w:rFonts w:ascii="Times New Roman" w:eastAsia="Times New Roman" w:hAnsi="Times New Roman" w:cs="Times New Roman"/>
-          <w:color w:val="C00000"/>
-          <w:sz w:val="24"/>
-          <w:szCs w:val="24"/>
-          <w:lang w:val="en-US" w:eastAsia="pl-PL"/>
-        </w:rPr>
-        <w:t>TODO</w:t>
-      </w:r>
-      <w:proofErr w:type="spellEnd"/>
-      <w:r>
-        <w:rPr>
-          <w:rFonts w:ascii="Times New Roman" w:eastAsia="Times New Roman" w:hAnsi="Times New Roman" w:cs="Times New Roman"/>
-          <w:color w:val="C00000"/>
-          <w:sz w:val="24"/>
-          <w:szCs w:val="24"/>
-          <w:lang w:val="en-US" w:eastAsia="pl-PL"/>
-        </w:rPr>
-        <w:t xml:space="preserve"> make better subsection names</w:t>
+        <w:t>//TODO make better subsection names</w:t>
       </w:r>
     </w:p>
     <w:sectPr>
@@ -3842,7 +4169,7 @@
 </file>
 
 <file path=word/numbering.xml><?xml version="1.0" encoding="utf-8"?>
-<w:numbering xmlns:wpc="http://schemas.microsoft.com/office/word/2010/wordprocessingCanvas" xmlns:cx="http://schemas.microsoft.com/office/drawing/2014/chartex" xmlns:cx1="http://schemas.microsoft.com/office/drawing/2015/9/8/chartex" xmlns:cx2="http://schemas.microsoft.com/office/drawing/2015/10/21/chartex" xmlns:cx3="http://schemas.microsoft.com/office/drawing/2016/5/9/chartex" xmlns:cx4="http://schemas.microsoft.com/office/drawing/2016/5/10/chartex" xmlns:cx5="http://schemas.microsoft.com/office/drawing/2016/5/11/chartex" xmlns:cx6="http://schemas.microsoft.com/office/drawing/2016/5/12/chartex" xmlns:cx7="http://schemas.microsoft.com/office/drawing/2016/5/13/chartex" xmlns:cx8="http://schemas.microsoft.com/office/drawing/2016/5/14/chartex" xmlns:mc="http://schemas.openxmlformats.org/markup-compatibility/2006" xmlns:aink="http://schemas.microsoft.com/office/drawing/2016/ink" xmlns:am3d="http://schemas.microsoft.com/office/drawing/2017/model3d" xmlns:o="urn:schemas-microsoft-com:office:office" xmlns:r="http://schemas.openxmlformats.org/officeDocument/2006/relationships" xmlns:m="http://schemas.openxmlformats.org/officeDocument/2006/math" xmlns:v="urn:schemas-microsoft-com:vml" xmlns:wp14="http://schemas.microsoft.com/office/word/2010/wordprocessingDrawing" xmlns:wp="http://schemas.openxmlformats.org/drawingml/2006/wordprocessingDrawing" xmlns:w10="urn:schemas-microsoft-com:office:word" xmlns:w="http://schemas.openxmlformats.org/wordprocessingml/2006/main" xmlns:w14="http://schemas.microsoft.com/office/word/2010/wordml" xmlns:w15="http://schemas.microsoft.com/office/word/2012/wordml" xmlns:w16cex="http://schemas.microsoft.com/office/word/2018/wordml/cex" xmlns:w16cid="http://schemas.microsoft.com/office/word/2016/wordml/cid" xmlns:w16="http://schemas.microsoft.com/office/word/2018/wordml" xmlns:w16sdtdh="http://schemas.microsoft.com/office/word/2020/wordml/sdtdatahash" xmlns:w16se="http://schemas.microsoft.com/office/word/2015/wordml/symex" xmlns:wpg="http://schemas.microsoft.com/office/word/2010/wordprocessingGroup" xmlns:wpi="http://schemas.microsoft.com/office/word/2010/wordprocessingInk" xmlns:wne="http://schemas.microsoft.com/office/word/2006/wordml" xmlns:wps="http://schemas.microsoft.com/office/word/2010/wordprocessingShape" mc:Ignorable="w14 w15 w16se w16cid w16 w16cex w16sdtdh wp14">
+<w:numbering xmlns:wpc="http://schemas.microsoft.com/office/word/2010/wordprocessingCanvas" xmlns:cx="http://schemas.microsoft.com/office/drawing/2014/chartex" xmlns:cx1="http://schemas.microsoft.com/office/drawing/2015/9/8/chartex" xmlns:cx2="http://schemas.microsoft.com/office/drawing/2015/10/21/chartex" xmlns:cx3="http://schemas.microsoft.com/office/drawing/2016/5/9/chartex" xmlns:cx4="http://schemas.microsoft.com/office/drawing/2016/5/10/chartex" xmlns:cx5="http://schemas.microsoft.com/office/drawing/2016/5/11/chartex" xmlns:cx6="http://schemas.microsoft.com/office/drawing/2016/5/12/chartex" xmlns:cx7="http://schemas.microsoft.com/office/drawing/2016/5/13/chartex" xmlns:cx8="http://schemas.microsoft.com/office/drawing/2016/5/14/chartex" xmlns:mc="http://schemas.openxmlformats.org/markup-compatibility/2006" xmlns:aink="http://schemas.microsoft.com/office/drawing/2016/ink" xmlns:am3d="http://schemas.microsoft.com/office/drawing/2017/model3d" xmlns:o="urn:schemas-microsoft-com:office:office" xmlns:r="http://schemas.openxmlformats.org/officeDocument/2006/relationships" xmlns:m="http://schemas.openxmlformats.org/officeDocument/2006/math" xmlns:v="urn:schemas-microsoft-com:vml" xmlns:wp14="http://schemas.microsoft.com/office/word/2010/wordprocessingDrawing" xmlns:wp="http://schemas.openxmlformats.org/drawingml/2006/wordprocessingDrawing" xmlns:w10="urn:schemas-microsoft-com:office:word" xmlns:w="http://schemas.openxmlformats.org/wordprocessingml/2006/main" xmlns:w14="http://schemas.microsoft.com/office/word/2010/wordml" xmlns:w15="http://schemas.microsoft.com/office/word/2012/wordml" xmlns:w16cex="http://schemas.microsoft.com/office/word/2018/wordml/cex" xmlns:w16cid="http://schemas.microsoft.com/office/word/2016/wordml/cid" xmlns:w16="http://schemas.microsoft.com/office/word/2018/wordml" xmlns:w16se="http://schemas.microsoft.com/office/word/2015/wordml/symex" xmlns:wpg="http://schemas.microsoft.com/office/word/2010/wordprocessingGroup" xmlns:wpi="http://schemas.microsoft.com/office/word/2010/wordprocessingInk" xmlns:wne="http://schemas.microsoft.com/office/word/2006/wordml" xmlns:wps="http://schemas.microsoft.com/office/word/2010/wordprocessingShape" mc:Ignorable="w14 w15 w16se w16cid w16 w16cex wp14">
   <w:abstractNum w:abstractNumId="0" w15:restartNumberingAfterBreak="0">
     <w:nsid w:val="3D9120BC"/>
     <w:multiLevelType w:val="multilevel"/>
@@ -4361,7 +4688,7 @@
 </file>
 
 <file path=word/styles.xml><?xml version="1.0" encoding="utf-8"?>
-<w:styles xmlns:mc="http://schemas.openxmlformats.org/markup-compatibility/2006" xmlns:r="http://schemas.openxmlformats.org/officeDocument/2006/relationships" xmlns:w="http://schemas.openxmlformats.org/wordprocessingml/2006/main" xmlns:w14="http://schemas.microsoft.com/office/word/2010/wordml" xmlns:w15="http://schemas.microsoft.com/office/word/2012/wordml" xmlns:w16cex="http://schemas.microsoft.com/office/word/2018/wordml/cex" xmlns:w16cid="http://schemas.microsoft.com/office/word/2016/wordml/cid" xmlns:w16="http://schemas.microsoft.com/office/word/2018/wordml" xmlns:w16sdtdh="http://schemas.microsoft.com/office/word/2020/wordml/sdtdatahash" xmlns:w16se="http://schemas.microsoft.com/office/word/2015/wordml/symex" mc:Ignorable="w14 w15 w16se w16cid w16 w16cex w16sdtdh">
+<w:styles xmlns:mc="http://schemas.openxmlformats.org/markup-compatibility/2006" xmlns:r="http://schemas.openxmlformats.org/officeDocument/2006/relationships" xmlns:w="http://schemas.openxmlformats.org/wordprocessingml/2006/main" xmlns:w14="http://schemas.microsoft.com/office/word/2010/wordml" xmlns:w15="http://schemas.microsoft.com/office/word/2012/wordml" xmlns:w16cex="http://schemas.microsoft.com/office/word/2018/wordml/cex" xmlns:w16cid="http://schemas.microsoft.com/office/word/2016/wordml/cid" xmlns:w16="http://schemas.microsoft.com/office/word/2018/wordml" xmlns:w16se="http://schemas.microsoft.com/office/word/2015/wordml/symex" mc:Ignorable="w14 w15 w16se w16cid w16 w16cex">
   <w:docDefaults>
     <w:rPrDefault>
       <w:rPr>
@@ -4755,15 +5082,15 @@
     <w:lsdException w:name="Unresolved Mention" w:semiHidden="1" w:unhideWhenUsed="1"/>
     <w:lsdException w:name="Smart Link" w:semiHidden="1" w:unhideWhenUsed="1"/>
   </w:latentStyles>
-  <w:style w:type="paragraph" w:default="1" w:styleId="Normal">
+  <w:style w:type="paragraph" w:default="1" w:styleId="Normalny">
     <w:name w:val="Normal"/>
     <w:qFormat/>
   </w:style>
-  <w:style w:type="paragraph" w:styleId="Overskrift1">
+  <w:style w:type="paragraph" w:styleId="Nagwek1">
     <w:name w:val="heading 1"/>
-    <w:basedOn w:val="Normal"/>
-    <w:next w:val="Normal"/>
-    <w:link w:val="Overskrift1Tegn"/>
+    <w:basedOn w:val="Normalny"/>
+    <w:next w:val="Normalny"/>
+    <w:link w:val="Nagwek1Znak"/>
     <w:uiPriority w:val="9"/>
     <w:qFormat/>
     <w:rsid w:val="00987AA4"/>
@@ -4780,13 +5107,13 @@
       <w:szCs w:val="32"/>
     </w:rPr>
   </w:style>
-  <w:style w:type="character" w:default="1" w:styleId="Standardskriftforavsnitt">
+  <w:style w:type="character" w:default="1" w:styleId="Domylnaczcionkaakapitu">
     <w:name w:val="Default Paragraph Font"/>
     <w:uiPriority w:val="1"/>
     <w:semiHidden/>
     <w:unhideWhenUsed/>
   </w:style>
-  <w:style w:type="table" w:default="1" w:styleId="Vanligtabell">
+  <w:style w:type="table" w:default="1" w:styleId="Standardowy">
     <w:name w:val="Normal Table"/>
     <w:uiPriority w:val="99"/>
     <w:semiHidden/>
@@ -4801,15 +5128,15 @@
       </w:tblCellMar>
     </w:tblPr>
   </w:style>
-  <w:style w:type="numbering" w:default="1" w:styleId="Ingenliste">
+  <w:style w:type="numbering" w:default="1" w:styleId="Bezlisty">
     <w:name w:val="No List"/>
     <w:uiPriority w:val="99"/>
     <w:semiHidden/>
     <w:unhideWhenUsed/>
   </w:style>
-  <w:style w:type="paragraph" w:styleId="NormalWeb">
+  <w:style w:type="paragraph" w:styleId="NormalnyWeb">
     <w:name w:val="Normal (Web)"/>
-    <w:basedOn w:val="Normal"/>
+    <w:basedOn w:val="Normalny"/>
     <w:uiPriority w:val="99"/>
     <w:semiHidden/>
     <w:unhideWhenUsed/>
@@ -4824,10 +5151,10 @@
       <w:lang w:eastAsia="pl-PL"/>
     </w:rPr>
   </w:style>
-  <w:style w:type="character" w:customStyle="1" w:styleId="Overskrift1Tegn">
-    <w:name w:val="Overskrift 1 Tegn"/>
-    <w:basedOn w:val="Standardskriftforavsnitt"/>
-    <w:link w:val="Overskrift1"/>
+  <w:style w:type="character" w:customStyle="1" w:styleId="Nagwek1Znak">
+    <w:name w:val="Nagłówek 1 Znak"/>
+    <w:basedOn w:val="Domylnaczcionkaakapitu"/>
+    <w:link w:val="Nagwek1"/>
     <w:uiPriority w:val="9"/>
     <w:rsid w:val="00987AA4"/>
     <w:rPr>
@@ -4837,11 +5164,11 @@
       <w:szCs w:val="32"/>
     </w:rPr>
   </w:style>
-  <w:style w:type="paragraph" w:styleId="Undertittel">
+  <w:style w:type="paragraph" w:styleId="Podtytu">
     <w:name w:val="Subtitle"/>
-    <w:basedOn w:val="Normal"/>
-    <w:next w:val="Normal"/>
-    <w:link w:val="UndertittelTegn"/>
+    <w:basedOn w:val="Normalny"/>
+    <w:next w:val="Normalny"/>
+    <w:link w:val="PodtytuZnak"/>
     <w:uiPriority w:val="11"/>
     <w:qFormat/>
     <w:rsid w:val="00987AA4"/>
@@ -4856,10 +5183,10 @@
       <w:spacing w:val="15"/>
     </w:rPr>
   </w:style>
-  <w:style w:type="character" w:customStyle="1" w:styleId="UndertittelTegn">
-    <w:name w:val="Undertittel Tegn"/>
-    <w:basedOn w:val="Standardskriftforavsnitt"/>
-    <w:link w:val="Undertittel"/>
+  <w:style w:type="character" w:customStyle="1" w:styleId="PodtytuZnak">
+    <w:name w:val="Podtytuł Znak"/>
+    <w:basedOn w:val="Domylnaczcionkaakapitu"/>
+    <w:link w:val="Podtytu"/>
     <w:uiPriority w:val="11"/>
     <w:rsid w:val="00987AA4"/>
     <w:rPr>

</xml_diff>

<commit_message>
feat: A04 and A06 owasp
</commit_message>
<xml_diff>
--- a/report/report.docx
+++ b/report/report.docx
@@ -3613,16 +3613,6 @@
         </w:rPr>
         <w:t xml:space="preserve"> </w:t>
       </w:r>
-      <w:r>
-        <w:rPr>
-          <w:rFonts w:eastAsia="Times New Roman" w:cstheme="minorHAnsi"/>
-          <w:color w:val="FF0000"/>
-          <w:sz w:val="24"/>
-          <w:szCs w:val="24"/>
-          <w:lang w:val="en-US" w:eastAsia="pl-PL"/>
-        </w:rPr>
-        <w:t>//TODO write more</w:t>
-      </w:r>
     </w:p>
     <w:p>
       <w:pPr>
@@ -4096,7 +4086,47 @@
           <w:lang w:val="en-US" w:eastAsia="pl-PL"/>
         </w:rPr>
         <w:lastRenderedPageBreak/>
-        <w:t>This section describes how prepared are we against common threats listed in OWASP top10</w:t>
+        <w:t xml:space="preserve">This section describes how prepared are we against common threats listed in OWASP </w:t>
+      </w:r>
+      <w:r>
+        <w:rPr>
+          <w:rFonts w:eastAsia="Times New Roman" w:cstheme="minorHAnsi"/>
+          <w:color w:val="000000"/>
+          <w:sz w:val="24"/>
+          <w:szCs w:val="24"/>
+          <w:lang w:val="en-US" w:eastAsia="pl-PL"/>
+        </w:rPr>
+        <w:t>T</w:t>
+      </w:r>
+      <w:r>
+        <w:rPr>
+          <w:rFonts w:eastAsia="Times New Roman" w:cstheme="minorHAnsi"/>
+          <w:color w:val="000000"/>
+          <w:sz w:val="24"/>
+          <w:szCs w:val="24"/>
+          <w:lang w:val="en-US" w:eastAsia="pl-PL"/>
+        </w:rPr>
+        <w:t>op</w:t>
+      </w:r>
+      <w:r>
+        <w:rPr>
+          <w:rFonts w:eastAsia="Times New Roman" w:cstheme="minorHAnsi"/>
+          <w:color w:val="000000"/>
+          <w:sz w:val="24"/>
+          <w:szCs w:val="24"/>
+          <w:lang w:val="en-US" w:eastAsia="pl-PL"/>
+        </w:rPr>
+        <w:t xml:space="preserve"> </w:t>
+      </w:r>
+      <w:r>
+        <w:rPr>
+          <w:rFonts w:eastAsia="Times New Roman" w:cstheme="minorHAnsi"/>
+          <w:color w:val="000000"/>
+          <w:sz w:val="24"/>
+          <w:szCs w:val="24"/>
+          <w:lang w:val="en-US" w:eastAsia="pl-PL"/>
+        </w:rPr>
+        <w:t>10</w:t>
       </w:r>
       <w:r>
         <w:rPr>
@@ -5003,6 +5033,7 @@
           <w:lang w:val="en-US"/>
         </w:rPr>
       </w:pPr>
+      <w:bookmarkStart w:id="0" w:name="_Hlk86366263"/>
       <w:r>
         <w:rPr>
           <w:sz w:val="28"/>
@@ -5012,6 +5043,7 @@
         <w:t>3.2.4 A05 Security Misconfiguration</w:t>
       </w:r>
     </w:p>
+    <w:bookmarkEnd w:id="0"/>
     <w:p>
       <w:pPr>
         <w:rPr>
@@ -5211,6 +5243,398 @@
         </w:rPr>
         <w:t xml:space="preserve"> </w:t>
       </w:r>
+    </w:p>
+    <w:p>
+      <w:pPr>
+        <w:rPr>
+          <w:sz w:val="24"/>
+          <w:szCs w:val="24"/>
+          <w:lang w:val="en-US"/>
+        </w:rPr>
+      </w:pPr>
+    </w:p>
+    <w:p>
+      <w:pPr>
+        <w:rPr>
+          <w:sz w:val="28"/>
+          <w:szCs w:val="28"/>
+          <w:lang w:val="en-US"/>
+        </w:rPr>
+      </w:pPr>
+      <w:bookmarkStart w:id="1" w:name="_Hlk86367324"/>
+      <w:r>
+        <w:rPr>
+          <w:sz w:val="28"/>
+          <w:szCs w:val="28"/>
+          <w:lang w:val="en-US"/>
+        </w:rPr>
+        <w:t>3.2.</w:t>
+      </w:r>
+      <w:r>
+        <w:rPr>
+          <w:sz w:val="28"/>
+          <w:szCs w:val="28"/>
+          <w:lang w:val="en-US"/>
+        </w:rPr>
+        <w:t>5</w:t>
+      </w:r>
+      <w:r>
+        <w:rPr>
+          <w:sz w:val="28"/>
+          <w:szCs w:val="28"/>
+          <w:lang w:val="en-US"/>
+        </w:rPr>
+        <w:t xml:space="preserve"> A0</w:t>
+      </w:r>
+      <w:r>
+        <w:rPr>
+          <w:sz w:val="28"/>
+          <w:szCs w:val="28"/>
+          <w:lang w:val="en-US"/>
+        </w:rPr>
+        <w:t>4</w:t>
+      </w:r>
+      <w:r>
+        <w:rPr>
+          <w:sz w:val="28"/>
+          <w:szCs w:val="28"/>
+          <w:lang w:val="en-US"/>
+        </w:rPr>
+        <w:t xml:space="preserve"> </w:t>
+      </w:r>
+      <w:r>
+        <w:rPr>
+          <w:sz w:val="28"/>
+          <w:szCs w:val="28"/>
+          <w:lang w:val="en-US"/>
+        </w:rPr>
+        <w:t>Insecure Design</w:t>
+      </w:r>
+    </w:p>
+    <w:bookmarkEnd w:id="1"/>
+    <w:p>
+      <w:pPr>
+        <w:rPr>
+          <w:sz w:val="24"/>
+          <w:szCs w:val="24"/>
+          <w:lang w:val="en-US"/>
+        </w:rPr>
+      </w:pPr>
+      <w:r>
+        <w:rPr>
+          <w:sz w:val="24"/>
+          <w:szCs w:val="24"/>
+          <w:lang w:val="en-US"/>
+        </w:rPr>
+        <w:t xml:space="preserve">This new category in </w:t>
+      </w:r>
+      <w:proofErr w:type="spellStart"/>
+      <w:r>
+        <w:rPr>
+          <w:sz w:val="24"/>
+          <w:szCs w:val="24"/>
+          <w:lang w:val="en-US"/>
+        </w:rPr>
+        <w:t>Owasp</w:t>
+      </w:r>
+      <w:proofErr w:type="spellEnd"/>
+      <w:r>
+        <w:rPr>
+          <w:sz w:val="24"/>
+          <w:szCs w:val="24"/>
+          <w:lang w:val="en-US"/>
+        </w:rPr>
+        <w:t xml:space="preserve"> Top 10 is about flaws in design and system architecture. Some weaknesses and technical requirements need to be thought about before starting the implementation. An example of that could be risk profiling and resource management.</w:t>
+      </w:r>
+    </w:p>
+    <w:p>
+      <w:pPr>
+        <w:rPr>
+          <w:sz w:val="24"/>
+          <w:szCs w:val="24"/>
+          <w:lang w:val="en-US"/>
+        </w:rPr>
+      </w:pPr>
+      <w:r>
+        <w:rPr>
+          <w:sz w:val="24"/>
+          <w:szCs w:val="24"/>
+          <w:lang w:val="en-US"/>
+        </w:rPr>
+        <w:t>While creating</w:t>
+      </w:r>
+      <w:r>
+        <w:rPr>
+          <w:sz w:val="24"/>
+          <w:szCs w:val="24"/>
+          <w:lang w:val="en-US"/>
+        </w:rPr>
+        <w:t xml:space="preserve"> this application we</w:t>
+      </w:r>
+      <w:r>
+        <w:rPr>
+          <w:sz w:val="24"/>
+          <w:szCs w:val="24"/>
+          <w:lang w:val="en-US"/>
+        </w:rPr>
+        <w:t xml:space="preserve"> have</w:t>
+      </w:r>
+      <w:r>
+        <w:rPr>
+          <w:sz w:val="24"/>
+          <w:szCs w:val="24"/>
+          <w:lang w:val="en-US"/>
+        </w:rPr>
+        <w:t xml:space="preserve"> </w:t>
+      </w:r>
+      <w:r>
+        <w:rPr>
+          <w:sz w:val="24"/>
+          <w:szCs w:val="24"/>
+          <w:lang w:val="en-US"/>
+        </w:rPr>
+        <w:t>researched secure way to design system</w:t>
+      </w:r>
+      <w:r>
+        <w:rPr>
+          <w:sz w:val="24"/>
+          <w:szCs w:val="24"/>
+          <w:lang w:val="en-US"/>
+        </w:rPr>
+        <w:t>s</w:t>
+      </w:r>
+      <w:r>
+        <w:rPr>
+          <w:sz w:val="24"/>
+          <w:szCs w:val="24"/>
+          <w:lang w:val="en-US"/>
+        </w:rPr>
+        <w:t xml:space="preserve"> </w:t>
+      </w:r>
+      <w:r>
+        <w:rPr>
+          <w:sz w:val="24"/>
+          <w:szCs w:val="24"/>
+          <w:lang w:val="en-US"/>
+        </w:rPr>
+        <w:t>and created threat model to help us recognize</w:t>
+      </w:r>
+      <w:r>
+        <w:rPr>
+          <w:sz w:val="24"/>
+          <w:szCs w:val="24"/>
+          <w:lang w:val="en-US"/>
+        </w:rPr>
+        <w:t xml:space="preserve"> and evaluate</w:t>
+      </w:r>
+      <w:r>
+        <w:rPr>
+          <w:sz w:val="24"/>
+          <w:szCs w:val="24"/>
+          <w:lang w:val="en-US"/>
+        </w:rPr>
+        <w:t xml:space="preserve"> possible vulnerabilities</w:t>
+      </w:r>
+      <w:r>
+        <w:rPr>
+          <w:sz w:val="24"/>
+          <w:szCs w:val="24"/>
+          <w:lang w:val="en-US"/>
+        </w:rPr>
+        <w:t>. We have also prepared for some known attack methods and evaluated which external packages will be used based on security</w:t>
+      </w:r>
+      <w:r>
+        <w:rPr>
+          <w:sz w:val="24"/>
+          <w:szCs w:val="24"/>
+          <w:lang w:val="en-US"/>
+        </w:rPr>
+        <w:t>.</w:t>
+      </w:r>
+    </w:p>
+    <w:p>
+      <w:pPr>
+        <w:rPr>
+          <w:sz w:val="24"/>
+          <w:szCs w:val="24"/>
+          <w:lang w:val="en-US"/>
+        </w:rPr>
+      </w:pPr>
+    </w:p>
+    <w:p>
+      <w:pPr>
+        <w:rPr>
+          <w:sz w:val="24"/>
+          <w:szCs w:val="24"/>
+          <w:lang w:val="en-US"/>
+        </w:rPr>
+      </w:pPr>
+    </w:p>
+    <w:p>
+      <w:pPr>
+        <w:rPr>
+          <w:sz w:val="24"/>
+          <w:szCs w:val="24"/>
+          <w:lang w:val="en-US"/>
+        </w:rPr>
+      </w:pPr>
+    </w:p>
+    <w:p>
+      <w:pPr>
+        <w:rPr>
+          <w:sz w:val="28"/>
+          <w:szCs w:val="28"/>
+          <w:lang w:val="en-US"/>
+        </w:rPr>
+      </w:pPr>
+      <w:r>
+        <w:rPr>
+          <w:sz w:val="28"/>
+          <w:szCs w:val="28"/>
+          <w:lang w:val="en-US"/>
+        </w:rPr>
+        <w:t>3.2.</w:t>
+      </w:r>
+      <w:r>
+        <w:rPr>
+          <w:sz w:val="28"/>
+          <w:szCs w:val="28"/>
+          <w:lang w:val="en-US"/>
+        </w:rPr>
+        <w:t>5</w:t>
+      </w:r>
+      <w:r>
+        <w:rPr>
+          <w:sz w:val="28"/>
+          <w:szCs w:val="28"/>
+          <w:lang w:val="en-US"/>
+        </w:rPr>
+        <w:t xml:space="preserve"> A0</w:t>
+      </w:r>
+      <w:r>
+        <w:rPr>
+          <w:sz w:val="28"/>
+          <w:szCs w:val="28"/>
+          <w:lang w:val="en-US"/>
+        </w:rPr>
+        <w:t>6</w:t>
+      </w:r>
+      <w:r>
+        <w:rPr>
+          <w:sz w:val="28"/>
+          <w:szCs w:val="28"/>
+          <w:lang w:val="en-US"/>
+        </w:rPr>
+        <w:t xml:space="preserve"> </w:t>
+      </w:r>
+      <w:r>
+        <w:rPr>
+          <w:sz w:val="28"/>
+          <w:szCs w:val="28"/>
+          <w:lang w:val="en-US"/>
+        </w:rPr>
+        <w:t>Vulnerable and Outdated Components</w:t>
+      </w:r>
+    </w:p>
+    <w:p>
+      <w:pPr>
+        <w:spacing w:after="0" w:line="240" w:lineRule="auto"/>
+        <w:rPr>
+          <w:sz w:val="24"/>
+          <w:szCs w:val="24"/>
+          <w:lang w:val="en-US"/>
+        </w:rPr>
+      </w:pPr>
+      <w:r>
+        <w:rPr>
+          <w:sz w:val="24"/>
+          <w:szCs w:val="24"/>
+          <w:lang w:val="en-US"/>
+        </w:rPr>
+        <w:t xml:space="preserve">This </w:t>
+      </w:r>
+      <w:proofErr w:type="spellStart"/>
+      <w:r>
+        <w:rPr>
+          <w:sz w:val="24"/>
+          <w:szCs w:val="24"/>
+          <w:lang w:val="en-US"/>
+        </w:rPr>
+        <w:t>Owasp</w:t>
+      </w:r>
+      <w:proofErr w:type="spellEnd"/>
+      <w:r>
+        <w:rPr>
+          <w:sz w:val="24"/>
+          <w:szCs w:val="24"/>
+          <w:lang w:val="en-US"/>
+        </w:rPr>
+        <w:t xml:space="preserve"> category is about use of unmaintained or out-of-date components with known vulnerabilities. </w:t>
+      </w:r>
+      <w:r>
+        <w:rPr>
+          <w:sz w:val="24"/>
+          <w:szCs w:val="24"/>
+          <w:lang w:val="en-US"/>
+        </w:rPr>
+        <w:t>It may become hard to track all dependencies together with nested dependencies.</w:t>
+      </w:r>
+    </w:p>
+    <w:p>
+      <w:pPr>
+        <w:spacing w:after="0" w:line="240" w:lineRule="auto"/>
+        <w:rPr>
+          <w:sz w:val="24"/>
+          <w:szCs w:val="24"/>
+          <w:lang w:val="en-US"/>
+        </w:rPr>
+      </w:pPr>
+      <w:r>
+        <w:rPr>
+          <w:sz w:val="24"/>
+          <w:szCs w:val="24"/>
+          <w:lang w:val="en-US"/>
+        </w:rPr>
+        <w:t>To work against this we remove all unused dependencies and we check those which are being used, so we would know when one becomes unmaintained.</w:t>
+      </w:r>
+      <w:r>
+        <w:rPr>
+          <w:sz w:val="24"/>
+          <w:szCs w:val="24"/>
+          <w:lang w:val="en-US"/>
+        </w:rPr>
+        <w:t xml:space="preserve"> All dependencies are kept on a list together with version used so the process becomes semi-automated.</w:t>
+      </w:r>
+    </w:p>
+    <w:p>
+      <w:pPr>
+        <w:spacing w:after="0" w:line="240" w:lineRule="auto"/>
+        <w:rPr>
+          <w:sz w:val="24"/>
+          <w:szCs w:val="24"/>
+          <w:lang w:val="en-US"/>
+        </w:rPr>
+      </w:pPr>
+    </w:p>
+    <w:p>
+      <w:pPr>
+        <w:spacing w:after="0" w:line="240" w:lineRule="auto"/>
+        <w:rPr>
+          <w:sz w:val="24"/>
+          <w:szCs w:val="24"/>
+          <w:lang w:val="en-US"/>
+        </w:rPr>
+      </w:pPr>
+    </w:p>
+    <w:p>
+      <w:pPr>
+        <w:spacing w:after="0" w:line="240" w:lineRule="auto"/>
+        <w:rPr>
+          <w:sz w:val="24"/>
+          <w:szCs w:val="24"/>
+          <w:lang w:val="en-US"/>
+        </w:rPr>
+      </w:pPr>
     </w:p>
     <w:p>
       <w:pPr>
@@ -6399,6 +6823,7 @@
   <w:style w:type="paragraph" w:default="1" w:styleId="Normalny">
     <w:name w:val="Normal"/>
     <w:qFormat/>
+    <w:rsid w:val="00365CDF"/>
   </w:style>
   <w:style w:type="paragraph" w:styleId="Nagwek1">
     <w:name w:val="heading 1"/>

</xml_diff>

<commit_message>
small tweaks chapter 1,2,3
</commit_message>
<xml_diff>
--- a/report/report.docx
+++ b/report/report.docx
@@ -445,7 +445,25 @@
           <w:szCs w:val="24"/>
           <w:lang w:val="en-US" w:eastAsia="pl-PL"/>
         </w:rPr>
-        <w:t>Our application allows users to add money to their account and send it to a different user through a webpage. Visitors cannot use banking services. To become a user, a visitor must sign up for an account first.</w:t>
+        <w:t>Our application allows users to add money to their account</w:t>
+      </w:r>
+      <w:r>
+        <w:rPr>
+          <w:rFonts w:eastAsia="Times New Roman" w:cstheme="minorHAnsi"/>
+          <w:sz w:val="24"/>
+          <w:szCs w:val="24"/>
+          <w:lang w:val="en-US" w:eastAsia="pl-PL"/>
+        </w:rPr>
+        <w:t xml:space="preserve">, </w:t>
+      </w:r>
+      <w:r>
+        <w:rPr>
+          <w:rFonts w:eastAsia="Times New Roman" w:cstheme="minorHAnsi"/>
+          <w:sz w:val="24"/>
+          <w:szCs w:val="24"/>
+          <w:lang w:val="en-US" w:eastAsia="pl-PL"/>
+        </w:rPr>
+        <w:t xml:space="preserve"> send it to a different user through a webpage. Visitors cannot use banking services. To become a user, a visitor must sign up for an account first.</w:t>
       </w:r>
     </w:p>
     <w:p>
@@ -496,7 +514,27 @@
           <w:szCs w:val="24"/>
           <w:lang w:val="en-US" w:eastAsia="pl-PL"/>
         </w:rPr>
-        <w:t xml:space="preserve"> for database.</w:t>
+        <w:t xml:space="preserve"> with Heroku addon resource Heroku-</w:t>
+      </w:r>
+      <w:proofErr w:type="spellStart"/>
+      <w:r>
+        <w:rPr>
+          <w:rFonts w:eastAsia="Times New Roman" w:cstheme="minorHAnsi"/>
+          <w:sz w:val="24"/>
+          <w:szCs w:val="24"/>
+          <w:lang w:val="en-US" w:eastAsia="pl-PL"/>
+        </w:rPr>
+        <w:t>Postgresql</w:t>
+      </w:r>
+      <w:proofErr w:type="spellEnd"/>
+      <w:r>
+        <w:rPr>
+          <w:rFonts w:eastAsia="Times New Roman" w:cstheme="minorHAnsi"/>
+          <w:sz w:val="24"/>
+          <w:szCs w:val="24"/>
+          <w:lang w:val="en-US" w:eastAsia="pl-PL"/>
+        </w:rPr>
+        <w:t xml:space="preserve"> as our database where we store our information. </w:t>
       </w:r>
     </w:p>
     <w:p>
@@ -833,18 +871,26 @@
         </w:rPr>
         <w:t xml:space="preserve">After logging in, the user gets access to ATM and Transaction pages, also homepage changes to show the user’s </w:t>
       </w:r>
-      <w:proofErr w:type="spellStart"/>
-      <w:r>
-        <w:rPr>
-          <w:rFonts w:eastAsia="Times New Roman" w:cstheme="minorHAnsi"/>
-          <w:color w:val="000000"/>
-          <w:sz w:val="24"/>
-          <w:szCs w:val="24"/>
-          <w:lang w:val="en-US" w:eastAsia="pl-PL"/>
-        </w:rPr>
-        <w:t>saldo</w:t>
-      </w:r>
-      <w:proofErr w:type="spellEnd"/>
+      <w:r>
+        <w:rPr>
+          <w:rFonts w:eastAsia="Times New Roman" w:cstheme="minorHAnsi"/>
+          <w:color w:val="000000"/>
+          <w:sz w:val="24"/>
+          <w:szCs w:val="24"/>
+          <w:lang w:val="en-US" w:eastAsia="pl-PL"/>
+        </w:rPr>
+        <w:t xml:space="preserve">balance </w:t>
+      </w:r>
+      <w:r>
+        <w:rPr>
+          <w:rFonts w:eastAsia="Times New Roman" w:cstheme="minorHAnsi"/>
+          <w:color w:val="000000"/>
+          <w:sz w:val="24"/>
+          <w:szCs w:val="24"/>
+          <w:lang w:val="en-US" w:eastAsia="pl-PL"/>
+        </w:rPr>
+        <w:t>and transaction history</w:t>
+      </w:r>
       <w:r>
         <w:rPr>
           <w:rFonts w:eastAsia="Times New Roman" w:cstheme="minorHAnsi"/>
@@ -1121,6 +1167,15 @@
         </w:rPr>
         <w:t xml:space="preserve">To transfer cash from your own bank account in the Transaction page, the user must know the username of the receiver, and in addition confirm his own. </w:t>
       </w:r>
+      <w:r>
+        <w:rPr>
+          <w:rFonts w:eastAsia="Times New Roman" w:cstheme="minorHAnsi"/>
+          <w:sz w:val="24"/>
+          <w:szCs w:val="24"/>
+          <w:lang w:val="en-US" w:eastAsia="pl-PL"/>
+        </w:rPr>
+        <w:t xml:space="preserve">The user can also choose to send it with a message. This action must go through reCAPTCHA and 2FA authentication. </w:t>
+      </w:r>
     </w:p>
     <w:p>
       <w:pPr>
@@ -1152,6 +1207,15 @@
         </w:rPr>
         <w:t>ATM service simulates depositing cash in a local ATM to fill your account.</w:t>
       </w:r>
+      <w:r>
+        <w:rPr>
+          <w:rFonts w:eastAsia="Times New Roman" w:cstheme="minorHAnsi"/>
+          <w:sz w:val="24"/>
+          <w:szCs w:val="24"/>
+          <w:lang w:val="en-US" w:eastAsia="pl-PL"/>
+        </w:rPr>
+        <w:t xml:space="preserve"> This page looks like this, and must also confirm/verify the name of the user, reCAPTCHA and 2FA authentication. The limit is set to 10 000kr to have realistic values. The ATM page looks like this:</w:t>
+      </w:r>
     </w:p>
     <w:p>
       <w:pPr>
@@ -1174,17 +1238,69 @@
           <w:lang w:val="en-US" w:eastAsia="pl-PL"/>
         </w:rPr>
       </w:pPr>
-    </w:p>
-    <w:p>
-      <w:pPr>
-        <w:spacing w:after="0" w:line="240" w:lineRule="auto"/>
+      <w:r>
         <w:rPr>
           <w:rFonts w:ascii="Times New Roman" w:eastAsia="Times New Roman" w:hAnsi="Times New Roman" w:cs="Times New Roman"/>
           <w:sz w:val="24"/>
           <w:szCs w:val="24"/>
           <w:lang w:val="en-US" w:eastAsia="pl-PL"/>
         </w:rPr>
-      </w:pPr>
+        <w:drawing>
+          <wp:anchor distT="0" distB="0" distL="114300" distR="114300" simplePos="0" relativeHeight="251659264" behindDoc="0" locked="0" layoutInCell="1" allowOverlap="1" wp14:anchorId="2BEC3601" wp14:editId="572897D9">
+            <wp:simplePos x="0" y="0"/>
+            <wp:positionH relativeFrom="column">
+              <wp:posOffset>1130477</wp:posOffset>
+            </wp:positionH>
+            <wp:positionV relativeFrom="paragraph">
+              <wp:posOffset>173990</wp:posOffset>
+            </wp:positionV>
+            <wp:extent cx="3125470" cy="3157855"/>
+            <wp:effectExtent l="0" t="0" r="0" b="4445"/>
+            <wp:wrapSquare wrapText="bothSides"/>
+            <wp:docPr id="16" name="Bilde 16"/>
+            <wp:cNvGraphicFramePr>
+              <a:graphicFrameLocks xmlns:a="http://schemas.openxmlformats.org/drawingml/2006/main" noChangeAspect="1"/>
+            </wp:cNvGraphicFramePr>
+            <a:graphic xmlns:a="http://schemas.openxmlformats.org/drawingml/2006/main">
+              <a:graphicData uri="http://schemas.openxmlformats.org/drawingml/2006/picture">
+                <pic:pic xmlns:pic="http://schemas.openxmlformats.org/drawingml/2006/picture">
+                  <pic:nvPicPr>
+                    <pic:cNvPr id="1" name=""/>
+                    <pic:cNvPicPr/>
+                  </pic:nvPicPr>
+                  <pic:blipFill>
+                    <a:blip r:embed="rId10">
+                      <a:extLst>
+                        <a:ext uri="{28A0092B-C50C-407E-A947-70E740481C1C}">
+                          <a14:useLocalDpi xmlns:a14="http://schemas.microsoft.com/office/drawing/2010/main" val="0"/>
+                        </a:ext>
+                      </a:extLst>
+                    </a:blip>
+                    <a:stretch>
+                      <a:fillRect/>
+                    </a:stretch>
+                  </pic:blipFill>
+                  <pic:spPr>
+                    <a:xfrm>
+                      <a:off x="0" y="0"/>
+                      <a:ext cx="3125470" cy="3157855"/>
+                    </a:xfrm>
+                    <a:prstGeom prst="rect">
+                      <a:avLst/>
+                    </a:prstGeom>
+                  </pic:spPr>
+                </pic:pic>
+              </a:graphicData>
+            </a:graphic>
+            <wp14:sizeRelH relativeFrom="page">
+              <wp14:pctWidth>0</wp14:pctWidth>
+            </wp14:sizeRelH>
+            <wp14:sizeRelV relativeFrom="page">
+              <wp14:pctHeight>0</wp14:pctHeight>
+            </wp14:sizeRelV>
+          </wp:anchor>
+        </w:drawing>
+      </w:r>
     </w:p>
     <w:p>
       <w:pPr>
@@ -1394,13 +1510,25 @@
           <w:lang w:val="en-US" w:eastAsia="pl-PL"/>
         </w:rPr>
       </w:pPr>
-      <w:r>
+    </w:p>
+    <w:p>
+      <w:pPr>
+        <w:spacing w:after="0" w:line="240" w:lineRule="auto"/>
         <w:rPr>
           <w:rFonts w:ascii="Times New Roman" w:eastAsia="Times New Roman" w:hAnsi="Times New Roman" w:cs="Times New Roman"/>
           <w:sz w:val="24"/>
           <w:szCs w:val="24"/>
           <w:lang w:val="en-US" w:eastAsia="pl-PL"/>
         </w:rPr>
+      </w:pPr>
+      <w:r>
+        <w:rPr>
+          <w:rFonts w:ascii="Times New Roman" w:eastAsia="Times New Roman" w:hAnsi="Times New Roman" w:cs="Times New Roman"/>
+          <w:sz w:val="24"/>
+          <w:szCs w:val="24"/>
+          <w:lang w:val="en-US" w:eastAsia="pl-PL"/>
+        </w:rPr>
+        <w:lastRenderedPageBreak/>
         <w:br/>
       </w:r>
     </w:p>
@@ -1474,7 +1602,6 @@
           <w:szCs w:val="24"/>
           <w:lang w:val="en-US" w:eastAsia="pl-PL"/>
         </w:rPr>
-        <w:lastRenderedPageBreak/>
         <w:t>Here is a d</w:t>
       </w:r>
       <w:r>
@@ -1584,7 +1711,7 @@
                     <pic:cNvPicPr/>
                   </pic:nvPicPr>
                   <pic:blipFill>
-                    <a:blip r:embed="rId10">
+                    <a:blip r:embed="rId11">
                       <a:extLst>
                         <a:ext uri="{28A0092B-C50C-407E-A947-70E740481C1C}">
                           <a14:useLocalDpi xmlns:a14="http://schemas.microsoft.com/office/drawing/2010/main" val="0"/>
@@ -2242,6 +2369,7 @@
           <w:szCs w:val="24"/>
           <w:lang w:val="en-US" w:eastAsia="pl-PL"/>
         </w:rPr>
+        <w:lastRenderedPageBreak/>
         <w:t>(performing unauthorized operation without ability to be traced</w:t>
       </w:r>
       <w:r>
@@ -2336,7 +2464,6 @@
           <w:szCs w:val="24"/>
           <w:lang w:val="en-US" w:eastAsia="pl-PL"/>
         </w:rPr>
-        <w:lastRenderedPageBreak/>
         <w:t>-</w:t>
       </w:r>
       <w:r>
@@ -2465,7 +2592,57 @@
           <w:szCs w:val="24"/>
           <w:lang w:val="en-US" w:eastAsia="pl-PL"/>
         </w:rPr>
-        <w:t>In next sections we will show what security features are implemented to mitigate some of these threats.</w:t>
+        <w:t xml:space="preserve">In next sections we will show </w:t>
+      </w:r>
+      <w:r>
+        <w:rPr>
+          <w:rFonts w:eastAsia="Times New Roman" w:cstheme="minorHAnsi"/>
+          <w:color w:val="000000"/>
+          <w:sz w:val="24"/>
+          <w:szCs w:val="24"/>
+          <w:lang w:val="en-US" w:eastAsia="pl-PL"/>
+        </w:rPr>
+        <w:t>the basics of how our website is structured in the code and how our</w:t>
+      </w:r>
+      <w:r>
+        <w:rPr>
+          <w:rFonts w:eastAsia="Times New Roman" w:cstheme="minorHAnsi"/>
+          <w:color w:val="000000"/>
+          <w:sz w:val="24"/>
+          <w:szCs w:val="24"/>
+          <w:lang w:val="en-US" w:eastAsia="pl-PL"/>
+        </w:rPr>
+        <w:t xml:space="preserve"> features are implemented </w:t>
+      </w:r>
+      <w:r>
+        <w:rPr>
+          <w:rFonts w:eastAsia="Times New Roman" w:cstheme="minorHAnsi"/>
+          <w:color w:val="000000"/>
+          <w:sz w:val="24"/>
+          <w:szCs w:val="24"/>
+          <w:lang w:val="en-US" w:eastAsia="pl-PL"/>
+        </w:rPr>
+        <w:t xml:space="preserve">within our website. Lastly we will look at how </w:t>
+      </w:r>
+      <w:r>
+        <w:rPr>
+          <w:rFonts w:eastAsia="Times New Roman" w:cstheme="minorHAnsi"/>
+          <w:color w:val="000000"/>
+          <w:sz w:val="24"/>
+          <w:szCs w:val="24"/>
+          <w:lang w:val="en-US" w:eastAsia="pl-PL"/>
+        </w:rPr>
+        <w:t>to mitigate some of these threats</w:t>
+      </w:r>
+      <w:r>
+        <w:rPr>
+          <w:rFonts w:eastAsia="Times New Roman" w:cstheme="minorHAnsi"/>
+          <w:color w:val="000000"/>
+          <w:sz w:val="24"/>
+          <w:szCs w:val="24"/>
+          <w:lang w:val="en-US" w:eastAsia="pl-PL"/>
+        </w:rPr>
+        <w:t xml:space="preserve"> mentioned above both in chapter 3 but also in chapter 4.</w:t>
       </w:r>
     </w:p>
     <w:p>
@@ -2600,7 +2777,37 @@
           <w:szCs w:val="24"/>
           <w:lang w:val="en-US" w:eastAsia="pl-PL"/>
         </w:rPr>
-        <w:t xml:space="preserve"> extension is used to gather and validate input from users. Depending on the need, built-in or custom validators are used.</w:t>
+        <w:t xml:space="preserve"> extension is used to gather and validate input from users. Depending on the need, built-in or custom validators are used</w:t>
+      </w:r>
+      <w:r>
+        <w:rPr>
+          <w:rFonts w:eastAsia="Times New Roman" w:cstheme="minorHAnsi"/>
+          <w:color w:val="000000"/>
+          <w:sz w:val="24"/>
+          <w:szCs w:val="24"/>
+          <w:lang w:val="en-US" w:eastAsia="pl-PL"/>
+        </w:rPr>
+        <w:t xml:space="preserve">, unfortunately it can be easily bypassed so this is our front-end </w:t>
+      </w:r>
+      <w:r>
+        <w:rPr>
+          <w:rFonts w:eastAsia="Times New Roman" w:cstheme="minorHAnsi"/>
+          <w:color w:val="000000"/>
+          <w:sz w:val="24"/>
+          <w:szCs w:val="24"/>
+          <w:lang w:val="en-US" w:eastAsia="pl-PL"/>
+        </w:rPr>
+        <w:t xml:space="preserve">checks. We implemented it by  creating a Flask form class which </w:t>
+      </w:r>
+      <w:r>
+        <w:rPr>
+          <w:rFonts w:eastAsia="Times New Roman" w:cstheme="minorHAnsi"/>
+          <w:color w:val="000000"/>
+          <w:sz w:val="24"/>
+          <w:szCs w:val="24"/>
+          <w:lang w:val="en-US" w:eastAsia="pl-PL"/>
+        </w:rPr>
+        <w:t xml:space="preserve">is shown in picture X and this method is used for every input we get from a user. For example, sign-up transactions8 etc. </w:t>
       </w:r>
     </w:p>
     <w:p>
@@ -2692,7 +2899,7 @@
                     <pic:cNvPicPr/>
                   </pic:nvPicPr>
                   <pic:blipFill>
-                    <a:blip r:embed="rId11">
+                    <a:blip r:embed="rId12">
                       <a:extLst>
                         <a:ext uri="{28A0092B-C50C-407E-A947-70E740481C1C}">
                           <a14:useLocalDpi xmlns:a14="http://schemas.microsoft.com/office/drawing/2010/main" val="0"/>
@@ -2721,6 +2928,26 @@
     </w:p>
     <w:p>
       <w:pPr>
+        <w:rPr>
+          <w:lang w:val="en-US" w:eastAsia="pl-PL"/>
+        </w:rPr>
+      </w:pPr>
+    </w:p>
+    <w:p>
+      <w:pPr>
+        <w:rPr>
+          <w:lang w:val="en-US" w:eastAsia="pl-PL"/>
+        </w:rPr>
+      </w:pPr>
+      <w:r>
+        <w:rPr>
+          <w:lang w:val="en-US" w:eastAsia="pl-PL"/>
+        </w:rPr>
+        <w:t xml:space="preserve">We validate the user input on our back-end as well using various function to check if it contains any illegal characters. More on this in chapter 4. </w:t>
+      </w:r>
+    </w:p>
+    <w:p>
+      <w:pPr>
         <w:pStyle w:val="Overskrift1"/>
         <w:rPr>
           <w:rFonts w:eastAsia="Times New Roman"/>
@@ -2756,7 +2983,129 @@
           <w:szCs w:val="24"/>
           <w:lang w:val="en-US" w:eastAsia="pl-PL"/>
         </w:rPr>
-        <w:t>When the signup form is sent, the input is validated, then a check is made to see if a user with a given name or email already exists. If not - then the given password is hashed and user data is sent to the database and saved. App then redirects to the homepage. If something goes wrong during the process, a red error message will appear.</w:t>
+        <w:t>When the signup form is sent, the input is validated</w:t>
+      </w:r>
+      <w:r>
+        <w:rPr>
+          <w:rFonts w:eastAsia="Times New Roman" w:cstheme="minorHAnsi"/>
+          <w:color w:val="000000"/>
+          <w:sz w:val="24"/>
+          <w:szCs w:val="24"/>
+          <w:lang w:val="en-US" w:eastAsia="pl-PL"/>
+        </w:rPr>
+        <w:t xml:space="preserve"> both within </w:t>
+      </w:r>
+      <w:proofErr w:type="spellStart"/>
+      <w:r>
+        <w:rPr>
+          <w:rFonts w:eastAsia="Times New Roman" w:cstheme="minorHAnsi"/>
+          <w:color w:val="000000"/>
+          <w:sz w:val="24"/>
+          <w:szCs w:val="24"/>
+          <w:lang w:val="en-US" w:eastAsia="pl-PL"/>
+        </w:rPr>
+        <w:t>WTforms</w:t>
+      </w:r>
+      <w:proofErr w:type="spellEnd"/>
+      <w:r>
+        <w:rPr>
+          <w:rFonts w:eastAsia="Times New Roman" w:cstheme="minorHAnsi"/>
+          <w:color w:val="000000"/>
+          <w:sz w:val="24"/>
+          <w:szCs w:val="24"/>
+          <w:lang w:val="en-US" w:eastAsia="pl-PL"/>
+        </w:rPr>
+        <w:t xml:space="preserve"> and on backend</w:t>
+      </w:r>
+      <w:r>
+        <w:rPr>
+          <w:rFonts w:eastAsia="Times New Roman" w:cstheme="minorHAnsi"/>
+          <w:color w:val="000000"/>
+          <w:sz w:val="24"/>
+          <w:szCs w:val="24"/>
+          <w:lang w:val="en-US" w:eastAsia="pl-PL"/>
+        </w:rPr>
+        <w:t xml:space="preserve">, then a check is made to see if a user with a given name or email already exists. If not - then the given password is hashed and user data is sent to the database and saved. </w:t>
+      </w:r>
+      <w:r>
+        <w:rPr>
+          <w:rFonts w:eastAsia="Times New Roman" w:cstheme="minorHAnsi"/>
+          <w:color w:val="000000"/>
+          <w:sz w:val="24"/>
+          <w:szCs w:val="24"/>
+          <w:lang w:val="en-US" w:eastAsia="pl-PL"/>
+        </w:rPr>
+        <w:t>The a</w:t>
+      </w:r>
+      <w:r>
+        <w:rPr>
+          <w:rFonts w:eastAsia="Times New Roman" w:cstheme="minorHAnsi"/>
+          <w:color w:val="000000"/>
+          <w:sz w:val="24"/>
+          <w:szCs w:val="24"/>
+          <w:lang w:val="en-US" w:eastAsia="pl-PL"/>
+        </w:rPr>
+        <w:t>pp</w:t>
+      </w:r>
+      <w:r>
+        <w:rPr>
+          <w:rFonts w:eastAsia="Times New Roman" w:cstheme="minorHAnsi"/>
+          <w:color w:val="000000"/>
+          <w:sz w:val="24"/>
+          <w:szCs w:val="24"/>
+          <w:lang w:val="en-US" w:eastAsia="pl-PL"/>
+        </w:rPr>
+        <w:t>lication</w:t>
+      </w:r>
+      <w:r>
+        <w:rPr>
+          <w:rFonts w:eastAsia="Times New Roman" w:cstheme="minorHAnsi"/>
+          <w:color w:val="000000"/>
+          <w:sz w:val="24"/>
+          <w:szCs w:val="24"/>
+          <w:lang w:val="en-US" w:eastAsia="pl-PL"/>
+        </w:rPr>
+        <w:t xml:space="preserve"> then redirects </w:t>
+      </w:r>
+      <w:r>
+        <w:rPr>
+          <w:rFonts w:eastAsia="Times New Roman" w:cstheme="minorHAnsi"/>
+          <w:color w:val="000000"/>
+          <w:sz w:val="24"/>
+          <w:szCs w:val="24"/>
+          <w:lang w:val="en-US" w:eastAsia="pl-PL"/>
+        </w:rPr>
+        <w:t xml:space="preserve">you </w:t>
+      </w:r>
+      <w:r>
+        <w:rPr>
+          <w:rFonts w:eastAsia="Times New Roman" w:cstheme="minorHAnsi"/>
+          <w:color w:val="000000"/>
+          <w:sz w:val="24"/>
+          <w:szCs w:val="24"/>
+          <w:lang w:val="en-US" w:eastAsia="pl-PL"/>
+        </w:rPr>
+        <w:t>to the homepage.</w:t>
+      </w:r>
+      <w:r>
+        <w:rPr>
+          <w:rFonts w:eastAsia="Times New Roman" w:cstheme="minorHAnsi"/>
+          <w:color w:val="000000"/>
+          <w:sz w:val="24"/>
+          <w:szCs w:val="24"/>
+          <w:lang w:val="en-US" w:eastAsia="pl-PL"/>
+        </w:rPr>
+        <w:t xml:space="preserve"> We also logs this info in our log database model. </w:t>
+      </w:r>
+      <w:r>
+        <w:rPr>
+          <w:rFonts w:eastAsia="Times New Roman" w:cstheme="minorHAnsi"/>
+          <w:color w:val="000000"/>
+          <w:sz w:val="24"/>
+          <w:szCs w:val="24"/>
+          <w:lang w:val="en-US" w:eastAsia="pl-PL"/>
+        </w:rPr>
+        <w:t>If something goes wrong during the process, a red error message will appear.</w:t>
       </w:r>
     </w:p>
     <w:p>
@@ -2844,7 +3193,7 @@
                     <pic:cNvPicPr/>
                   </pic:nvPicPr>
                   <pic:blipFill>
-                    <a:blip r:embed="rId12">
+                    <a:blip r:embed="rId13">
                       <a:extLst>
                         <a:ext uri="{28A0092B-C50C-407E-A947-70E740481C1C}">
                           <a14:useLocalDpi xmlns:a14="http://schemas.microsoft.com/office/drawing/2010/main" val="0"/>
@@ -2916,61 +3265,6 @@
     </w:p>
     <w:p>
       <w:pPr>
-        <w:spacing w:after="240" w:line="240" w:lineRule="auto"/>
-        <w:rPr>
-          <w:rFonts w:eastAsia="Times New Roman" w:cstheme="minorHAnsi"/>
-          <w:sz w:val="28"/>
-          <w:szCs w:val="28"/>
-          <w:lang w:val="en-US" w:eastAsia="pl-PL"/>
-        </w:rPr>
-      </w:pPr>
-    </w:p>
-    <w:p>
-      <w:pPr>
-        <w:spacing w:after="240" w:line="240" w:lineRule="auto"/>
-        <w:rPr>
-          <w:rFonts w:eastAsia="Times New Roman" w:cstheme="minorHAnsi"/>
-          <w:sz w:val="28"/>
-          <w:szCs w:val="28"/>
-          <w:lang w:val="en-US" w:eastAsia="pl-PL"/>
-        </w:rPr>
-      </w:pPr>
-    </w:p>
-    <w:p>
-      <w:pPr>
-        <w:spacing w:after="240" w:line="240" w:lineRule="auto"/>
-        <w:rPr>
-          <w:rFonts w:eastAsia="Times New Roman" w:cstheme="minorHAnsi"/>
-          <w:sz w:val="28"/>
-          <w:szCs w:val="28"/>
-          <w:lang w:val="en-US" w:eastAsia="pl-PL"/>
-        </w:rPr>
-      </w:pPr>
-    </w:p>
-    <w:p>
-      <w:pPr>
-        <w:spacing w:after="240" w:line="240" w:lineRule="auto"/>
-        <w:rPr>
-          <w:rFonts w:eastAsia="Times New Roman" w:cstheme="minorHAnsi"/>
-          <w:sz w:val="28"/>
-          <w:szCs w:val="28"/>
-          <w:lang w:val="en-US" w:eastAsia="pl-PL"/>
-        </w:rPr>
-      </w:pPr>
-    </w:p>
-    <w:p>
-      <w:pPr>
-        <w:spacing w:after="240" w:line="240" w:lineRule="auto"/>
-        <w:rPr>
-          <w:rFonts w:eastAsia="Times New Roman" w:cstheme="minorHAnsi"/>
-          <w:sz w:val="28"/>
-          <w:szCs w:val="28"/>
-          <w:lang w:val="en-US" w:eastAsia="pl-PL"/>
-        </w:rPr>
-      </w:pPr>
-    </w:p>
-    <w:p>
-      <w:pPr>
         <w:pStyle w:val="Overskrift1"/>
         <w:rPr>
           <w:rFonts w:eastAsia="Times New Roman"/>
@@ -3006,7 +3300,47 @@
           <w:szCs w:val="24"/>
           <w:lang w:val="en-US" w:eastAsia="pl-PL"/>
         </w:rPr>
-        <w:t>When the login form is sent, the input is also validated. Then the database is searched for a user with a given email and given password is compared with hashed database password. If everything is okay, the app redirects the user to his homepage. If something goes wrong during the process, a red error message will appear.</w:t>
+        <w:t>When the login form is sent, the input is also validated</w:t>
+      </w:r>
+      <w:r>
+        <w:rPr>
+          <w:rFonts w:eastAsia="Times New Roman" w:cstheme="minorHAnsi"/>
+          <w:color w:val="000000"/>
+          <w:sz w:val="24"/>
+          <w:szCs w:val="24"/>
+          <w:lang w:val="en-US" w:eastAsia="pl-PL"/>
+        </w:rPr>
+        <w:t xml:space="preserve"> both front-end and backend</w:t>
+      </w:r>
+      <w:r>
+        <w:rPr>
+          <w:rFonts w:eastAsia="Times New Roman" w:cstheme="minorHAnsi"/>
+          <w:color w:val="000000"/>
+          <w:sz w:val="24"/>
+          <w:szCs w:val="24"/>
+          <w:lang w:val="en-US" w:eastAsia="pl-PL"/>
+        </w:rPr>
+        <w:t>. Then the database is searched for a user with a given email and given password is compared with hashed database password.</w:t>
+      </w:r>
+      <w:r>
+        <w:rPr>
+          <w:rFonts w:eastAsia="Times New Roman" w:cstheme="minorHAnsi"/>
+          <w:color w:val="000000"/>
+          <w:sz w:val="24"/>
+          <w:szCs w:val="24"/>
+          <w:lang w:val="en-US" w:eastAsia="pl-PL"/>
+        </w:rPr>
+        <w:t xml:space="preserve"> It also checks for reCAPTCHA and the OTP (one-time-password) is correct.</w:t>
+      </w:r>
+      <w:r>
+        <w:rPr>
+          <w:rFonts w:eastAsia="Times New Roman" w:cstheme="minorHAnsi"/>
+          <w:color w:val="000000"/>
+          <w:sz w:val="24"/>
+          <w:szCs w:val="24"/>
+          <w:lang w:val="en-US" w:eastAsia="pl-PL"/>
+        </w:rPr>
+        <w:t xml:space="preserve"> If everything is okay, the app redirects the user to his homepage. If something goes wrong during the process, a red error message will appear.</w:t>
       </w:r>
     </w:p>
     <w:p>
@@ -3094,7 +3428,7 @@
                     <pic:cNvPicPr/>
                   </pic:nvPicPr>
                   <pic:blipFill>
-                    <a:blip r:embed="rId13">
+                    <a:blip r:embed="rId14">
                       <a:extLst>
                         <a:ext uri="{28A0092B-C50C-407E-A947-70E740481C1C}">
                           <a14:useLocalDpi xmlns:a14="http://schemas.microsoft.com/office/drawing/2010/main" val="0"/>
@@ -3151,52 +3485,70 @@
           <w:szCs w:val="24"/>
           <w:lang w:val="en-US" w:eastAsia="pl-PL"/>
         </w:rPr>
-        <w:t>Login process includes CAPTCHA feature to make brute-forcing passwords harder. Later user can log out simply by clicking on the logout button in the navigation bar.</w:t>
-      </w:r>
-    </w:p>
-    <w:p>
-      <w:pPr>
-        <w:spacing w:after="0" w:line="240" w:lineRule="auto"/>
-        <w:rPr>
-          <w:rFonts w:eastAsia="Times New Roman" w:cstheme="minorHAnsi"/>
-          <w:color w:val="000000"/>
-          <w:sz w:val="24"/>
-          <w:szCs w:val="24"/>
-          <w:lang w:val="en-US" w:eastAsia="pl-PL"/>
-        </w:rPr>
-      </w:pPr>
-    </w:p>
-    <w:p>
-      <w:pPr>
-        <w:spacing w:after="0" w:line="240" w:lineRule="auto"/>
-        <w:rPr>
-          <w:rFonts w:eastAsia="Times New Roman" w:cstheme="minorHAnsi"/>
-          <w:color w:val="000000"/>
-          <w:sz w:val="24"/>
-          <w:szCs w:val="24"/>
-          <w:lang w:val="en-US" w:eastAsia="pl-PL"/>
-        </w:rPr>
-      </w:pPr>
-    </w:p>
-    <w:p>
-      <w:pPr>
-        <w:spacing w:after="0" w:line="240" w:lineRule="auto"/>
-        <w:rPr>
-          <w:rFonts w:eastAsia="Times New Roman" w:cstheme="minorHAnsi"/>
-          <w:sz w:val="28"/>
-          <w:szCs w:val="28"/>
-          <w:lang w:val="en-US" w:eastAsia="pl-PL"/>
-        </w:rPr>
-      </w:pPr>
-      <w:r>
-        <w:rPr>
-          <w:rFonts w:eastAsia="Times New Roman" w:cstheme="minorHAnsi"/>
-          <w:color w:val="000000"/>
-          <w:sz w:val="24"/>
-          <w:szCs w:val="24"/>
-          <w:lang w:val="en-US" w:eastAsia="pl-PL"/>
-        </w:rPr>
-        <w:t>The application uses the Flask-Login extension for session management. It allows us to restrict some pages to be visible only for logged-in users.</w:t>
+        <w:t xml:space="preserve">Furthermore a </w:t>
+      </w:r>
+      <w:r>
+        <w:rPr>
+          <w:rFonts w:eastAsia="Times New Roman" w:cstheme="minorHAnsi"/>
+          <w:color w:val="000000"/>
+          <w:sz w:val="24"/>
+          <w:szCs w:val="24"/>
+          <w:lang w:val="en-US" w:eastAsia="pl-PL"/>
+        </w:rPr>
+        <w:t>user can log out simply by clicking on the logout button in the navigation bar</w:t>
+      </w:r>
+      <w:r>
+        <w:rPr>
+          <w:rFonts w:eastAsia="Times New Roman" w:cstheme="minorHAnsi"/>
+          <w:color w:val="000000"/>
+          <w:sz w:val="24"/>
+          <w:szCs w:val="24"/>
+          <w:lang w:val="en-US" w:eastAsia="pl-PL"/>
+        </w:rPr>
+        <w:t xml:space="preserve">, and gets redirected to the log-in page. </w:t>
+      </w:r>
+    </w:p>
+    <w:p>
+      <w:pPr>
+        <w:spacing w:after="0" w:line="240" w:lineRule="auto"/>
+        <w:rPr>
+          <w:rFonts w:eastAsia="Times New Roman" w:cstheme="minorHAnsi"/>
+          <w:color w:val="000000"/>
+          <w:sz w:val="24"/>
+          <w:szCs w:val="24"/>
+          <w:lang w:val="en-US" w:eastAsia="pl-PL"/>
+        </w:rPr>
+      </w:pPr>
+    </w:p>
+    <w:p>
+      <w:pPr>
+        <w:spacing w:after="0" w:line="240" w:lineRule="auto"/>
+        <w:rPr>
+          <w:rFonts w:eastAsia="Times New Roman" w:cstheme="minorHAnsi"/>
+          <w:sz w:val="28"/>
+          <w:szCs w:val="28"/>
+          <w:lang w:val="en-US" w:eastAsia="pl-PL"/>
+        </w:rPr>
+      </w:pPr>
+      <w:r>
+        <w:rPr>
+          <w:rFonts w:eastAsia="Times New Roman" w:cstheme="minorHAnsi"/>
+          <w:color w:val="000000"/>
+          <w:sz w:val="24"/>
+          <w:szCs w:val="24"/>
+          <w:lang w:val="en-US" w:eastAsia="pl-PL"/>
+        </w:rPr>
+        <w:t>The application uses the Flask-Login extension for session management. It allows us to restrict some pages to be visible only for logged-in users</w:t>
+      </w:r>
+      <w:r>
+        <w:rPr>
+          <w:rFonts w:eastAsia="Times New Roman" w:cstheme="minorHAnsi"/>
+          <w:color w:val="000000"/>
+          <w:sz w:val="24"/>
+          <w:szCs w:val="24"/>
+          <w:lang w:val="en-US" w:eastAsia="pl-PL"/>
+        </w:rPr>
+        <w:t xml:space="preserve">, but we will go deeper into the security of this in chapter 4. </w:t>
       </w:r>
     </w:p>
     <w:p>
@@ -3249,7 +3601,7 @@
                     <pic:cNvPicPr/>
                   </pic:nvPicPr>
                   <pic:blipFill>
-                    <a:blip r:embed="rId14">
+                    <a:blip r:embed="rId15">
                       <a:extLst>
                         <a:ext uri="{28A0092B-C50C-407E-A947-70E740481C1C}">
                           <a14:useLocalDpi xmlns:a14="http://schemas.microsoft.com/office/drawing/2010/main" val="0"/>
@@ -3351,7 +3703,7 @@
                     <pic:cNvPicPr/>
                   </pic:nvPicPr>
                   <pic:blipFill>
-                    <a:blip r:embed="rId15">
+                    <a:blip r:embed="rId16">
                       <a:extLst>
                         <a:ext uri="{28A0092B-C50C-407E-A947-70E740481C1C}">
                           <a14:useLocalDpi xmlns:a14="http://schemas.microsoft.com/office/drawing/2010/main" val="0"/>
@@ -3391,86 +3743,132 @@
     </w:p>
     <w:p>
       <w:pPr>
-        <w:spacing w:after="0" w:line="240" w:lineRule="auto"/>
-        <w:rPr>
-          <w:rFonts w:eastAsia="Times New Roman" w:cstheme="minorHAnsi"/>
-          <w:sz w:val="28"/>
-          <w:szCs w:val="28"/>
-          <w:lang w:val="en-US" w:eastAsia="pl-PL"/>
-        </w:rPr>
-      </w:pPr>
-    </w:p>
-    <w:p>
-      <w:pPr>
-        <w:spacing w:after="0" w:line="240" w:lineRule="auto"/>
-        <w:rPr>
-          <w:rFonts w:eastAsia="Times New Roman" w:cstheme="minorHAnsi"/>
-          <w:sz w:val="28"/>
-          <w:szCs w:val="28"/>
-          <w:lang w:val="en-US" w:eastAsia="pl-PL"/>
-        </w:rPr>
-      </w:pPr>
-    </w:p>
-    <w:p>
-      <w:pPr>
-        <w:spacing w:after="0" w:line="240" w:lineRule="auto"/>
-        <w:rPr>
-          <w:rFonts w:eastAsia="Times New Roman" w:cstheme="minorHAnsi"/>
-          <w:sz w:val="28"/>
-          <w:szCs w:val="28"/>
-          <w:lang w:val="en-US" w:eastAsia="pl-PL"/>
-        </w:rPr>
-      </w:pPr>
-    </w:p>
-    <w:p>
-      <w:pPr>
-        <w:spacing w:after="0" w:line="240" w:lineRule="auto"/>
-        <w:rPr>
-          <w:rFonts w:eastAsia="Times New Roman" w:cstheme="minorHAnsi"/>
-          <w:sz w:val="28"/>
-          <w:szCs w:val="28"/>
-          <w:lang w:val="en-US" w:eastAsia="pl-PL"/>
-        </w:rPr>
-      </w:pPr>
-    </w:p>
-    <w:p>
-      <w:pPr>
-        <w:spacing w:after="0" w:line="240" w:lineRule="auto"/>
-        <w:rPr>
-          <w:rFonts w:eastAsia="Times New Roman" w:cstheme="minorHAnsi"/>
-          <w:sz w:val="28"/>
-          <w:szCs w:val="28"/>
-          <w:lang w:val="en-US" w:eastAsia="pl-PL"/>
-        </w:rPr>
-      </w:pPr>
-      <w:r>
-        <w:rPr>
-          <w:rFonts w:eastAsia="Times New Roman" w:cstheme="minorHAnsi"/>
-          <w:color w:val="000000"/>
-          <w:sz w:val="24"/>
-          <w:szCs w:val="24"/>
-          <w:lang w:val="en-US" w:eastAsia="pl-PL"/>
-        </w:rPr>
-        <w:t>When user becomes inactive for 5 minutes he gets logged out automatically</w:t>
-      </w:r>
-    </w:p>
-    <w:p>
-      <w:pPr>
-        <w:spacing w:after="0" w:line="240" w:lineRule="auto"/>
-        <w:rPr>
-          <w:rFonts w:eastAsia="Times New Roman" w:cstheme="minorHAnsi"/>
-          <w:color w:val="000000"/>
-          <w:sz w:val="24"/>
-          <w:szCs w:val="24"/>
-          <w:lang w:val="en-US" w:eastAsia="pl-PL"/>
-        </w:rPr>
-      </w:pPr>
-      <w:r>
-        <w:rPr>
-          <w:rStyle w:val="UndertittelTegn"/>
-          <w:lang w:val="en-US" w:eastAsia="pl-PL"/>
-        </w:rPr>
-        <w:t>[[pic10 auth.py before request]]</w:t>
+        <w:spacing w:after="240" w:line="240" w:lineRule="auto"/>
+        <w:rPr>
+          <w:rFonts w:eastAsia="Times New Roman" w:cstheme="minorHAnsi"/>
+          <w:sz w:val="28"/>
+          <w:szCs w:val="28"/>
+          <w:lang w:val="en-US" w:eastAsia="pl-PL"/>
+        </w:rPr>
+      </w:pPr>
+    </w:p>
+    <w:p>
+      <w:pPr>
+        <w:pStyle w:val="Overskrift1"/>
+        <w:rPr>
+          <w:rFonts w:eastAsia="Times New Roman"/>
+          <w:sz w:val="28"/>
+          <w:szCs w:val="28"/>
+          <w:lang w:val="en-US" w:eastAsia="pl-PL"/>
+        </w:rPr>
+      </w:pPr>
+      <w:r>
+        <w:rPr>
+          <w:rFonts w:eastAsia="Times New Roman"/>
+          <w:lang w:val="en-US" w:eastAsia="pl-PL"/>
+        </w:rPr>
+        <w:t>&gt;ATM &amp; Transaction</w:t>
+      </w:r>
+    </w:p>
+    <w:p>
+      <w:pPr>
+        <w:spacing w:after="0" w:line="240" w:lineRule="auto"/>
+        <w:rPr>
+          <w:rFonts w:eastAsia="Times New Roman" w:cstheme="minorHAnsi"/>
+          <w:sz w:val="28"/>
+          <w:szCs w:val="28"/>
+          <w:lang w:val="en-US" w:eastAsia="pl-PL"/>
+        </w:rPr>
+      </w:pPr>
+      <w:r>
+        <w:rPr>
+          <w:rFonts w:eastAsia="Times New Roman" w:cstheme="minorHAnsi"/>
+          <w:color w:val="000000"/>
+          <w:sz w:val="24"/>
+          <w:szCs w:val="24"/>
+          <w:lang w:val="en-US" w:eastAsia="pl-PL"/>
+        </w:rPr>
+        <w:t>These services first validate data</w:t>
+      </w:r>
+      <w:r>
+        <w:rPr>
+          <w:rFonts w:eastAsia="Times New Roman" w:cstheme="minorHAnsi"/>
+          <w:color w:val="000000"/>
+          <w:sz w:val="24"/>
+          <w:szCs w:val="24"/>
+          <w:lang w:val="en-US" w:eastAsia="pl-PL"/>
+        </w:rPr>
+        <w:t xml:space="preserve"> both front-end and back-end. T</w:t>
+      </w:r>
+      <w:r>
+        <w:rPr>
+          <w:rFonts w:eastAsia="Times New Roman" w:cstheme="minorHAnsi"/>
+          <w:color w:val="000000"/>
+          <w:sz w:val="24"/>
+          <w:szCs w:val="24"/>
+          <w:lang w:val="en-US" w:eastAsia="pl-PL"/>
+        </w:rPr>
+        <w:t>hen authenticate given data to check if said username exists</w:t>
+      </w:r>
+      <w:r>
+        <w:rPr>
+          <w:rFonts w:eastAsia="Times New Roman" w:cstheme="minorHAnsi"/>
+          <w:color w:val="000000"/>
+          <w:sz w:val="24"/>
+          <w:szCs w:val="24"/>
+          <w:lang w:val="en-US" w:eastAsia="pl-PL"/>
+        </w:rPr>
+        <w:t>, valid amount etc</w:t>
+      </w:r>
+      <w:r>
+        <w:rPr>
+          <w:rFonts w:eastAsia="Times New Roman" w:cstheme="minorHAnsi"/>
+          <w:color w:val="000000"/>
+          <w:sz w:val="24"/>
+          <w:szCs w:val="24"/>
+          <w:lang w:val="en-US" w:eastAsia="pl-PL"/>
+        </w:rPr>
+        <w:t xml:space="preserve">. </w:t>
+      </w:r>
+      <w:r>
+        <w:rPr>
+          <w:rFonts w:eastAsia="Times New Roman" w:cstheme="minorHAnsi"/>
+          <w:color w:val="000000"/>
+          <w:sz w:val="24"/>
+          <w:szCs w:val="24"/>
+          <w:lang w:val="en-US" w:eastAsia="pl-PL"/>
+        </w:rPr>
+        <w:t>It also check for reCAPTCHA and OTP. I</w:t>
+      </w:r>
+      <w:r>
+        <w:rPr>
+          <w:rFonts w:eastAsia="Times New Roman" w:cstheme="minorHAnsi"/>
+          <w:color w:val="000000"/>
+          <w:sz w:val="24"/>
+          <w:szCs w:val="24"/>
+          <w:lang w:val="en-US" w:eastAsia="pl-PL"/>
+        </w:rPr>
+        <w:t xml:space="preserve">f </w:t>
+      </w:r>
+      <w:r>
+        <w:rPr>
+          <w:rFonts w:eastAsia="Times New Roman" w:cstheme="minorHAnsi"/>
+          <w:color w:val="000000"/>
+          <w:sz w:val="24"/>
+          <w:szCs w:val="24"/>
+          <w:lang w:val="en-US" w:eastAsia="pl-PL"/>
+        </w:rPr>
+        <w:t>everything checks out</w:t>
+      </w:r>
+      <w:r>
+        <w:rPr>
+          <w:rFonts w:eastAsia="Times New Roman" w:cstheme="minorHAnsi"/>
+          <w:color w:val="000000"/>
+          <w:sz w:val="24"/>
+          <w:szCs w:val="24"/>
+          <w:lang w:val="en-US" w:eastAsia="pl-PL"/>
+        </w:rPr>
+        <w:t>, a transaction is made. If something goes wrong during the process, a red error message will appear.</w:t>
       </w:r>
       <w:r>
         <w:rPr>
@@ -3482,165 +3880,34 @@
         </w:rPr>
         <w:t xml:space="preserve"> </w:t>
       </w:r>
-      <w:r>
-        <w:rPr>
-          <w:rFonts w:eastAsia="Times New Roman" w:cstheme="minorHAnsi"/>
-          <w:color w:val="C00000"/>
-          <w:sz w:val="24"/>
-          <w:szCs w:val="24"/>
-          <w:lang w:val="en-US" w:eastAsia="pl-PL"/>
-        </w:rPr>
-        <w:t>//code as jpgs for now, later as text/code in Latex</w:t>
-      </w:r>
-    </w:p>
-    <w:p>
-      <w:pPr>
-        <w:spacing w:after="0" w:line="240" w:lineRule="auto"/>
-        <w:rPr>
-          <w:rFonts w:eastAsia="Times New Roman" w:cstheme="minorHAnsi"/>
-          <w:sz w:val="28"/>
-          <w:szCs w:val="28"/>
-          <w:lang w:val="en-US" w:eastAsia="pl-PL"/>
-        </w:rPr>
-      </w:pPr>
-      <w:r>
-        <w:rPr>
-          <w:rFonts w:eastAsia="Times New Roman" w:cstheme="minorHAnsi"/>
-          <w:noProof/>
-          <w:sz w:val="28"/>
-          <w:szCs w:val="28"/>
+    </w:p>
+    <w:p>
+      <w:pPr>
+        <w:spacing w:after="0" w:line="240" w:lineRule="auto"/>
+        <w:rPr>
+          <w:rFonts w:eastAsia="Times New Roman" w:cstheme="minorHAnsi"/>
+          <w:sz w:val="28"/>
+          <w:szCs w:val="28"/>
+          <w:lang w:val="en-US" w:eastAsia="pl-PL"/>
+        </w:rPr>
+      </w:pPr>
+    </w:p>
+    <w:p>
+      <w:pPr>
+        <w:pStyle w:val="Overskrift1"/>
+        <w:rPr>
+          <w:rFonts w:eastAsia="Times New Roman"/>
+          <w:sz w:val="28"/>
+          <w:szCs w:val="28"/>
+          <w:lang w:val="en-US" w:eastAsia="pl-PL"/>
+        </w:rPr>
+      </w:pPr>
+      <w:r>
+        <w:rPr>
+          <w:rFonts w:eastAsia="Times New Roman"/>
           <w:lang w:val="en-US" w:eastAsia="pl-PL"/>
         </w:rPr>
         <w:lastRenderedPageBreak/>
-        <w:drawing>
-          <wp:inline distT="0" distB="0" distL="0" distR="0" wp14:anchorId="1937840F" wp14:editId="2CFE8CD2">
-            <wp:extent cx="5760720" cy="1492885"/>
-            <wp:effectExtent l="0" t="0" r="0" b="0"/>
-            <wp:docPr id="10" name="Obraz 10" descr="Obraz zawierający tekst&#10;&#10;Opis wygenerowany automatycznie"/>
-            <wp:cNvGraphicFramePr>
-              <a:graphicFrameLocks xmlns:a="http://schemas.openxmlformats.org/drawingml/2006/main" noChangeAspect="1"/>
-            </wp:cNvGraphicFramePr>
-            <a:graphic xmlns:a="http://schemas.openxmlformats.org/drawingml/2006/main">
-              <a:graphicData uri="http://schemas.openxmlformats.org/drawingml/2006/picture">
-                <pic:pic xmlns:pic="http://schemas.openxmlformats.org/drawingml/2006/picture">
-                  <pic:nvPicPr>
-                    <pic:cNvPr id="10" name="Obraz 10" descr="Obraz zawierający tekst&#10;&#10;Opis wygenerowany automatycznie"/>
-                    <pic:cNvPicPr/>
-                  </pic:nvPicPr>
-                  <pic:blipFill>
-                    <a:blip r:embed="rId16">
-                      <a:extLst>
-                        <a:ext uri="{28A0092B-C50C-407E-A947-70E740481C1C}">
-                          <a14:useLocalDpi xmlns:a14="http://schemas.microsoft.com/office/drawing/2010/main" val="0"/>
-                        </a:ext>
-                      </a:extLst>
-                    </a:blip>
-                    <a:stretch>
-                      <a:fillRect/>
-                    </a:stretch>
-                  </pic:blipFill>
-                  <pic:spPr>
-                    <a:xfrm>
-                      <a:off x="0" y="0"/>
-                      <a:ext cx="5760720" cy="1492885"/>
-                    </a:xfrm>
-                    <a:prstGeom prst="rect">
-                      <a:avLst/>
-                    </a:prstGeom>
-                  </pic:spPr>
-                </pic:pic>
-              </a:graphicData>
-            </a:graphic>
-          </wp:inline>
-        </w:drawing>
-      </w:r>
-    </w:p>
-    <w:p>
-      <w:pPr>
-        <w:spacing w:after="240" w:line="240" w:lineRule="auto"/>
-        <w:rPr>
-          <w:rFonts w:eastAsia="Times New Roman" w:cstheme="minorHAnsi"/>
-          <w:sz w:val="28"/>
-          <w:szCs w:val="28"/>
-          <w:lang w:val="en-US" w:eastAsia="pl-PL"/>
-        </w:rPr>
-      </w:pPr>
-    </w:p>
-    <w:p>
-      <w:pPr>
-        <w:pStyle w:val="Overskrift1"/>
-        <w:rPr>
-          <w:rFonts w:eastAsia="Times New Roman"/>
-          <w:sz w:val="28"/>
-          <w:szCs w:val="28"/>
-          <w:lang w:val="en-US" w:eastAsia="pl-PL"/>
-        </w:rPr>
-      </w:pPr>
-      <w:r>
-        <w:rPr>
-          <w:rFonts w:eastAsia="Times New Roman"/>
-          <w:lang w:val="en-US" w:eastAsia="pl-PL"/>
-        </w:rPr>
-        <w:t>&gt;ATM &amp; Transaction</w:t>
-      </w:r>
-    </w:p>
-    <w:p>
-      <w:pPr>
-        <w:spacing w:after="0" w:line="240" w:lineRule="auto"/>
-        <w:rPr>
-          <w:rFonts w:eastAsia="Times New Roman" w:cstheme="minorHAnsi"/>
-          <w:sz w:val="28"/>
-          <w:szCs w:val="28"/>
-          <w:lang w:val="en-US" w:eastAsia="pl-PL"/>
-        </w:rPr>
-      </w:pPr>
-      <w:r>
-        <w:rPr>
-          <w:rFonts w:eastAsia="Times New Roman" w:cstheme="minorHAnsi"/>
-          <w:color w:val="000000"/>
-          <w:sz w:val="24"/>
-          <w:szCs w:val="24"/>
-          <w:lang w:val="en-US" w:eastAsia="pl-PL"/>
-        </w:rPr>
-        <w:t>These services first validate data, then authenticate given data to check if said username exists. If all is correct, a transaction is made. If something goes wrong during the process, a red error message will appear.</w:t>
-      </w:r>
-      <w:r>
-        <w:rPr>
-          <w:rFonts w:eastAsia="Times New Roman" w:cstheme="minorHAnsi"/>
-          <w:color w:val="000000"/>
-          <w:sz w:val="24"/>
-          <w:szCs w:val="24"/>
-          <w:lang w:val="en-US" w:eastAsia="pl-PL"/>
-        </w:rPr>
-        <w:t xml:space="preserve"> </w:t>
-      </w:r>
-    </w:p>
-    <w:p>
-      <w:pPr>
-        <w:spacing w:after="0" w:line="240" w:lineRule="auto"/>
-        <w:rPr>
-          <w:rFonts w:eastAsia="Times New Roman" w:cstheme="minorHAnsi"/>
-          <w:sz w:val="28"/>
-          <w:szCs w:val="28"/>
-          <w:lang w:val="en-US" w:eastAsia="pl-PL"/>
-        </w:rPr>
-      </w:pPr>
-    </w:p>
-    <w:p>
-      <w:pPr>
-        <w:pStyle w:val="Overskrift1"/>
-        <w:rPr>
-          <w:rFonts w:eastAsia="Times New Roman"/>
-          <w:sz w:val="28"/>
-          <w:szCs w:val="28"/>
-          <w:lang w:val="en-US" w:eastAsia="pl-PL"/>
-        </w:rPr>
-      </w:pPr>
-      <w:r>
-        <w:rPr>
-          <w:rFonts w:eastAsia="Times New Roman"/>
-          <w:lang w:val="en-US" w:eastAsia="pl-PL"/>
-        </w:rPr>
         <w:t>&gt; Database</w:t>
       </w:r>
     </w:p>
@@ -3717,7 +3984,187 @@
           <w:szCs w:val="24"/>
           <w:lang w:val="en-US" w:eastAsia="pl-PL"/>
         </w:rPr>
-        <w:t>. We use 2 database models - user and transaction.</w:t>
+        <w:t xml:space="preserve">. We use </w:t>
+      </w:r>
+      <w:r>
+        <w:rPr>
+          <w:rFonts w:eastAsia="Times New Roman" w:cstheme="minorHAnsi"/>
+          <w:color w:val="000000"/>
+          <w:sz w:val="24"/>
+          <w:szCs w:val="24"/>
+          <w:lang w:val="en-US" w:eastAsia="pl-PL"/>
+        </w:rPr>
+        <w:t>three</w:t>
+      </w:r>
+      <w:r>
+        <w:rPr>
+          <w:rFonts w:eastAsia="Times New Roman" w:cstheme="minorHAnsi"/>
+          <w:color w:val="000000"/>
+          <w:sz w:val="24"/>
+          <w:szCs w:val="24"/>
+          <w:lang w:val="en-US" w:eastAsia="pl-PL"/>
+        </w:rPr>
+        <w:t xml:space="preserve"> database models </w:t>
+      </w:r>
+      <w:r>
+        <w:rPr>
+          <w:rFonts w:eastAsia="Times New Roman" w:cstheme="minorHAnsi"/>
+          <w:color w:val="000000"/>
+          <w:sz w:val="24"/>
+          <w:szCs w:val="24"/>
+          <w:lang w:val="en-US" w:eastAsia="pl-PL"/>
+        </w:rPr>
+        <w:t>–</w:t>
+      </w:r>
+      <w:r>
+        <w:rPr>
+          <w:rFonts w:eastAsia="Times New Roman" w:cstheme="minorHAnsi"/>
+          <w:color w:val="000000"/>
+          <w:sz w:val="24"/>
+          <w:szCs w:val="24"/>
+          <w:lang w:val="en-US" w:eastAsia="pl-PL"/>
+        </w:rPr>
+        <w:t xml:space="preserve"> user</w:t>
+      </w:r>
+      <w:r>
+        <w:rPr>
+          <w:rFonts w:eastAsia="Times New Roman" w:cstheme="minorHAnsi"/>
+          <w:color w:val="000000"/>
+          <w:sz w:val="24"/>
+          <w:szCs w:val="24"/>
+          <w:lang w:val="en-US" w:eastAsia="pl-PL"/>
+        </w:rPr>
+        <w:t>, transaction and Logs</w:t>
+      </w:r>
+      <w:r>
+        <w:rPr>
+          <w:rFonts w:eastAsia="Times New Roman" w:cstheme="minorHAnsi"/>
+          <w:color w:val="000000"/>
+          <w:sz w:val="24"/>
+          <w:szCs w:val="24"/>
+          <w:lang w:val="en-US" w:eastAsia="pl-PL"/>
+        </w:rPr>
+        <w:t xml:space="preserve">. The user stores the user information, like username, email, password, id, token(used for 2FA) and FA check (whether they have already accesses </w:t>
+      </w:r>
+      <w:proofErr w:type="spellStart"/>
+      <w:r>
+        <w:rPr>
+          <w:rFonts w:eastAsia="Times New Roman" w:cstheme="minorHAnsi"/>
+          <w:color w:val="000000"/>
+          <w:sz w:val="24"/>
+          <w:szCs w:val="24"/>
+          <w:lang w:val="en-US" w:eastAsia="pl-PL"/>
+        </w:rPr>
+        <w:t>QR</w:t>
+      </w:r>
+      <w:proofErr w:type="spellEnd"/>
+      <w:r>
+        <w:rPr>
+          <w:rFonts w:eastAsia="Times New Roman" w:cstheme="minorHAnsi"/>
+          <w:color w:val="000000"/>
+          <w:sz w:val="24"/>
+          <w:szCs w:val="24"/>
+          <w:lang w:val="en-US" w:eastAsia="pl-PL"/>
+        </w:rPr>
+        <w:t>-</w:t>
+      </w:r>
+      <w:r>
+        <w:rPr>
+          <w:rFonts w:eastAsia="Times New Roman" w:cstheme="minorHAnsi"/>
+          <w:color w:val="000000"/>
+          <w:sz w:val="24"/>
+          <w:szCs w:val="24"/>
+          <w:lang w:val="en-US" w:eastAsia="pl-PL"/>
+        </w:rPr>
+        <w:t xml:space="preserve">code page). The password is stores in the database using argon2 hash. We will discuss our approach on why we chose this algorithm in chapter 4. </w:t>
+      </w:r>
+    </w:p>
+    <w:p>
+      <w:pPr>
+        <w:spacing w:after="0" w:line="240" w:lineRule="auto"/>
+        <w:rPr>
+          <w:rFonts w:eastAsia="Times New Roman" w:cstheme="minorHAnsi"/>
+          <w:color w:val="000000"/>
+          <w:sz w:val="24"/>
+          <w:szCs w:val="24"/>
+          <w:lang w:val="en-US" w:eastAsia="pl-PL"/>
+        </w:rPr>
+      </w:pPr>
+    </w:p>
+    <w:p>
+      <w:pPr>
+        <w:spacing w:after="0" w:line="240" w:lineRule="auto"/>
+        <w:rPr>
+          <w:rFonts w:eastAsia="Times New Roman" w:cstheme="minorHAnsi"/>
+          <w:color w:val="000000"/>
+          <w:sz w:val="24"/>
+          <w:szCs w:val="24"/>
+          <w:lang w:val="en-US" w:eastAsia="pl-PL"/>
+        </w:rPr>
+      </w:pPr>
+      <w:r>
+        <w:rPr>
+          <w:rFonts w:eastAsia="Times New Roman" w:cstheme="minorHAnsi"/>
+          <w:color w:val="000000"/>
+          <w:sz w:val="24"/>
+          <w:szCs w:val="24"/>
+          <w:lang w:val="en-US" w:eastAsia="pl-PL"/>
+        </w:rPr>
+        <w:t xml:space="preserve">In our transaction model we save the id of the transaction, </w:t>
+      </w:r>
+      <w:proofErr w:type="spellStart"/>
+      <w:r>
+        <w:rPr>
+          <w:rFonts w:eastAsia="Times New Roman" w:cstheme="minorHAnsi"/>
+          <w:color w:val="000000"/>
+          <w:sz w:val="24"/>
+          <w:szCs w:val="24"/>
+          <w:lang w:val="en-US" w:eastAsia="pl-PL"/>
+        </w:rPr>
+        <w:t>from_user</w:t>
+      </w:r>
+      <w:proofErr w:type="spellEnd"/>
+      <w:r>
+        <w:rPr>
+          <w:rFonts w:eastAsia="Times New Roman" w:cstheme="minorHAnsi"/>
+          <w:color w:val="000000"/>
+          <w:sz w:val="24"/>
+          <w:szCs w:val="24"/>
+          <w:lang w:val="en-US" w:eastAsia="pl-PL"/>
+        </w:rPr>
+        <w:t xml:space="preserve">, </w:t>
+      </w:r>
+      <w:proofErr w:type="spellStart"/>
+      <w:r>
+        <w:rPr>
+          <w:rFonts w:eastAsia="Times New Roman" w:cstheme="minorHAnsi"/>
+          <w:color w:val="000000"/>
+          <w:sz w:val="24"/>
+          <w:szCs w:val="24"/>
+          <w:lang w:val="en-US" w:eastAsia="pl-PL"/>
+        </w:rPr>
+        <w:t>to_user</w:t>
+      </w:r>
+      <w:proofErr w:type="spellEnd"/>
+      <w:r>
+        <w:rPr>
+          <w:rFonts w:eastAsia="Times New Roman" w:cstheme="minorHAnsi"/>
+          <w:color w:val="000000"/>
+          <w:sz w:val="24"/>
+          <w:szCs w:val="24"/>
+          <w:lang w:val="en-US" w:eastAsia="pl-PL"/>
+        </w:rPr>
+        <w:t>, in and out money and a message. As you have seen we don’t store the account balance in the database as a security measures and to get as close to the real world as possible. We simply use a for loop</w:t>
+      </w:r>
+      <w:r>
+        <w:rPr>
+          <w:rFonts w:eastAsia="Times New Roman" w:cstheme="minorHAnsi"/>
+          <w:color w:val="000000"/>
+          <w:sz w:val="24"/>
+          <w:szCs w:val="24"/>
+          <w:lang w:val="en-US" w:eastAsia="pl-PL"/>
+        </w:rPr>
+        <w:t xml:space="preserve"> to go through each transaction for that given user. The implementation looks like this:</w:t>
       </w:r>
     </w:p>
     <w:p>
@@ -3862,6 +4309,69 @@
         </w:rPr>
         <w:br/>
       </w:r>
+      <w:r>
+        <w:rPr>
+          <w:rFonts w:ascii="Times New Roman" w:eastAsia="Times New Roman" w:hAnsi="Times New Roman" w:cs="Times New Roman"/>
+          <w:sz w:val="24"/>
+          <w:szCs w:val="24"/>
+          <w:lang w:val="en-US" w:eastAsia="pl-PL"/>
+        </w:rPr>
+        <w:t xml:space="preserve">Lastly we have another database model called logs. This simply stores the id of the log and the log message, which contains the action made, user (if any), success or fail and what time it was logged/happened. We store both success made by a user and failures. </w:t>
+      </w:r>
+    </w:p>
+    <w:p>
+      <w:pPr>
+        <w:spacing w:after="240" w:line="240" w:lineRule="auto"/>
+        <w:rPr>
+          <w:rFonts w:ascii="Times New Roman" w:eastAsia="Times New Roman" w:hAnsi="Times New Roman" w:cs="Times New Roman"/>
+          <w:sz w:val="24"/>
+          <w:szCs w:val="24"/>
+          <w:lang w:val="en-US" w:eastAsia="pl-PL"/>
+        </w:rPr>
+      </w:pPr>
+      <w:r>
+        <w:rPr>
+          <w:rFonts w:ascii="Times New Roman" w:eastAsia="Times New Roman" w:hAnsi="Times New Roman" w:cs="Times New Roman"/>
+          <w:sz w:val="24"/>
+          <w:szCs w:val="24"/>
+          <w:lang w:val="en-US" w:eastAsia="pl-PL"/>
+        </w:rPr>
+        <w:drawing>
+          <wp:inline distT="0" distB="0" distL="0" distR="0" wp14:anchorId="4B6CCBDB" wp14:editId="27D576FD">
+            <wp:extent cx="5295900" cy="1104900"/>
+            <wp:effectExtent l="0" t="0" r="0" b="0"/>
+            <wp:docPr id="18" name="Bilde 18" descr="Et bilde som inneholder tekst&#10;&#10;Automatisk generert beskrivelse"/>
+            <wp:cNvGraphicFramePr>
+              <a:graphicFrameLocks xmlns:a="http://schemas.openxmlformats.org/drawingml/2006/main" noChangeAspect="1"/>
+            </wp:cNvGraphicFramePr>
+            <a:graphic xmlns:a="http://schemas.openxmlformats.org/drawingml/2006/main">
+              <a:graphicData uri="http://schemas.openxmlformats.org/drawingml/2006/picture">
+                <pic:pic xmlns:pic="http://schemas.openxmlformats.org/drawingml/2006/picture">
+                  <pic:nvPicPr>
+                    <pic:cNvPr id="18" name="Bilde 18" descr="Et bilde som inneholder tekst&#10;&#10;Automatisk generert beskrivelse"/>
+                    <pic:cNvPicPr/>
+                  </pic:nvPicPr>
+                  <pic:blipFill>
+                    <a:blip r:embed="rId18"/>
+                    <a:stretch>
+                      <a:fillRect/>
+                    </a:stretch>
+                  </pic:blipFill>
+                  <pic:spPr>
+                    <a:xfrm>
+                      <a:off x="0" y="0"/>
+                      <a:ext cx="5295900" cy="1104900"/>
+                    </a:xfrm>
+                    <a:prstGeom prst="rect">
+                      <a:avLst/>
+                    </a:prstGeom>
+                  </pic:spPr>
+                </pic:pic>
+              </a:graphicData>
+            </a:graphic>
+          </wp:inline>
+        </w:drawing>
+      </w:r>
     </w:p>
     <w:p>
       <w:pPr>
@@ -4567,7 +5077,7 @@
                     <pic:cNvPicPr/>
                   </pic:nvPicPr>
                   <pic:blipFill>
-                    <a:blip r:embed="rId18"/>
+                    <a:blip r:embed="rId19"/>
                     <a:stretch>
                       <a:fillRect/>
                     </a:stretch>
@@ -4877,7 +5387,7 @@
                     <pic:cNvPicPr/>
                   </pic:nvPicPr>
                   <pic:blipFill>
-                    <a:blip r:embed="rId19"/>
+                    <a:blip r:embed="rId20"/>
                     <a:stretch>
                       <a:fillRect/>
                     </a:stretch>
@@ -5092,7 +5602,7 @@
                     <pic:cNvPicPr/>
                   </pic:nvPicPr>
                   <pic:blipFill>
-                    <a:blip r:embed="rId20">
+                    <a:blip r:embed="rId21">
                       <a:extLst>
                         <a:ext uri="{28A0092B-C50C-407E-A947-70E740481C1C}">
                           <a14:useLocalDpi xmlns:a14="http://schemas.microsoft.com/office/drawing/2010/main" val="0"/>
@@ -5270,6 +5780,14 @@
         </w:rPr>
         <w:t xml:space="preserve"> Top 10 is about flaws in design and system architecture. Some weaknesses and technical requirements need to be thought about before starting the implementation. An example of that could be risk profiling and resource management.</w:t>
       </w:r>
+      <w:r>
+        <w:rPr>
+          <w:sz w:val="24"/>
+          <w:szCs w:val="24"/>
+          <w:lang w:val="en-US"/>
+        </w:rPr>
+        <w:t xml:space="preserve"> “A house is as strong as its foundation”. </w:t>
+      </w:r>
     </w:p>
     <w:p>
       <w:pPr>
@@ -5375,15 +5893,14 @@
         </w:rPr>
         <w:t>.</w:t>
       </w:r>
-    </w:p>
-    <w:p>
-      <w:pPr>
-        <w:rPr>
-          <w:sz w:val="24"/>
-          <w:szCs w:val="24"/>
-          <w:lang w:val="en-US"/>
-        </w:rPr>
-      </w:pPr>
+      <w:r>
+        <w:rPr>
+          <w:sz w:val="24"/>
+          <w:szCs w:val="24"/>
+          <w:lang w:val="en-US"/>
+        </w:rPr>
+        <w:t xml:space="preserve"> Furthermore everything that has been implemented we focus on security, for example by setting bounds to user input so that it don’t cause buffer overflow, sanitize all inputs of a user and a robust error handler so it doesn’t crash our website. </w:t>
+      </w:r>
     </w:p>
     <w:p>
       <w:pPr>
@@ -5583,7 +6100,16 @@
           <w:szCs w:val="24"/>
           <w:lang w:val="en-US"/>
         </w:rPr>
-        <w:t>The number one of security breaches is Broken Access Control and therefore very important for our development team. This breach is about being able to acts outside of their intendent permissions. For example if a user is not logged in it can’t view pages on the website that they are not authorized to see</w:t>
+        <w:t xml:space="preserve">The number one of security breaches is Broken Access Control and therefore very important for our development team. This breach is about being able to acts outside of their intendent </w:t>
+      </w:r>
+      <w:r>
+        <w:rPr>
+          <w:sz w:val="24"/>
+          <w:szCs w:val="24"/>
+          <w:lang w:val="en-US"/>
+        </w:rPr>
+        <w:lastRenderedPageBreak/>
+        <w:t>permissions. For example if a user is not logged in it can’t view pages on the website that they are not authorized to see</w:t>
       </w:r>
       <w:r>
         <w:rPr>
@@ -5785,7 +6311,7 @@
                     <pic:cNvPicPr/>
                   </pic:nvPicPr>
                   <pic:blipFill>
-                    <a:blip r:embed="rId21"/>
+                    <a:blip r:embed="rId22"/>
                     <a:stretch>
                       <a:fillRect/>
                     </a:stretch>

</xml_diff>

<commit_message>
feat: report a08 and 50% a03
</commit_message>
<xml_diff>
--- a/report/report.docx
+++ b/report/report.docx
@@ -1,10 +1,10 @@
 
 <file path=word/document.xml><?xml version="1.0" encoding="utf-8"?>
-<w:document xmlns:wpc="http://schemas.microsoft.com/office/word/2010/wordprocessingCanvas" xmlns:cx="http://schemas.microsoft.com/office/drawing/2014/chartex" xmlns:cx1="http://schemas.microsoft.com/office/drawing/2015/9/8/chartex" xmlns:cx2="http://schemas.microsoft.com/office/drawing/2015/10/21/chartex" xmlns:cx3="http://schemas.microsoft.com/office/drawing/2016/5/9/chartex" xmlns:cx4="http://schemas.microsoft.com/office/drawing/2016/5/10/chartex" xmlns:cx5="http://schemas.microsoft.com/office/drawing/2016/5/11/chartex" xmlns:cx6="http://schemas.microsoft.com/office/drawing/2016/5/12/chartex" xmlns:cx7="http://schemas.microsoft.com/office/drawing/2016/5/13/chartex" xmlns:cx8="http://schemas.microsoft.com/office/drawing/2016/5/14/chartex" xmlns:mc="http://schemas.openxmlformats.org/markup-compatibility/2006" xmlns:aink="http://schemas.microsoft.com/office/drawing/2016/ink" xmlns:am3d="http://schemas.microsoft.com/office/drawing/2017/model3d" xmlns:o="urn:schemas-microsoft-com:office:office" xmlns:r="http://schemas.openxmlformats.org/officeDocument/2006/relationships" xmlns:m="http://schemas.openxmlformats.org/officeDocument/2006/math" xmlns:v="urn:schemas-microsoft-com:vml" xmlns:wp14="http://schemas.microsoft.com/office/word/2010/wordprocessingDrawing" xmlns:wp="http://schemas.openxmlformats.org/drawingml/2006/wordprocessingDrawing" xmlns:w10="urn:schemas-microsoft-com:office:word" xmlns:w="http://schemas.openxmlformats.org/wordprocessingml/2006/main" xmlns:w14="http://schemas.microsoft.com/office/word/2010/wordml" xmlns:w15="http://schemas.microsoft.com/office/word/2012/wordml" xmlns:w16cex="http://schemas.microsoft.com/office/word/2018/wordml/cex" xmlns:w16cid="http://schemas.microsoft.com/office/word/2016/wordml/cid" xmlns:w16="http://schemas.microsoft.com/office/word/2018/wordml" xmlns:w16sdtdh="http://schemas.microsoft.com/office/word/2020/wordml/sdtdatahash" xmlns:w16se="http://schemas.microsoft.com/office/word/2015/wordml/symex" xmlns:wpg="http://schemas.microsoft.com/office/word/2010/wordprocessingGroup" xmlns:wpi="http://schemas.microsoft.com/office/word/2010/wordprocessingInk" xmlns:wne="http://schemas.microsoft.com/office/word/2006/wordml" xmlns:wps="http://schemas.microsoft.com/office/word/2010/wordprocessingShape" mc:Ignorable="w14 w15 w16se w16cid w16 w16cex w16sdtdh wp14">
+<w:document xmlns:wpc="http://schemas.microsoft.com/office/word/2010/wordprocessingCanvas" xmlns:cx="http://schemas.microsoft.com/office/drawing/2014/chartex" xmlns:cx1="http://schemas.microsoft.com/office/drawing/2015/9/8/chartex" xmlns:cx2="http://schemas.microsoft.com/office/drawing/2015/10/21/chartex" xmlns:cx3="http://schemas.microsoft.com/office/drawing/2016/5/9/chartex" xmlns:cx4="http://schemas.microsoft.com/office/drawing/2016/5/10/chartex" xmlns:cx5="http://schemas.microsoft.com/office/drawing/2016/5/11/chartex" xmlns:cx6="http://schemas.microsoft.com/office/drawing/2016/5/12/chartex" xmlns:cx7="http://schemas.microsoft.com/office/drawing/2016/5/13/chartex" xmlns:cx8="http://schemas.microsoft.com/office/drawing/2016/5/14/chartex" xmlns:mc="http://schemas.openxmlformats.org/markup-compatibility/2006" xmlns:aink="http://schemas.microsoft.com/office/drawing/2016/ink" xmlns:am3d="http://schemas.microsoft.com/office/drawing/2017/model3d" xmlns:o="urn:schemas-microsoft-com:office:office" xmlns:r="http://schemas.openxmlformats.org/officeDocument/2006/relationships" xmlns:m="http://schemas.openxmlformats.org/officeDocument/2006/math" xmlns:v="urn:schemas-microsoft-com:vml" xmlns:wp14="http://schemas.microsoft.com/office/word/2010/wordprocessingDrawing" xmlns:wp="http://schemas.openxmlformats.org/drawingml/2006/wordprocessingDrawing" xmlns:w10="urn:schemas-microsoft-com:office:word" xmlns:w="http://schemas.openxmlformats.org/wordprocessingml/2006/main" xmlns:w14="http://schemas.microsoft.com/office/word/2010/wordml" xmlns:w15="http://schemas.microsoft.com/office/word/2012/wordml" xmlns:w16cex="http://schemas.microsoft.com/office/word/2018/wordml/cex" xmlns:w16cid="http://schemas.microsoft.com/office/word/2016/wordml/cid" xmlns:w16="http://schemas.microsoft.com/office/word/2018/wordml" xmlns:w16se="http://schemas.microsoft.com/office/word/2015/wordml/symex" xmlns:wpg="http://schemas.microsoft.com/office/word/2010/wordprocessingGroup" xmlns:wpi="http://schemas.microsoft.com/office/word/2010/wordprocessingInk" xmlns:wne="http://schemas.microsoft.com/office/word/2006/wordml" xmlns:wps="http://schemas.microsoft.com/office/word/2010/wordprocessingShape" mc:Ignorable="w14 w15 w16se w16cid w16 w16cex wp14">
   <w:body>
     <w:p>
       <w:pPr>
-        <w:pStyle w:val="Overskrift1"/>
+        <w:pStyle w:val="Nagwek1"/>
         <w:rPr>
           <w:rFonts w:eastAsia="Times New Roman"/>
           <w:lang w:val="en-US" w:eastAsia="pl-PL"/>
@@ -44,7 +44,7 @@
           <w:szCs w:val="24"/>
           <w:lang w:val="en-US" w:eastAsia="pl-PL"/>
         </w:rPr>
-        <w:t xml:space="preserve"> Ramsland, </w:t>
+        <w:t xml:space="preserve"> </w:t>
       </w:r>
       <w:proofErr w:type="spellStart"/>
       <w:r>
@@ -54,6 +54,26 @@
           <w:szCs w:val="24"/>
           <w:lang w:val="en-US" w:eastAsia="pl-PL"/>
         </w:rPr>
+        <w:t>Ramsland</w:t>
+      </w:r>
+      <w:proofErr w:type="spellEnd"/>
+      <w:r>
+        <w:rPr>
+          <w:rFonts w:eastAsia="Times New Roman" w:cstheme="minorHAnsi"/>
+          <w:sz w:val="24"/>
+          <w:szCs w:val="24"/>
+          <w:lang w:val="en-US" w:eastAsia="pl-PL"/>
+        </w:rPr>
+        <w:t xml:space="preserve">, </w:t>
+      </w:r>
+      <w:proofErr w:type="spellStart"/>
+      <w:r>
+        <w:rPr>
+          <w:rFonts w:eastAsia="Times New Roman" w:cstheme="minorHAnsi"/>
+          <w:sz w:val="24"/>
+          <w:szCs w:val="24"/>
+          <w:lang w:val="en-US" w:eastAsia="pl-PL"/>
+        </w:rPr>
         <w:t>StudID</w:t>
       </w:r>
       <w:proofErr w:type="spellEnd"/>
@@ -242,27 +262,7 @@
           <w:szCs w:val="24"/>
           <w:lang w:eastAsia="pl-PL"/>
         </w:rPr>
-        <w:t xml:space="preserve">Jakub </w:t>
-      </w:r>
-      <w:proofErr w:type="spellStart"/>
-      <w:r>
-        <w:rPr>
-          <w:rFonts w:eastAsia="Times New Roman" w:cstheme="minorHAnsi"/>
-          <w:sz w:val="24"/>
-          <w:szCs w:val="24"/>
-          <w:lang w:eastAsia="pl-PL"/>
-        </w:rPr>
-        <w:t>Mroz</w:t>
-      </w:r>
-      <w:proofErr w:type="spellEnd"/>
-      <w:r>
-        <w:rPr>
-          <w:rFonts w:eastAsia="Times New Roman" w:cstheme="minorHAnsi"/>
-          <w:sz w:val="24"/>
-          <w:szCs w:val="24"/>
-          <w:lang w:eastAsia="pl-PL"/>
-        </w:rPr>
-        <w:t xml:space="preserve">, </w:t>
+        <w:t xml:space="preserve">Jakub Mroz, </w:t>
       </w:r>
       <w:proofErr w:type="spellStart"/>
       <w:r>
@@ -926,7 +926,7 @@
       </w:pPr>
       <w:r>
         <w:rPr>
-          <w:rStyle w:val="UndertittelTegn"/>
+          <w:rStyle w:val="PodtytuZnak"/>
           <w:lang w:val="en-US"/>
         </w:rPr>
         <w:t>[[pic3 what user sees on homepage</w:t>
@@ -1038,28 +1038,28 @@
       </w:pPr>
       <w:r>
         <w:rPr>
-          <w:rStyle w:val="UndertittelTegn"/>
+          <w:rStyle w:val="PodtytuZnak"/>
           <w:lang w:val="nb-NO"/>
         </w:rPr>
         <w:t>[[pic3</w:t>
       </w:r>
       <w:r>
         <w:rPr>
-          <w:rStyle w:val="UndertittelTegn"/>
+          <w:rStyle w:val="PodtytuZnak"/>
           <w:lang w:val="nb-NO"/>
         </w:rPr>
         <w:t>.1</w:t>
       </w:r>
       <w:r>
         <w:rPr>
-          <w:rStyle w:val="UndertittelTegn"/>
+          <w:rStyle w:val="PodtytuZnak"/>
           <w:lang w:val="nb-NO"/>
         </w:rPr>
         <w:t xml:space="preserve"> </w:t>
       </w:r>
       <w:r>
         <w:rPr>
-          <w:rStyle w:val="UndertittelTegn"/>
+          <w:rStyle w:val="PodtytuZnak"/>
           <w:lang w:val="nb-NO"/>
         </w:rPr>
         <w:t>transfer</w:t>
@@ -1241,6 +1241,7 @@
       <w:r>
         <w:rPr>
           <w:rFonts w:ascii="Times New Roman" w:eastAsia="Times New Roman" w:hAnsi="Times New Roman" w:cs="Times New Roman"/>
+          <w:noProof/>
           <w:sz w:val="24"/>
           <w:szCs w:val="24"/>
           <w:lang w:val="en-US" w:eastAsia="pl-PL"/>
@@ -1790,7 +1791,7 @@
     </w:p>
     <w:p>
       <w:pPr>
-        <w:pStyle w:val="Listeavsnitt"/>
+        <w:pStyle w:val="Akapitzlist"/>
         <w:numPr>
           <w:ilvl w:val="0"/>
           <w:numId w:val="6"/>
@@ -1817,7 +1818,7 @@
     </w:p>
     <w:p>
       <w:pPr>
-        <w:pStyle w:val="Listeavsnitt"/>
+        <w:pStyle w:val="Akapitzlist"/>
         <w:spacing w:after="0" w:line="240" w:lineRule="auto"/>
         <w:ind w:left="1416"/>
         <w:rPr>
@@ -1861,7 +1862,7 @@
     </w:p>
     <w:p>
       <w:pPr>
-        <w:pStyle w:val="Listeavsnitt"/>
+        <w:pStyle w:val="Akapitzlist"/>
         <w:spacing w:after="0" w:line="240" w:lineRule="auto"/>
         <w:ind w:left="1416"/>
         <w:rPr>
@@ -1905,7 +1906,7 @@
     </w:p>
     <w:p>
       <w:pPr>
-        <w:pStyle w:val="Listeavsnitt"/>
+        <w:pStyle w:val="Akapitzlist"/>
         <w:spacing w:after="0" w:line="240" w:lineRule="auto"/>
         <w:ind w:left="1416"/>
         <w:rPr>
@@ -1939,7 +1940,7 @@
     </w:p>
     <w:p>
       <w:pPr>
-        <w:pStyle w:val="Listeavsnitt"/>
+        <w:pStyle w:val="Akapitzlist"/>
         <w:spacing w:after="0" w:line="240" w:lineRule="auto"/>
         <w:ind w:left="1416"/>
         <w:rPr>
@@ -1973,7 +1974,7 @@
     </w:p>
     <w:p>
       <w:pPr>
-        <w:pStyle w:val="Listeavsnitt"/>
+        <w:pStyle w:val="Akapitzlist"/>
         <w:spacing w:after="0" w:line="240" w:lineRule="auto"/>
         <w:ind w:left="1416"/>
         <w:rPr>
@@ -2009,7 +2010,7 @@
     </w:p>
     <w:p>
       <w:pPr>
-        <w:pStyle w:val="Listeavsnitt"/>
+        <w:pStyle w:val="Akapitzlist"/>
         <w:numPr>
           <w:ilvl w:val="0"/>
           <w:numId w:val="6"/>
@@ -2046,7 +2047,7 @@
     </w:p>
     <w:p>
       <w:pPr>
-        <w:pStyle w:val="Listeavsnitt"/>
+        <w:pStyle w:val="Akapitzlist"/>
         <w:spacing w:after="0" w:line="240" w:lineRule="auto"/>
         <w:ind w:left="1416"/>
         <w:rPr>
@@ -2070,7 +2071,7 @@
     </w:p>
     <w:p>
       <w:pPr>
-        <w:pStyle w:val="Listeavsnitt"/>
+        <w:pStyle w:val="Akapitzlist"/>
         <w:spacing w:after="0" w:line="240" w:lineRule="auto"/>
         <w:ind w:left="1416"/>
         <w:rPr>
@@ -2116,7 +2117,7 @@
     </w:p>
     <w:p>
       <w:pPr>
-        <w:pStyle w:val="Listeavsnitt"/>
+        <w:pStyle w:val="Akapitzlist"/>
         <w:spacing w:after="0" w:line="240" w:lineRule="auto"/>
         <w:ind w:left="1416"/>
         <w:rPr>
@@ -2140,7 +2141,7 @@
     </w:p>
     <w:p>
       <w:pPr>
-        <w:pStyle w:val="Listeavsnitt"/>
+        <w:pStyle w:val="Akapitzlist"/>
         <w:spacing w:after="0" w:line="240" w:lineRule="auto"/>
         <w:ind w:left="1416"/>
         <w:rPr>
@@ -2200,7 +2201,7 @@
     </w:p>
     <w:p>
       <w:pPr>
-        <w:pStyle w:val="Listeavsnitt"/>
+        <w:pStyle w:val="Akapitzlist"/>
         <w:spacing w:after="0" w:line="240" w:lineRule="auto"/>
         <w:ind w:left="1416"/>
         <w:rPr>
@@ -2264,7 +2265,7 @@
     </w:p>
     <w:p>
       <w:pPr>
-        <w:pStyle w:val="Listeavsnitt"/>
+        <w:pStyle w:val="Akapitzlist"/>
         <w:spacing w:after="0" w:line="240" w:lineRule="auto"/>
         <w:ind w:left="1416"/>
         <w:rPr>
@@ -2278,7 +2279,7 @@
     </w:p>
     <w:p>
       <w:pPr>
-        <w:pStyle w:val="Listeavsnitt"/>
+        <w:pStyle w:val="Akapitzlist"/>
         <w:numPr>
           <w:ilvl w:val="0"/>
           <w:numId w:val="6"/>
@@ -2408,7 +2409,7 @@
     </w:p>
     <w:p>
       <w:pPr>
-        <w:pStyle w:val="Listeavsnitt"/>
+        <w:pStyle w:val="Akapitzlist"/>
         <w:numPr>
           <w:ilvl w:val="0"/>
           <w:numId w:val="6"/>
@@ -2445,7 +2446,7 @@
     </w:p>
     <w:p>
       <w:pPr>
-        <w:pStyle w:val="Listeavsnitt"/>
+        <w:pStyle w:val="Akapitzlist"/>
         <w:spacing w:after="0" w:line="240" w:lineRule="auto"/>
         <w:ind w:left="1416"/>
         <w:rPr>
@@ -2485,7 +2486,7 @@
     </w:p>
     <w:p>
       <w:pPr>
-        <w:pStyle w:val="Listeavsnitt"/>
+        <w:pStyle w:val="Akapitzlist"/>
         <w:spacing w:after="0" w:line="240" w:lineRule="auto"/>
         <w:ind w:left="1416"/>
         <w:rPr>
@@ -2519,7 +2520,7 @@
     </w:p>
     <w:p>
       <w:pPr>
-        <w:pStyle w:val="Listeavsnitt"/>
+        <w:pStyle w:val="Akapitzlist"/>
         <w:spacing w:after="0" w:line="240" w:lineRule="auto"/>
         <w:ind w:left="1416"/>
         <w:rPr>
@@ -2731,7 +2732,7 @@
     </w:p>
     <w:p>
       <w:pPr>
-        <w:pStyle w:val="Overskrift1"/>
+        <w:pStyle w:val="Nagwek1"/>
         <w:rPr>
           <w:rFonts w:eastAsia="Times New Roman"/>
           <w:sz w:val="28"/>
@@ -2823,7 +2824,7 @@
       </w:pPr>
       <w:r>
         <w:rPr>
-          <w:rStyle w:val="UndertittelTegn"/>
+          <w:rStyle w:val="PodtytuZnak"/>
           <w:lang w:val="en-US" w:eastAsia="pl-PL"/>
         </w:rPr>
         <w:t xml:space="preserve">[[pic6 </w:t>
@@ -2831,7 +2832,7 @@
       <w:proofErr w:type="spellStart"/>
       <w:r>
         <w:rPr>
-          <w:rStyle w:val="UndertittelTegn"/>
+          <w:rStyle w:val="PodtytuZnak"/>
           <w:lang w:val="en-US" w:eastAsia="pl-PL"/>
         </w:rPr>
         <w:t>wtforms</w:t>
@@ -2839,7 +2840,7 @@
       <w:proofErr w:type="spellEnd"/>
       <w:r>
         <w:rPr>
-          <w:rStyle w:val="UndertittelTegn"/>
+          <w:rStyle w:val="PodtytuZnak"/>
           <w:lang w:val="en-US" w:eastAsia="pl-PL"/>
         </w:rPr>
         <w:t>]]</w:t>
@@ -2948,7 +2949,7 @@
     </w:p>
     <w:p>
       <w:pPr>
-        <w:pStyle w:val="Overskrift1"/>
+        <w:pStyle w:val="Nagwek1"/>
         <w:rPr>
           <w:rFonts w:eastAsia="Times New Roman"/>
           <w:sz w:val="28"/>
@@ -3132,7 +3133,7 @@
       </w:pPr>
       <w:r>
         <w:rPr>
-          <w:rStyle w:val="UndertittelTegn"/>
+          <w:rStyle w:val="PodtytuZnak"/>
           <w:lang w:val="en-US" w:eastAsia="pl-PL"/>
         </w:rPr>
         <w:t>[[pic7 auth.py signup]</w:t>
@@ -3265,7 +3266,7 @@
     </w:p>
     <w:p>
       <w:pPr>
-        <w:pStyle w:val="Overskrift1"/>
+        <w:pStyle w:val="Nagwek1"/>
         <w:rPr>
           <w:rFonts w:eastAsia="Times New Roman"/>
           <w:sz w:val="28"/>
@@ -3367,7 +3368,7 @@
       </w:pPr>
       <w:r>
         <w:rPr>
-          <w:rStyle w:val="UndertittelTegn"/>
+          <w:rStyle w:val="PodtytuZnak"/>
           <w:lang w:val="en-US" w:eastAsia="pl-PL"/>
         </w:rPr>
         <w:t>[[pic8 auth.py login]</w:t>
@@ -3553,7 +3554,7 @@
     </w:p>
     <w:p>
       <w:pPr>
-        <w:pStyle w:val="Undertittel"/>
+        <w:pStyle w:val="Podtytu"/>
         <w:rPr>
           <w:rFonts w:eastAsia="Times New Roman"/>
           <w:lang w:val="en-US" w:eastAsia="pl-PL"/>
@@ -3641,7 +3642,7 @@
     </w:p>
     <w:p>
       <w:pPr>
-        <w:pStyle w:val="Undertittel"/>
+        <w:pStyle w:val="Podtytu"/>
         <w:rPr>
           <w:rFonts w:eastAsia="Times New Roman"/>
           <w:lang w:val="en-US" w:eastAsia="pl-PL"/>
@@ -3754,7 +3755,7 @@
     </w:p>
     <w:p>
       <w:pPr>
-        <w:pStyle w:val="Overskrift1"/>
+        <w:pStyle w:val="Nagwek1"/>
         <w:rPr>
           <w:rFonts w:eastAsia="Times New Roman"/>
           <w:sz w:val="28"/>
@@ -3894,7 +3895,7 @@
     </w:p>
     <w:p>
       <w:pPr>
-        <w:pStyle w:val="Overskrift1"/>
+        <w:pStyle w:val="Nagwek1"/>
         <w:rPr>
           <w:rFonts w:eastAsia="Times New Roman"/>
           <w:sz w:val="28"/>
@@ -4046,6 +4047,60 @@
         </w:rPr>
         <w:t xml:space="preserve">. The user stores the user information, like username, email, password, id, token(used for 2FA) and FA check (whether they have already accesses </w:t>
       </w:r>
+      <w:r>
+        <w:rPr>
+          <w:rFonts w:eastAsia="Times New Roman" w:cstheme="minorHAnsi"/>
+          <w:color w:val="000000"/>
+          <w:sz w:val="24"/>
+          <w:szCs w:val="24"/>
+          <w:lang w:val="en-US" w:eastAsia="pl-PL"/>
+        </w:rPr>
+        <w:t>QR-</w:t>
+      </w:r>
+      <w:r>
+        <w:rPr>
+          <w:rFonts w:eastAsia="Times New Roman" w:cstheme="minorHAnsi"/>
+          <w:color w:val="000000"/>
+          <w:sz w:val="24"/>
+          <w:szCs w:val="24"/>
+          <w:lang w:val="en-US" w:eastAsia="pl-PL"/>
+        </w:rPr>
+        <w:t xml:space="preserve">code page). The password is stores in the database using argon2 hash. We will discuss our approach on why we chose this algorithm in chapter 4. </w:t>
+      </w:r>
+    </w:p>
+    <w:p>
+      <w:pPr>
+        <w:spacing w:after="0" w:line="240" w:lineRule="auto"/>
+        <w:rPr>
+          <w:rFonts w:eastAsia="Times New Roman" w:cstheme="minorHAnsi"/>
+          <w:color w:val="000000"/>
+          <w:sz w:val="24"/>
+          <w:szCs w:val="24"/>
+          <w:lang w:val="en-US" w:eastAsia="pl-PL"/>
+        </w:rPr>
+      </w:pPr>
+    </w:p>
+    <w:p>
+      <w:pPr>
+        <w:spacing w:after="0" w:line="240" w:lineRule="auto"/>
+        <w:rPr>
+          <w:rFonts w:eastAsia="Times New Roman" w:cstheme="minorHAnsi"/>
+          <w:color w:val="000000"/>
+          <w:sz w:val="24"/>
+          <w:szCs w:val="24"/>
+          <w:lang w:val="en-US" w:eastAsia="pl-PL"/>
+        </w:rPr>
+      </w:pPr>
+      <w:r>
+        <w:rPr>
+          <w:rFonts w:eastAsia="Times New Roman" w:cstheme="minorHAnsi"/>
+          <w:color w:val="000000"/>
+          <w:sz w:val="24"/>
+          <w:szCs w:val="24"/>
+          <w:lang w:val="en-US" w:eastAsia="pl-PL"/>
+        </w:rPr>
+        <w:t xml:space="preserve">In our transaction model we save the id of the transaction, </w:t>
+      </w:r>
       <w:proofErr w:type="spellStart"/>
       <w:r>
         <w:rPr>
@@ -4055,7 +4110,7 @@
           <w:szCs w:val="24"/>
           <w:lang w:val="en-US" w:eastAsia="pl-PL"/>
         </w:rPr>
-        <w:t>QR</w:t>
+        <w:t>from_user</w:t>
       </w:r>
       <w:proofErr w:type="spellEnd"/>
       <w:r>
@@ -4066,51 +4121,7 @@
           <w:szCs w:val="24"/>
           <w:lang w:val="en-US" w:eastAsia="pl-PL"/>
         </w:rPr>
-        <w:t>-</w:t>
-      </w:r>
-      <w:r>
-        <w:rPr>
-          <w:rFonts w:eastAsia="Times New Roman" w:cstheme="minorHAnsi"/>
-          <w:color w:val="000000"/>
-          <w:sz w:val="24"/>
-          <w:szCs w:val="24"/>
-          <w:lang w:val="en-US" w:eastAsia="pl-PL"/>
-        </w:rPr>
-        <w:t xml:space="preserve">code page). The password is stores in the database using argon2 hash. We will discuss our approach on why we chose this algorithm in chapter 4. </w:t>
-      </w:r>
-    </w:p>
-    <w:p>
-      <w:pPr>
-        <w:spacing w:after="0" w:line="240" w:lineRule="auto"/>
-        <w:rPr>
-          <w:rFonts w:eastAsia="Times New Roman" w:cstheme="minorHAnsi"/>
-          <w:color w:val="000000"/>
-          <w:sz w:val="24"/>
-          <w:szCs w:val="24"/>
-          <w:lang w:val="en-US" w:eastAsia="pl-PL"/>
-        </w:rPr>
-      </w:pPr>
-    </w:p>
-    <w:p>
-      <w:pPr>
-        <w:spacing w:after="0" w:line="240" w:lineRule="auto"/>
-        <w:rPr>
-          <w:rFonts w:eastAsia="Times New Roman" w:cstheme="minorHAnsi"/>
-          <w:color w:val="000000"/>
-          <w:sz w:val="24"/>
-          <w:szCs w:val="24"/>
-          <w:lang w:val="en-US" w:eastAsia="pl-PL"/>
-        </w:rPr>
-      </w:pPr>
-      <w:r>
-        <w:rPr>
-          <w:rFonts w:eastAsia="Times New Roman" w:cstheme="minorHAnsi"/>
-          <w:color w:val="000000"/>
-          <w:sz w:val="24"/>
-          <w:szCs w:val="24"/>
-          <w:lang w:val="en-US" w:eastAsia="pl-PL"/>
-        </w:rPr>
-        <w:t xml:space="preserve">In our transaction model we save the id of the transaction, </w:t>
+        <w:t xml:space="preserve">, </w:t>
       </w:r>
       <w:proofErr w:type="spellStart"/>
       <w:r>
@@ -4121,7 +4132,7 @@
           <w:szCs w:val="24"/>
           <w:lang w:val="en-US" w:eastAsia="pl-PL"/>
         </w:rPr>
-        <w:t>from_user</w:t>
+        <w:t>to_user</w:t>
       </w:r>
       <w:proofErr w:type="spellEnd"/>
       <w:r>
@@ -4132,89 +4143,67 @@
           <w:szCs w:val="24"/>
           <w:lang w:val="en-US" w:eastAsia="pl-PL"/>
         </w:rPr>
-        <w:t xml:space="preserve">, </w:t>
+        <w:t>, in and out money and a message. As you have seen we don’t store the account balance in the database as a security measures and to get as close to the real world as possible. We simply use a for loop</w:t>
+      </w:r>
+      <w:r>
+        <w:rPr>
+          <w:rFonts w:eastAsia="Times New Roman" w:cstheme="minorHAnsi"/>
+          <w:color w:val="000000"/>
+          <w:sz w:val="24"/>
+          <w:szCs w:val="24"/>
+          <w:lang w:val="en-US" w:eastAsia="pl-PL"/>
+        </w:rPr>
+        <w:t xml:space="preserve"> to go through each transaction for that given user. The implementation looks like this:</w:t>
+      </w:r>
+    </w:p>
+    <w:p>
+      <w:pPr>
+        <w:spacing w:after="0" w:line="240" w:lineRule="auto"/>
+        <w:rPr>
+          <w:rStyle w:val="PodtytuZnak"/>
+          <w:lang w:val="en-US" w:eastAsia="pl-PL"/>
+        </w:rPr>
+      </w:pPr>
+      <w:r>
+        <w:rPr>
+          <w:rStyle w:val="PodtytuZnak"/>
+          <w:lang w:val="en-US" w:eastAsia="pl-PL"/>
+        </w:rPr>
+        <w:t>[[pic1</w:t>
+      </w:r>
+      <w:r>
+        <w:rPr>
+          <w:rStyle w:val="PodtytuZnak"/>
+          <w:lang w:val="en-US" w:eastAsia="pl-PL"/>
+        </w:rPr>
+        <w:t>1</w:t>
+      </w:r>
+      <w:r>
+        <w:rPr>
+          <w:rStyle w:val="PodtytuZnak"/>
+          <w:lang w:val="en-US" w:eastAsia="pl-PL"/>
+        </w:rPr>
+        <w:t xml:space="preserve"> </w:t>
       </w:r>
       <w:proofErr w:type="spellStart"/>
       <w:r>
         <w:rPr>
-          <w:rFonts w:eastAsia="Times New Roman" w:cstheme="minorHAnsi"/>
-          <w:color w:val="000000"/>
-          <w:sz w:val="24"/>
-          <w:szCs w:val="24"/>
-          <w:lang w:val="en-US" w:eastAsia="pl-PL"/>
-        </w:rPr>
-        <w:t>to_user</w:t>
+          <w:rStyle w:val="PodtytuZnak"/>
+          <w:lang w:val="en-US" w:eastAsia="pl-PL"/>
+        </w:rPr>
+        <w:t>db</w:t>
       </w:r>
       <w:proofErr w:type="spellEnd"/>
       <w:r>
         <w:rPr>
-          <w:rFonts w:eastAsia="Times New Roman" w:cstheme="minorHAnsi"/>
-          <w:color w:val="000000"/>
-          <w:sz w:val="24"/>
-          <w:szCs w:val="24"/>
-          <w:lang w:val="en-US" w:eastAsia="pl-PL"/>
-        </w:rPr>
-        <w:t>, in and out money and a message. As you have seen we don’t store the account balance in the database as a security measures and to get as close to the real world as possible. We simply use a for loop</w:t>
-      </w:r>
-      <w:r>
-        <w:rPr>
-          <w:rFonts w:eastAsia="Times New Roman" w:cstheme="minorHAnsi"/>
-          <w:color w:val="000000"/>
-          <w:sz w:val="24"/>
-          <w:szCs w:val="24"/>
-          <w:lang w:val="en-US" w:eastAsia="pl-PL"/>
-        </w:rPr>
-        <w:t xml:space="preserve"> to go through each transaction for that given user. The implementation looks like this:</w:t>
-      </w:r>
-    </w:p>
-    <w:p>
-      <w:pPr>
-        <w:spacing w:after="0" w:line="240" w:lineRule="auto"/>
-        <w:rPr>
-          <w:rStyle w:val="UndertittelTegn"/>
-          <w:lang w:val="en-US" w:eastAsia="pl-PL"/>
-        </w:rPr>
-      </w:pPr>
-      <w:r>
-        <w:rPr>
-          <w:rStyle w:val="UndertittelTegn"/>
-          <w:lang w:val="en-US" w:eastAsia="pl-PL"/>
-        </w:rPr>
-        <w:t>[[pic1</w:t>
-      </w:r>
-      <w:r>
-        <w:rPr>
-          <w:rStyle w:val="UndertittelTegn"/>
-          <w:lang w:val="en-US" w:eastAsia="pl-PL"/>
-        </w:rPr>
-        <w:t>1</w:t>
-      </w:r>
-      <w:r>
-        <w:rPr>
-          <w:rStyle w:val="UndertittelTegn"/>
-          <w:lang w:val="en-US" w:eastAsia="pl-PL"/>
-        </w:rPr>
-        <w:t xml:space="preserve"> </w:t>
-      </w:r>
-      <w:proofErr w:type="spellStart"/>
-      <w:r>
-        <w:rPr>
-          <w:rStyle w:val="UndertittelTegn"/>
-          <w:lang w:val="en-US" w:eastAsia="pl-PL"/>
-        </w:rPr>
-        <w:t>db</w:t>
-      </w:r>
-      <w:proofErr w:type="spellEnd"/>
-      <w:r>
-        <w:rPr>
-          <w:rStyle w:val="UndertittelTegn"/>
+          <w:rStyle w:val="PodtytuZnak"/>
           <w:lang w:val="en-US" w:eastAsia="pl-PL"/>
         </w:rPr>
         <w:t xml:space="preserve"> model</w:t>
       </w:r>
       <w:r>
         <w:rPr>
-          <w:rStyle w:val="UndertittelTegn"/>
+          <w:rStyle w:val="PodtytuZnak"/>
           <w:lang w:val="en-US" w:eastAsia="pl-PL"/>
         </w:rPr>
         <w:t>]]</w:t>
@@ -4332,6 +4321,7 @@
       <w:r>
         <w:rPr>
           <w:rFonts w:ascii="Times New Roman" w:eastAsia="Times New Roman" w:hAnsi="Times New Roman" w:cs="Times New Roman"/>
+          <w:noProof/>
           <w:sz w:val="24"/>
           <w:szCs w:val="24"/>
           <w:lang w:val="en-US" w:eastAsia="pl-PL"/>
@@ -4703,61 +4693,272 @@
         </w:rPr>
         <w:t xml:space="preserve">3.2.1 </w:t>
       </w:r>
+      <w:r>
+        <w:rPr>
+          <w:rFonts w:ascii="Arial" w:eastAsia="Times New Roman" w:hAnsi="Arial" w:cs="Arial"/>
+          <w:color w:val="000000"/>
+          <w:sz w:val="28"/>
+          <w:szCs w:val="28"/>
+          <w:lang w:val="en-US" w:eastAsia="pl-PL"/>
+        </w:rPr>
+        <w:t>I</w:t>
+      </w:r>
+      <w:r>
+        <w:rPr>
+          <w:rFonts w:ascii="Arial" w:eastAsia="Times New Roman" w:hAnsi="Arial" w:cs="Arial"/>
+          <w:color w:val="000000"/>
+          <w:sz w:val="28"/>
+          <w:szCs w:val="28"/>
+          <w:lang w:val="en-US" w:eastAsia="pl-PL"/>
+        </w:rPr>
+        <w:t>njection </w:t>
+      </w:r>
+    </w:p>
+    <w:p>
+      <w:pPr>
+        <w:spacing w:after="0" w:line="240" w:lineRule="auto"/>
+        <w:rPr>
+          <w:rFonts w:eastAsia="Times New Roman" w:cstheme="minorHAnsi"/>
+          <w:color w:val="000000"/>
+          <w:sz w:val="24"/>
+          <w:szCs w:val="24"/>
+          <w:lang w:val="en-US" w:eastAsia="pl-PL"/>
+        </w:rPr>
+      </w:pPr>
+      <w:r>
+        <w:rPr>
+          <w:rFonts w:eastAsia="Times New Roman" w:cstheme="minorHAnsi"/>
+          <w:color w:val="000000"/>
+          <w:sz w:val="24"/>
+          <w:szCs w:val="24"/>
+          <w:lang w:val="en-US" w:eastAsia="pl-PL"/>
+        </w:rPr>
+        <w:t xml:space="preserve">Injection attack happens when </w:t>
+      </w:r>
+      <w:r>
+        <w:rPr>
+          <w:rFonts w:eastAsia="Times New Roman" w:cstheme="minorHAnsi"/>
+          <w:color w:val="000000"/>
+          <w:sz w:val="24"/>
+          <w:szCs w:val="24"/>
+          <w:lang w:val="en-US" w:eastAsia="pl-PL"/>
+        </w:rPr>
+        <w:t>web application receives input</w:t>
+      </w:r>
+      <w:r>
+        <w:rPr>
+          <w:rFonts w:eastAsia="Times New Roman" w:cstheme="minorHAnsi"/>
+          <w:color w:val="000000"/>
+          <w:sz w:val="24"/>
+          <w:szCs w:val="24"/>
+          <w:lang w:val="en-US" w:eastAsia="pl-PL"/>
+        </w:rPr>
+        <w:t xml:space="preserve"> which can be interpreted </w:t>
+      </w:r>
+      <w:r>
+        <w:rPr>
+          <w:rFonts w:eastAsia="Times New Roman" w:cstheme="minorHAnsi"/>
+          <w:color w:val="000000"/>
+          <w:sz w:val="24"/>
+          <w:szCs w:val="24"/>
+          <w:lang w:val="en-US" w:eastAsia="pl-PL"/>
+        </w:rPr>
+        <w:t>a</w:t>
+      </w:r>
+      <w:r>
+        <w:rPr>
+          <w:rFonts w:eastAsia="Times New Roman" w:cstheme="minorHAnsi"/>
+          <w:color w:val="000000"/>
+          <w:sz w:val="24"/>
+          <w:szCs w:val="24"/>
+          <w:lang w:val="en-US" w:eastAsia="pl-PL"/>
+        </w:rPr>
+        <w:t xml:space="preserve"> command</w:t>
+      </w:r>
+      <w:r>
+        <w:rPr>
+          <w:rFonts w:eastAsia="Times New Roman" w:cstheme="minorHAnsi"/>
+          <w:color w:val="000000"/>
+          <w:sz w:val="24"/>
+          <w:szCs w:val="24"/>
+          <w:lang w:val="en-US" w:eastAsia="pl-PL"/>
+        </w:rPr>
+        <w:t xml:space="preserve"> or query.</w:t>
+      </w:r>
+      <w:r>
+        <w:rPr>
+          <w:rFonts w:eastAsia="Times New Roman" w:cstheme="minorHAnsi"/>
+          <w:color w:val="000000"/>
+          <w:sz w:val="24"/>
+          <w:szCs w:val="24"/>
+          <w:lang w:val="en-US" w:eastAsia="pl-PL"/>
+        </w:rPr>
+        <w:t xml:space="preserve"> One of the most notable injection attacks is SQL injection, which can lead to reading, modifying or deleting database by an attacker. Typically injection attacks happens through form input fields, like those in login form.</w:t>
+      </w:r>
+    </w:p>
+    <w:p>
+      <w:pPr>
+        <w:spacing w:after="0" w:line="240" w:lineRule="auto"/>
+        <w:rPr>
+          <w:rFonts w:eastAsia="Times New Roman" w:cstheme="minorHAnsi"/>
+          <w:color w:val="000000"/>
+          <w:sz w:val="24"/>
+          <w:szCs w:val="24"/>
+          <w:lang w:val="en-US" w:eastAsia="pl-PL"/>
+        </w:rPr>
+      </w:pPr>
+    </w:p>
+    <w:p>
+      <w:pPr>
+        <w:spacing w:after="0" w:line="240" w:lineRule="auto"/>
+        <w:rPr>
+          <w:rFonts w:eastAsia="Times New Roman" w:cstheme="minorHAnsi"/>
+          <w:color w:val="000000"/>
+          <w:sz w:val="24"/>
+          <w:szCs w:val="24"/>
+          <w:lang w:val="en-US" w:eastAsia="pl-PL"/>
+        </w:rPr>
+      </w:pPr>
+      <w:r>
+        <w:rPr>
+          <w:rFonts w:eastAsia="Times New Roman" w:cstheme="minorHAnsi"/>
+          <w:color w:val="000000"/>
+          <w:sz w:val="24"/>
+          <w:szCs w:val="24"/>
+          <w:lang w:val="en-US" w:eastAsia="pl-PL"/>
+        </w:rPr>
+        <w:t>To avoid this, user input must be validated</w:t>
+      </w:r>
+      <w:r>
+        <w:rPr>
+          <w:rFonts w:eastAsia="Times New Roman" w:cstheme="minorHAnsi"/>
+          <w:color w:val="000000"/>
+          <w:sz w:val="24"/>
+          <w:szCs w:val="24"/>
+          <w:lang w:val="en-US" w:eastAsia="pl-PL"/>
+        </w:rPr>
+        <w:t xml:space="preserve"> before it is sent as a query. In addition we also use </w:t>
+      </w:r>
       <w:proofErr w:type="spellStart"/>
       <w:r>
         <w:rPr>
-          <w:rFonts w:ascii="Arial" w:eastAsia="Times New Roman" w:hAnsi="Arial" w:cs="Arial"/>
-          <w:color w:val="000000"/>
-          <w:sz w:val="28"/>
-          <w:szCs w:val="28"/>
-          <w:lang w:val="en-US" w:eastAsia="pl-PL"/>
-        </w:rPr>
-        <w:t>sql</w:t>
+          <w:rFonts w:eastAsia="Times New Roman" w:cstheme="minorHAnsi"/>
+          <w:color w:val="000000"/>
+          <w:sz w:val="24"/>
+          <w:szCs w:val="24"/>
+          <w:lang w:val="en-US" w:eastAsia="pl-PL"/>
+        </w:rPr>
+        <w:t>SQLAlchemy</w:t>
       </w:r>
       <w:proofErr w:type="spellEnd"/>
       <w:r>
         <w:rPr>
-          <w:rFonts w:ascii="Arial" w:eastAsia="Times New Roman" w:hAnsi="Arial" w:cs="Arial"/>
-          <w:color w:val="000000"/>
-          <w:sz w:val="28"/>
-          <w:szCs w:val="28"/>
-          <w:lang w:val="en-US" w:eastAsia="pl-PL"/>
-        </w:rPr>
-        <w:t xml:space="preserve"> injection </w:t>
-      </w:r>
-    </w:p>
-    <w:p>
-      <w:pPr>
-        <w:spacing w:after="0" w:line="240" w:lineRule="auto"/>
-        <w:rPr>
-          <w:rFonts w:ascii="Times New Roman" w:eastAsia="Times New Roman" w:hAnsi="Times New Roman" w:cs="Times New Roman"/>
-          <w:sz w:val="32"/>
-          <w:szCs w:val="32"/>
-          <w:lang w:val="en-US" w:eastAsia="pl-PL"/>
-        </w:rPr>
-      </w:pPr>
-    </w:p>
-    <w:p>
-      <w:pPr>
-        <w:spacing w:after="0" w:line="240" w:lineRule="auto"/>
-        <w:rPr>
-          <w:rFonts w:eastAsia="Times New Roman" w:cstheme="minorHAnsi"/>
-          <w:color w:val="000000"/>
-          <w:sz w:val="24"/>
-          <w:szCs w:val="24"/>
-          <w:lang w:val="en-US" w:eastAsia="pl-PL"/>
-        </w:rPr>
-      </w:pPr>
-      <w:r>
-        <w:rPr>
-          <w:rFonts w:eastAsia="Times New Roman" w:cstheme="minorHAnsi"/>
-          <w:color w:val="000000"/>
-          <w:sz w:val="24"/>
-          <w:szCs w:val="24"/>
-          <w:lang w:val="en-US" w:eastAsia="pl-PL"/>
-        </w:rPr>
-        <w:t>etc...</w:t>
-      </w:r>
+          <w:rFonts w:eastAsia="Times New Roman" w:cstheme="minorHAnsi"/>
+          <w:color w:val="000000"/>
+          <w:sz w:val="24"/>
+          <w:szCs w:val="24"/>
+          <w:lang w:val="en-US" w:eastAsia="pl-PL"/>
+        </w:rPr>
+        <w:t xml:space="preserve"> which automatically quotes special characters like apostrophes in data.</w:t>
+      </w:r>
+    </w:p>
+    <w:p>
+      <w:pPr>
+        <w:spacing w:after="0" w:line="240" w:lineRule="auto"/>
+        <w:rPr>
+          <w:rFonts w:eastAsia="Times New Roman" w:cstheme="minorHAnsi"/>
+          <w:color w:val="000000"/>
+          <w:sz w:val="24"/>
+          <w:szCs w:val="24"/>
+          <w:lang w:val="en-US" w:eastAsia="pl-PL"/>
+        </w:rPr>
+      </w:pPr>
+      <w:r>
+        <w:rPr>
+          <w:rFonts w:eastAsia="Times New Roman" w:cstheme="minorHAnsi"/>
+          <w:color w:val="000000"/>
+          <w:sz w:val="24"/>
+          <w:szCs w:val="24"/>
+          <w:lang w:val="en-US" w:eastAsia="pl-PL"/>
+        </w:rPr>
+        <w:t xml:space="preserve">(ref. </w:t>
+      </w:r>
+      <w:hyperlink r:id="rId19" w:history="1">
+        <w:r>
+          <w:rPr>
+            <w:rStyle w:val="Hipercze"/>
+            <w:rFonts w:eastAsia="Times New Roman" w:cstheme="minorHAnsi"/>
+            <w:sz w:val="24"/>
+            <w:szCs w:val="24"/>
+            <w:lang w:val="en-US" w:eastAsia="pl-PL"/>
+          </w:rPr>
+          <w:t>http://www.rmunn.com/sqlalchemy-tutorial/tutorial.html</w:t>
+        </w:r>
+      </w:hyperlink>
+      <w:r>
+        <w:rPr>
+          <w:rFonts w:eastAsia="Times New Roman" w:cstheme="minorHAnsi"/>
+          <w:color w:val="000000"/>
+          <w:sz w:val="24"/>
+          <w:szCs w:val="24"/>
+          <w:lang w:val="en-US" w:eastAsia="pl-PL"/>
+        </w:rPr>
+        <w:t>)</w:t>
+      </w:r>
+    </w:p>
+    <w:p>
+      <w:pPr>
+        <w:spacing w:after="0" w:line="240" w:lineRule="auto"/>
+        <w:rPr>
+          <w:rFonts w:eastAsia="Times New Roman" w:cstheme="minorHAnsi"/>
+          <w:color w:val="FF0000"/>
+          <w:sz w:val="24"/>
+          <w:szCs w:val="24"/>
+          <w:lang w:val="en-US" w:eastAsia="pl-PL"/>
+        </w:rPr>
+      </w:pPr>
+      <w:r>
+        <w:rPr>
+          <w:rFonts w:eastAsia="Times New Roman" w:cstheme="minorHAnsi"/>
+          <w:color w:val="FF0000"/>
+          <w:sz w:val="24"/>
+          <w:szCs w:val="24"/>
+          <w:lang w:val="en-US" w:eastAsia="pl-PL"/>
+        </w:rPr>
+        <w:t xml:space="preserve">//rest to be finished by </w:t>
+      </w:r>
+      <w:proofErr w:type="spellStart"/>
+      <w:r>
+        <w:rPr>
+          <w:rFonts w:eastAsia="Times New Roman" w:cstheme="minorHAnsi"/>
+          <w:color w:val="FF0000"/>
+          <w:sz w:val="24"/>
+          <w:szCs w:val="24"/>
+          <w:lang w:val="en-US" w:eastAsia="pl-PL"/>
+        </w:rPr>
+        <w:t>lu</w:t>
+      </w:r>
+      <w:r>
+        <w:rPr>
+          <w:rFonts w:eastAsia="Times New Roman" w:cstheme="minorHAnsi"/>
+          <w:color w:val="FF0000"/>
+          <w:sz w:val="24"/>
+          <w:szCs w:val="24"/>
+          <w:lang w:val="en-US" w:eastAsia="pl-PL"/>
+        </w:rPr>
+        <w:t>k</w:t>
+      </w:r>
+      <w:r>
+        <w:rPr>
+          <w:rFonts w:eastAsia="Times New Roman" w:cstheme="minorHAnsi"/>
+          <w:color w:val="FF0000"/>
+          <w:sz w:val="24"/>
+          <w:szCs w:val="24"/>
+          <w:lang w:val="en-US" w:eastAsia="pl-PL"/>
+        </w:rPr>
+        <w:t>as</w:t>
+      </w:r>
+      <w:proofErr w:type="spellEnd"/>
     </w:p>
     <w:p>
       <w:pPr>
@@ -5077,7 +5278,7 @@
                     <pic:cNvPicPr/>
                   </pic:nvPicPr>
                   <pic:blipFill>
-                    <a:blip r:embed="rId19"/>
+                    <a:blip r:embed="rId20"/>
                     <a:stretch>
                       <a:fillRect/>
                     </a:stretch>
@@ -5202,7 +5403,6 @@
           <w:szCs w:val="24"/>
           <w:lang w:val="en-US"/>
         </w:rPr>
-        <w:lastRenderedPageBreak/>
         <w:t xml:space="preserve">A09 has been recently more important over the years. This security breach includes not being able to detect or log activity on the website. </w:t>
       </w:r>
       <w:r>
@@ -5387,7 +5587,7 @@
                     <pic:cNvPicPr/>
                   </pic:nvPicPr>
                   <pic:blipFill>
-                    <a:blip r:embed="rId20"/>
+                    <a:blip r:embed="rId21"/>
                     <a:stretch>
                       <a:fillRect/>
                     </a:stretch>
@@ -5534,17 +5734,8 @@
           <w:szCs w:val="24"/>
           <w:lang w:val="en-US"/>
         </w:rPr>
-        <w:t xml:space="preserve"> in flask). This can be harmful if not reverted back on deployment. This is because an attacker loves to get error messages and can easily understand how your website is flawed and in which way.  This is simply to remember to disable debug mode which is this line of code: &lt;code&gt;</w:t>
-      </w:r>
-    </w:p>
-    <w:p>
-      <w:pPr>
-        <w:rPr>
-          <w:sz w:val="24"/>
-          <w:szCs w:val="24"/>
-          <w:lang w:val="en-US"/>
-        </w:rPr>
-      </w:pPr>
+        <w:t xml:space="preserve"> in flask). This can be harmful if not reverted back on deployment. This is because an attacker loves to get error messages and can easily understand how your website is flawed </w:t>
+      </w:r>
       <w:r>
         <w:rPr>
           <w:sz w:val="24"/>
@@ -5552,6 +5743,23 @@
           <w:lang w:val="en-US"/>
         </w:rPr>
         <w:lastRenderedPageBreak/>
+        <w:t>and in which way.  This is simply to remember to disable debug mode which is this line of code: &lt;code&gt;</w:t>
+      </w:r>
+    </w:p>
+    <w:p>
+      <w:pPr>
+        <w:rPr>
+          <w:sz w:val="24"/>
+          <w:szCs w:val="24"/>
+          <w:lang w:val="en-US"/>
+        </w:rPr>
+      </w:pPr>
+      <w:r>
+        <w:rPr>
+          <w:sz w:val="24"/>
+          <w:szCs w:val="24"/>
+          <w:lang w:val="en-US"/>
+        </w:rPr>
         <w:t>Another thing we need to is have an error handler for flask, so that the attacker won´t really know what error happened if it manages to create one. In our application we simply check for any errors and if detected we flash a red error message and redirects you do the home page. This also acts as a protective layer against crashing the website.</w:t>
       </w:r>
       <w:r>
@@ -5602,7 +5810,7 @@
                     <pic:cNvPicPr/>
                   </pic:nvPicPr>
                   <pic:blipFill>
-                    <a:blip r:embed="rId21">
+                    <a:blip r:embed="rId22">
                       <a:extLst>
                         <a:ext uri="{28A0092B-C50C-407E-A947-70E740481C1C}">
                           <a14:useLocalDpi xmlns:a14="http://schemas.microsoft.com/office/drawing/2010/main" val="0"/>
@@ -5942,7 +6150,7 @@
           <w:szCs w:val="28"/>
           <w:lang w:val="en-US"/>
         </w:rPr>
-        <w:t>5</w:t>
+        <w:t>6</w:t>
       </w:r>
       <w:r>
         <w:rPr>
@@ -6061,55 +6269,62 @@
       <w:pPr>
         <w:spacing w:after="0" w:line="240" w:lineRule="auto"/>
         <w:rPr>
-          <w:sz w:val="24"/>
-          <w:szCs w:val="24"/>
-          <w:lang w:val="en-US"/>
-        </w:rPr>
-      </w:pPr>
-      <w:r>
-        <w:rPr>
-          <w:sz w:val="24"/>
-          <w:szCs w:val="24"/>
-          <w:lang w:val="en-US"/>
-        </w:rPr>
-        <w:t>3.2.6 A01 Broken Access Control</w:t>
-      </w:r>
-    </w:p>
-    <w:p>
-      <w:pPr>
-        <w:spacing w:after="0" w:line="240" w:lineRule="auto"/>
-        <w:rPr>
-          <w:sz w:val="24"/>
-          <w:szCs w:val="24"/>
-          <w:lang w:val="en-US"/>
-        </w:rPr>
-      </w:pPr>
-    </w:p>
-    <w:p>
-      <w:pPr>
-        <w:spacing w:after="0" w:line="240" w:lineRule="auto"/>
-        <w:rPr>
-          <w:sz w:val="24"/>
-          <w:szCs w:val="24"/>
-          <w:lang w:val="en-US"/>
-        </w:rPr>
-      </w:pPr>
-      <w:r>
-        <w:rPr>
-          <w:sz w:val="24"/>
-          <w:szCs w:val="24"/>
-          <w:lang w:val="en-US"/>
-        </w:rPr>
-        <w:t xml:space="preserve">The number one of security breaches is Broken Access Control and therefore very important for our development team. This breach is about being able to acts outside of their intendent </w:t>
-      </w:r>
-      <w:r>
-        <w:rPr>
-          <w:sz w:val="24"/>
-          <w:szCs w:val="24"/>
-          <w:lang w:val="en-US"/>
-        </w:rPr>
-        <w:lastRenderedPageBreak/>
-        <w:t>permissions. For example if a user is not logged in it can’t view pages on the website that they are not authorized to see</w:t>
+          <w:sz w:val="28"/>
+          <w:szCs w:val="28"/>
+          <w:lang w:val="en-US"/>
+        </w:rPr>
+      </w:pPr>
+      <w:r>
+        <w:rPr>
+          <w:sz w:val="28"/>
+          <w:szCs w:val="28"/>
+          <w:lang w:val="en-US"/>
+        </w:rPr>
+        <w:t>3.2.</w:t>
+      </w:r>
+      <w:r>
+        <w:rPr>
+          <w:sz w:val="28"/>
+          <w:szCs w:val="28"/>
+          <w:lang w:val="en-US"/>
+        </w:rPr>
+        <w:t>7</w:t>
+      </w:r>
+      <w:r>
+        <w:rPr>
+          <w:sz w:val="28"/>
+          <w:szCs w:val="28"/>
+          <w:lang w:val="en-US"/>
+        </w:rPr>
+        <w:t xml:space="preserve"> A01 Broken Access Control</w:t>
+      </w:r>
+    </w:p>
+    <w:p>
+      <w:pPr>
+        <w:spacing w:after="0" w:line="240" w:lineRule="auto"/>
+        <w:rPr>
+          <w:sz w:val="24"/>
+          <w:szCs w:val="24"/>
+          <w:lang w:val="en-US"/>
+        </w:rPr>
+      </w:pPr>
+    </w:p>
+    <w:p>
+      <w:pPr>
+        <w:spacing w:after="0" w:line="240" w:lineRule="auto"/>
+        <w:rPr>
+          <w:sz w:val="24"/>
+          <w:szCs w:val="24"/>
+          <w:lang w:val="en-US"/>
+        </w:rPr>
+      </w:pPr>
+      <w:r>
+        <w:rPr>
+          <w:sz w:val="24"/>
+          <w:szCs w:val="24"/>
+          <w:lang w:val="en-US"/>
+        </w:rPr>
+        <w:t>The number one of security breaches is Broken Access Control and therefore very important for our development team. This breach is about being able to acts outside of their intendent permissions. For example if a user is not logged in it can’t view pages on the website that they are not authorized to see</w:t>
       </w:r>
       <w:r>
         <w:rPr>
@@ -6311,7 +6526,7 @@
                     <pic:cNvPicPr/>
                   </pic:nvPicPr>
                   <pic:blipFill>
-                    <a:blip r:embed="rId22"/>
+                    <a:blip r:embed="rId23"/>
                     <a:stretch>
                       <a:fillRect/>
                     </a:stretch>
@@ -6397,7 +6612,177 @@
           <w:szCs w:val="24"/>
           <w:lang w:val="en-US"/>
         </w:rPr>
-        <w:t xml:space="preserve"> the other </w:t>
+        <w:t xml:space="preserve"> the other OWASP </w:t>
+      </w:r>
+      <w:r>
+        <w:rPr>
+          <w:sz w:val="24"/>
+          <w:szCs w:val="24"/>
+          <w:lang w:val="en-US"/>
+        </w:rPr>
+        <w:t xml:space="preserve">breaches </w:t>
+      </w:r>
+      <w:r>
+        <w:rPr>
+          <w:sz w:val="24"/>
+          <w:szCs w:val="24"/>
+          <w:lang w:val="en-US"/>
+        </w:rPr>
+        <w:t>and</w:t>
+      </w:r>
+      <w:r>
+        <w:rPr>
+          <w:sz w:val="24"/>
+          <w:szCs w:val="24"/>
+          <w:lang w:val="en-US"/>
+        </w:rPr>
+        <w:t xml:space="preserve"> we</w:t>
+      </w:r>
+      <w:r>
+        <w:rPr>
+          <w:sz w:val="24"/>
+          <w:szCs w:val="24"/>
+          <w:lang w:val="en-US"/>
+        </w:rPr>
+        <w:t xml:space="preserve"> will cover more about </w:t>
+      </w:r>
+      <w:r>
+        <w:rPr>
+          <w:sz w:val="24"/>
+          <w:szCs w:val="24"/>
+          <w:lang w:val="en-US"/>
+        </w:rPr>
+        <w:t xml:space="preserve">it </w:t>
+      </w:r>
+      <w:r>
+        <w:rPr>
+          <w:sz w:val="24"/>
+          <w:szCs w:val="24"/>
+          <w:lang w:val="en-US"/>
+        </w:rPr>
+        <w:t>in those.</w:t>
+      </w:r>
+    </w:p>
+    <w:p>
+      <w:pPr>
+        <w:spacing w:after="0" w:line="240" w:lineRule="auto"/>
+        <w:rPr>
+          <w:sz w:val="24"/>
+          <w:szCs w:val="24"/>
+          <w:lang w:val="en-US"/>
+        </w:rPr>
+      </w:pPr>
+    </w:p>
+    <w:p>
+      <w:pPr>
+        <w:spacing w:after="0" w:line="240" w:lineRule="auto"/>
+        <w:rPr>
+          <w:sz w:val="28"/>
+          <w:szCs w:val="28"/>
+          <w:lang w:val="en-US"/>
+        </w:rPr>
+      </w:pPr>
+      <w:r>
+        <w:rPr>
+          <w:sz w:val="28"/>
+          <w:szCs w:val="28"/>
+          <w:lang w:val="en-US"/>
+        </w:rPr>
+        <w:t>3.2.</w:t>
+      </w:r>
+      <w:r>
+        <w:rPr>
+          <w:sz w:val="28"/>
+          <w:szCs w:val="28"/>
+          <w:lang w:val="en-US"/>
+        </w:rPr>
+        <w:t>8</w:t>
+      </w:r>
+      <w:r>
+        <w:rPr>
+          <w:sz w:val="28"/>
+          <w:szCs w:val="28"/>
+          <w:lang w:val="en-US"/>
+        </w:rPr>
+        <w:t xml:space="preserve"> A0</w:t>
+      </w:r>
+      <w:r>
+        <w:rPr>
+          <w:sz w:val="28"/>
+          <w:szCs w:val="28"/>
+          <w:lang w:val="en-US"/>
+        </w:rPr>
+        <w:t>8</w:t>
+      </w:r>
+      <w:r>
+        <w:rPr>
+          <w:sz w:val="28"/>
+          <w:szCs w:val="28"/>
+          <w:lang w:val="en-US"/>
+        </w:rPr>
+        <w:t xml:space="preserve"> Software and Data Integrity Failures</w:t>
+      </w:r>
+    </w:p>
+    <w:p>
+      <w:pPr>
+        <w:spacing w:after="0" w:line="240" w:lineRule="auto"/>
+        <w:rPr>
+          <w:sz w:val="24"/>
+          <w:szCs w:val="24"/>
+          <w:lang w:val="en-US"/>
+        </w:rPr>
+      </w:pPr>
+      <w:r>
+        <w:rPr>
+          <w:sz w:val="24"/>
+          <w:szCs w:val="24"/>
+          <w:lang w:val="en-US"/>
+        </w:rPr>
+        <w:t>This new category in 2021</w:t>
+      </w:r>
+      <w:r>
+        <w:rPr>
+          <w:sz w:val="24"/>
+          <w:szCs w:val="24"/>
+          <w:lang w:val="en-US"/>
+        </w:rPr>
+        <w:t xml:space="preserve"> is about</w:t>
+      </w:r>
+      <w:r>
+        <w:rPr>
+          <w:sz w:val="24"/>
+          <w:szCs w:val="24"/>
+          <w:lang w:val="en-US"/>
+        </w:rPr>
+        <w:t xml:space="preserve"> making sure application uses trusted packages from external sources. This is because using modules from insecure sources can lead to injection of malicious code into the system.</w:t>
+      </w:r>
+    </w:p>
+    <w:p>
+      <w:pPr>
+        <w:spacing w:after="0" w:line="240" w:lineRule="auto"/>
+        <w:rPr>
+          <w:sz w:val="24"/>
+          <w:szCs w:val="24"/>
+          <w:lang w:val="en-US"/>
+        </w:rPr>
+      </w:pPr>
+    </w:p>
+    <w:p>
+      <w:pPr>
+        <w:spacing w:after="0" w:line="240" w:lineRule="auto"/>
+        <w:rPr>
+          <w:sz w:val="24"/>
+          <w:szCs w:val="24"/>
+          <w:lang w:val="en-US"/>
+        </w:rPr>
+      </w:pPr>
+      <w:r>
+        <w:rPr>
+          <w:sz w:val="24"/>
+          <w:szCs w:val="24"/>
+          <w:lang w:val="en-US"/>
+        </w:rPr>
+        <w:t>External packages used in this application are received via python pip to which only maintainers have access to. It shouldn’t be a problem as long as we don’t make a typo in package name – which can be used in “</w:t>
       </w:r>
       <w:proofErr w:type="spellStart"/>
       <w:r>
@@ -6406,7 +6791,7 @@
           <w:szCs w:val="24"/>
           <w:lang w:val="en-US"/>
         </w:rPr>
-        <w:t>OWASP</w:t>
+        <w:t>typosquatting</w:t>
       </w:r>
       <w:proofErr w:type="spellEnd"/>
       <w:r>
@@ -6415,86 +6800,8 @@
           <w:szCs w:val="24"/>
           <w:lang w:val="en-US"/>
         </w:rPr>
-        <w:t xml:space="preserve"> </w:t>
-      </w:r>
-      <w:r>
-        <w:rPr>
-          <w:sz w:val="24"/>
-          <w:szCs w:val="24"/>
-          <w:lang w:val="en-US"/>
-        </w:rPr>
-        <w:t xml:space="preserve">breaches </w:t>
-      </w:r>
-      <w:r>
-        <w:rPr>
-          <w:sz w:val="24"/>
-          <w:szCs w:val="24"/>
-          <w:lang w:val="en-US"/>
-        </w:rPr>
-        <w:t>and</w:t>
-      </w:r>
-      <w:r>
-        <w:rPr>
-          <w:sz w:val="24"/>
-          <w:szCs w:val="24"/>
-          <w:lang w:val="en-US"/>
-        </w:rPr>
-        <w:t xml:space="preserve"> we</w:t>
-      </w:r>
-      <w:r>
-        <w:rPr>
-          <w:sz w:val="24"/>
-          <w:szCs w:val="24"/>
-          <w:lang w:val="en-US"/>
-        </w:rPr>
-        <w:t xml:space="preserve"> will cover more about </w:t>
-      </w:r>
-      <w:r>
-        <w:rPr>
-          <w:sz w:val="24"/>
-          <w:szCs w:val="24"/>
-          <w:lang w:val="en-US"/>
-        </w:rPr>
-        <w:t xml:space="preserve">it </w:t>
-      </w:r>
-      <w:r>
-        <w:rPr>
-          <w:sz w:val="24"/>
-          <w:szCs w:val="24"/>
-          <w:lang w:val="en-US"/>
-        </w:rPr>
-        <w:t>in those.</w:t>
-      </w:r>
-    </w:p>
-    <w:p>
-      <w:pPr>
-        <w:spacing w:after="0" w:line="240" w:lineRule="auto"/>
-        <w:rPr>
-          <w:sz w:val="24"/>
-          <w:szCs w:val="24"/>
-          <w:lang w:val="en-US"/>
-        </w:rPr>
-      </w:pPr>
-    </w:p>
-    <w:p>
-      <w:pPr>
-        <w:spacing w:after="0" w:line="240" w:lineRule="auto"/>
-        <w:rPr>
-          <w:sz w:val="24"/>
-          <w:szCs w:val="24"/>
-          <w:lang w:val="en-US"/>
-        </w:rPr>
-      </w:pPr>
-    </w:p>
-    <w:p>
-      <w:pPr>
-        <w:spacing w:after="0" w:line="240" w:lineRule="auto"/>
-        <w:rPr>
-          <w:sz w:val="24"/>
-          <w:szCs w:val="24"/>
-          <w:lang w:val="en-US"/>
-        </w:rPr>
-      </w:pPr>
+        <w:t>” attack, where attacker uploads a malicious code to python pip with a name similar to another package.</w:t>
+      </w:r>
     </w:p>
     <w:p>
       <w:pPr>
@@ -6536,7 +6843,7 @@
 </file>
 
 <file path=word/numbering.xml><?xml version="1.0" encoding="utf-8"?>
-<w:numbering xmlns:wpc="http://schemas.microsoft.com/office/word/2010/wordprocessingCanvas" xmlns:cx="http://schemas.microsoft.com/office/drawing/2014/chartex" xmlns:cx1="http://schemas.microsoft.com/office/drawing/2015/9/8/chartex" xmlns:cx2="http://schemas.microsoft.com/office/drawing/2015/10/21/chartex" xmlns:cx3="http://schemas.microsoft.com/office/drawing/2016/5/9/chartex" xmlns:cx4="http://schemas.microsoft.com/office/drawing/2016/5/10/chartex" xmlns:cx5="http://schemas.microsoft.com/office/drawing/2016/5/11/chartex" xmlns:cx6="http://schemas.microsoft.com/office/drawing/2016/5/12/chartex" xmlns:cx7="http://schemas.microsoft.com/office/drawing/2016/5/13/chartex" xmlns:cx8="http://schemas.microsoft.com/office/drawing/2016/5/14/chartex" xmlns:mc="http://schemas.openxmlformats.org/markup-compatibility/2006" xmlns:aink="http://schemas.microsoft.com/office/drawing/2016/ink" xmlns:am3d="http://schemas.microsoft.com/office/drawing/2017/model3d" xmlns:o="urn:schemas-microsoft-com:office:office" xmlns:r="http://schemas.openxmlformats.org/officeDocument/2006/relationships" xmlns:m="http://schemas.openxmlformats.org/officeDocument/2006/math" xmlns:v="urn:schemas-microsoft-com:vml" xmlns:wp14="http://schemas.microsoft.com/office/word/2010/wordprocessingDrawing" xmlns:wp="http://schemas.openxmlformats.org/drawingml/2006/wordprocessingDrawing" xmlns:w10="urn:schemas-microsoft-com:office:word" xmlns:w="http://schemas.openxmlformats.org/wordprocessingml/2006/main" xmlns:w14="http://schemas.microsoft.com/office/word/2010/wordml" xmlns:w15="http://schemas.microsoft.com/office/word/2012/wordml" xmlns:w16cex="http://schemas.microsoft.com/office/word/2018/wordml/cex" xmlns:w16cid="http://schemas.microsoft.com/office/word/2016/wordml/cid" xmlns:w16="http://schemas.microsoft.com/office/word/2018/wordml" xmlns:w16sdtdh="http://schemas.microsoft.com/office/word/2020/wordml/sdtdatahash" xmlns:w16se="http://schemas.microsoft.com/office/word/2015/wordml/symex" xmlns:wpg="http://schemas.microsoft.com/office/word/2010/wordprocessingGroup" xmlns:wpi="http://schemas.microsoft.com/office/word/2010/wordprocessingInk" xmlns:wne="http://schemas.microsoft.com/office/word/2006/wordml" xmlns:wps="http://schemas.microsoft.com/office/word/2010/wordprocessingShape" mc:Ignorable="w14 w15 w16se w16cid w16 w16cex w16sdtdh wp14">
+<w:numbering xmlns:wpc="http://schemas.microsoft.com/office/word/2010/wordprocessingCanvas" xmlns:cx="http://schemas.microsoft.com/office/drawing/2014/chartex" xmlns:cx1="http://schemas.microsoft.com/office/drawing/2015/9/8/chartex" xmlns:cx2="http://schemas.microsoft.com/office/drawing/2015/10/21/chartex" xmlns:cx3="http://schemas.microsoft.com/office/drawing/2016/5/9/chartex" xmlns:cx4="http://schemas.microsoft.com/office/drawing/2016/5/10/chartex" xmlns:cx5="http://schemas.microsoft.com/office/drawing/2016/5/11/chartex" xmlns:cx6="http://schemas.microsoft.com/office/drawing/2016/5/12/chartex" xmlns:cx7="http://schemas.microsoft.com/office/drawing/2016/5/13/chartex" xmlns:cx8="http://schemas.microsoft.com/office/drawing/2016/5/14/chartex" xmlns:mc="http://schemas.openxmlformats.org/markup-compatibility/2006" xmlns:aink="http://schemas.microsoft.com/office/drawing/2016/ink" xmlns:am3d="http://schemas.microsoft.com/office/drawing/2017/model3d" xmlns:o="urn:schemas-microsoft-com:office:office" xmlns:r="http://schemas.openxmlformats.org/officeDocument/2006/relationships" xmlns:m="http://schemas.openxmlformats.org/officeDocument/2006/math" xmlns:v="urn:schemas-microsoft-com:vml" xmlns:wp14="http://schemas.microsoft.com/office/word/2010/wordprocessingDrawing" xmlns:wp="http://schemas.openxmlformats.org/drawingml/2006/wordprocessingDrawing" xmlns:w10="urn:schemas-microsoft-com:office:word" xmlns:w="http://schemas.openxmlformats.org/wordprocessingml/2006/main" xmlns:w14="http://schemas.microsoft.com/office/word/2010/wordml" xmlns:w15="http://schemas.microsoft.com/office/word/2012/wordml" xmlns:w16cex="http://schemas.microsoft.com/office/word/2018/wordml/cex" xmlns:w16cid="http://schemas.microsoft.com/office/word/2016/wordml/cid" xmlns:w16="http://schemas.microsoft.com/office/word/2018/wordml" xmlns:w16se="http://schemas.microsoft.com/office/word/2015/wordml/symex" xmlns:wpg="http://schemas.microsoft.com/office/word/2010/wordprocessingGroup" xmlns:wpi="http://schemas.microsoft.com/office/word/2010/wordprocessingInk" xmlns:wne="http://schemas.microsoft.com/office/word/2006/wordml" xmlns:wps="http://schemas.microsoft.com/office/word/2010/wordprocessingShape" mc:Ignorable="w14 w15 w16se w16cid w16 w16cex wp14">
   <w:abstractNum w:abstractNumId="0" w15:restartNumberingAfterBreak="0">
     <w:nsid w:val="15F63504"/>
     <w:multiLevelType w:val="hybridMultilevel"/>
@@ -7286,7 +7593,7 @@
 </file>
 
 <file path=word/styles.xml><?xml version="1.0" encoding="utf-8"?>
-<w:styles xmlns:mc="http://schemas.openxmlformats.org/markup-compatibility/2006" xmlns:r="http://schemas.openxmlformats.org/officeDocument/2006/relationships" xmlns:w="http://schemas.openxmlformats.org/wordprocessingml/2006/main" xmlns:w14="http://schemas.microsoft.com/office/word/2010/wordml" xmlns:w15="http://schemas.microsoft.com/office/word/2012/wordml" xmlns:w16cex="http://schemas.microsoft.com/office/word/2018/wordml/cex" xmlns:w16cid="http://schemas.microsoft.com/office/word/2016/wordml/cid" xmlns:w16="http://schemas.microsoft.com/office/word/2018/wordml" xmlns:w16sdtdh="http://schemas.microsoft.com/office/word/2020/wordml/sdtdatahash" xmlns:w16se="http://schemas.microsoft.com/office/word/2015/wordml/symex" mc:Ignorable="w14 w15 w16se w16cid w16 w16cex w16sdtdh">
+<w:styles xmlns:mc="http://schemas.openxmlformats.org/markup-compatibility/2006" xmlns:r="http://schemas.openxmlformats.org/officeDocument/2006/relationships" xmlns:w="http://schemas.openxmlformats.org/wordprocessingml/2006/main" xmlns:w14="http://schemas.microsoft.com/office/word/2010/wordml" xmlns:w15="http://schemas.microsoft.com/office/word/2012/wordml" xmlns:w16cex="http://schemas.microsoft.com/office/word/2018/wordml/cex" xmlns:w16cid="http://schemas.microsoft.com/office/word/2016/wordml/cid" xmlns:w16="http://schemas.microsoft.com/office/word/2018/wordml" xmlns:w16se="http://schemas.microsoft.com/office/word/2015/wordml/symex" mc:Ignorable="w14 w15 w16se w16cid w16 w16cex">
   <w:docDefaults>
     <w:rPrDefault>
       <w:rPr>
@@ -7680,16 +7987,16 @@
     <w:lsdException w:name="Unresolved Mention" w:semiHidden="1" w:unhideWhenUsed="1"/>
     <w:lsdException w:name="Smart Link" w:semiHidden="1" w:unhideWhenUsed="1"/>
   </w:latentStyles>
-  <w:style w:type="paragraph" w:default="1" w:styleId="Normal">
+  <w:style w:type="paragraph" w:default="1" w:styleId="Normalny">
     <w:name w:val="Normal"/>
     <w:qFormat/>
     <w:rsid w:val="00365CDF"/>
   </w:style>
-  <w:style w:type="paragraph" w:styleId="Overskrift1">
+  <w:style w:type="paragraph" w:styleId="Nagwek1">
     <w:name w:val="heading 1"/>
-    <w:basedOn w:val="Normal"/>
-    <w:next w:val="Normal"/>
-    <w:link w:val="Overskrift1Tegn"/>
+    <w:basedOn w:val="Normalny"/>
+    <w:next w:val="Normalny"/>
+    <w:link w:val="Nagwek1Znak"/>
     <w:uiPriority w:val="9"/>
     <w:qFormat/>
     <w:rsid w:val="00987AA4"/>
@@ -7706,11 +8013,11 @@
       <w:szCs w:val="32"/>
     </w:rPr>
   </w:style>
-  <w:style w:type="paragraph" w:styleId="Overskrift3">
+  <w:style w:type="paragraph" w:styleId="Nagwek3">
     <w:name w:val="heading 3"/>
-    <w:basedOn w:val="Normal"/>
-    <w:next w:val="Normal"/>
-    <w:link w:val="Overskrift3Tegn"/>
+    <w:basedOn w:val="Normalny"/>
+    <w:next w:val="Normalny"/>
+    <w:link w:val="Nagwek3Znak"/>
     <w:uiPriority w:val="9"/>
     <w:semiHidden/>
     <w:unhideWhenUsed/>
@@ -7729,11 +8036,11 @@
       <w:szCs w:val="24"/>
     </w:rPr>
   </w:style>
-  <w:style w:type="paragraph" w:styleId="Overskrift4">
+  <w:style w:type="paragraph" w:styleId="Nagwek4">
     <w:name w:val="heading 4"/>
-    <w:basedOn w:val="Normal"/>
-    <w:next w:val="Normal"/>
-    <w:link w:val="Overskrift4Tegn"/>
+    <w:basedOn w:val="Normalny"/>
+    <w:next w:val="Normalny"/>
+    <w:link w:val="Nagwek4Znak"/>
     <w:uiPriority w:val="9"/>
     <w:semiHidden/>
     <w:unhideWhenUsed/>
@@ -7752,13 +8059,13 @@
       <w:color w:val="2F5496" w:themeColor="accent1" w:themeShade="BF"/>
     </w:rPr>
   </w:style>
-  <w:style w:type="character" w:default="1" w:styleId="Standardskriftforavsnitt">
+  <w:style w:type="character" w:default="1" w:styleId="Domylnaczcionkaakapitu">
     <w:name w:val="Default Paragraph Font"/>
     <w:uiPriority w:val="1"/>
     <w:semiHidden/>
     <w:unhideWhenUsed/>
   </w:style>
-  <w:style w:type="table" w:default="1" w:styleId="Vanligtabell">
+  <w:style w:type="table" w:default="1" w:styleId="Standardowy">
     <w:name w:val="Normal Table"/>
     <w:uiPriority w:val="99"/>
     <w:semiHidden/>
@@ -7773,15 +8080,15 @@
       </w:tblCellMar>
     </w:tblPr>
   </w:style>
-  <w:style w:type="numbering" w:default="1" w:styleId="Ingenliste">
+  <w:style w:type="numbering" w:default="1" w:styleId="Bezlisty">
     <w:name w:val="No List"/>
     <w:uiPriority w:val="99"/>
     <w:semiHidden/>
     <w:unhideWhenUsed/>
   </w:style>
-  <w:style w:type="paragraph" w:styleId="NormalWeb">
+  <w:style w:type="paragraph" w:styleId="NormalnyWeb">
     <w:name w:val="Normal (Web)"/>
-    <w:basedOn w:val="Normal"/>
+    <w:basedOn w:val="Normalny"/>
     <w:uiPriority w:val="99"/>
     <w:semiHidden/>
     <w:unhideWhenUsed/>
@@ -7796,10 +8103,10 @@
       <w:lang w:eastAsia="pl-PL"/>
     </w:rPr>
   </w:style>
-  <w:style w:type="character" w:customStyle="1" w:styleId="Overskrift1Tegn">
-    <w:name w:val="Overskrift 1 Tegn"/>
-    <w:basedOn w:val="Standardskriftforavsnitt"/>
-    <w:link w:val="Overskrift1"/>
+  <w:style w:type="character" w:customStyle="1" w:styleId="Nagwek1Znak">
+    <w:name w:val="Nagłówek 1 Znak"/>
+    <w:basedOn w:val="Domylnaczcionkaakapitu"/>
+    <w:link w:val="Nagwek1"/>
     <w:uiPriority w:val="9"/>
     <w:rsid w:val="00987AA4"/>
     <w:rPr>
@@ -7809,11 +8116,11 @@
       <w:szCs w:val="32"/>
     </w:rPr>
   </w:style>
-  <w:style w:type="paragraph" w:styleId="Undertittel">
+  <w:style w:type="paragraph" w:styleId="Podtytu">
     <w:name w:val="Subtitle"/>
-    <w:basedOn w:val="Normal"/>
-    <w:next w:val="Normal"/>
-    <w:link w:val="UndertittelTegn"/>
+    <w:basedOn w:val="Normalny"/>
+    <w:next w:val="Normalny"/>
+    <w:link w:val="PodtytuZnak"/>
     <w:uiPriority w:val="11"/>
     <w:qFormat/>
     <w:rsid w:val="00987AA4"/>
@@ -7828,10 +8135,10 @@
       <w:spacing w:val="15"/>
     </w:rPr>
   </w:style>
-  <w:style w:type="character" w:customStyle="1" w:styleId="UndertittelTegn">
-    <w:name w:val="Undertittel Tegn"/>
-    <w:basedOn w:val="Standardskriftforavsnitt"/>
-    <w:link w:val="Undertittel"/>
+  <w:style w:type="character" w:customStyle="1" w:styleId="PodtytuZnak">
+    <w:name w:val="Podtytuł Znak"/>
+    <w:basedOn w:val="Domylnaczcionkaakapitu"/>
+    <w:link w:val="Podtytu"/>
     <w:uiPriority w:val="11"/>
     <w:rsid w:val="00987AA4"/>
     <w:rPr>
@@ -7840,9 +8147,9 @@
       <w:spacing w:val="15"/>
     </w:rPr>
   </w:style>
-  <w:style w:type="paragraph" w:styleId="Listeavsnitt">
+  <w:style w:type="paragraph" w:styleId="Akapitzlist">
     <w:name w:val="List Paragraph"/>
-    <w:basedOn w:val="Normal"/>
+    <w:basedOn w:val="Normalny"/>
     <w:uiPriority w:val="34"/>
     <w:qFormat/>
     <w:rsid w:val="00281713"/>
@@ -7851,10 +8158,10 @@
       <w:contextualSpacing/>
     </w:pPr>
   </w:style>
-  <w:style w:type="character" w:customStyle="1" w:styleId="Overskrift4Tegn">
-    <w:name w:val="Overskrift 4 Tegn"/>
-    <w:basedOn w:val="Standardskriftforavsnitt"/>
-    <w:link w:val="Overskrift4"/>
+  <w:style w:type="character" w:customStyle="1" w:styleId="Nagwek4Znak">
+    <w:name w:val="Nagłówek 4 Znak"/>
+    <w:basedOn w:val="Domylnaczcionkaakapitu"/>
+    <w:link w:val="Nagwek4"/>
     <w:uiPriority w:val="9"/>
     <w:semiHidden/>
     <w:rsid w:val="00DC0BAB"/>
@@ -7865,10 +8172,10 @@
       <w:color w:val="2F5496" w:themeColor="accent1" w:themeShade="BF"/>
     </w:rPr>
   </w:style>
-  <w:style w:type="character" w:customStyle="1" w:styleId="Overskrift3Tegn">
-    <w:name w:val="Overskrift 3 Tegn"/>
-    <w:basedOn w:val="Standardskriftforavsnitt"/>
-    <w:link w:val="Overskrift3"/>
+  <w:style w:type="character" w:customStyle="1" w:styleId="Nagwek3Znak">
+    <w:name w:val="Nagłówek 3 Znak"/>
+    <w:basedOn w:val="Domylnaczcionkaakapitu"/>
+    <w:link w:val="Nagwek3"/>
     <w:uiPriority w:val="9"/>
     <w:semiHidden/>
     <w:rsid w:val="009E52E2"/>
@@ -7877,6 +8184,29 @@
       <w:color w:val="1F3763" w:themeColor="accent1" w:themeShade="7F"/>
       <w:sz w:val="24"/>
       <w:szCs w:val="24"/>
+    </w:rPr>
+  </w:style>
+  <w:style w:type="character" w:styleId="Hipercze">
+    <w:name w:val="Hyperlink"/>
+    <w:basedOn w:val="Domylnaczcionkaakapitu"/>
+    <w:uiPriority w:val="99"/>
+    <w:unhideWhenUsed/>
+    <w:rsid w:val="00EA64E7"/>
+    <w:rPr>
+      <w:color w:val="0563C1" w:themeColor="hyperlink"/>
+      <w:u w:val="single"/>
+    </w:rPr>
+  </w:style>
+  <w:style w:type="character" w:styleId="Nierozpoznanawzmianka">
+    <w:name w:val="Unresolved Mention"/>
+    <w:basedOn w:val="Domylnaczcionkaakapitu"/>
+    <w:uiPriority w:val="99"/>
+    <w:semiHidden/>
+    <w:unhideWhenUsed/>
+    <w:rsid w:val="00EA64E7"/>
+    <w:rPr>
+      <w:color w:val="605E5C"/>
+      <w:shd w:val="clear" w:color="auto" w:fill="E1DFDD"/>
     </w:rPr>
   </w:style>
 </w:styles>

</xml_diff>